<commit_message>
Updated word documents. Remove info about AccessRequest
</commit_message>
<xml_diff>
--- a/docs/RabbitMQ Service Model.docx
+++ b/docs/RabbitMQ Service Model.docx
@@ -3166,6 +3166,7 @@
       </w:pPr>
       <w:bookmarkStart w:id="7" w:name="_Toc182825594"/>
       <w:r>
+        <w:lastRenderedPageBreak/>
         <w:t>Sample Services</w:t>
       </w:r>
       <w:bookmarkEnd w:id="7"/>
@@ -8943,6 +8944,7 @@
       </w:pPr>
       <w:bookmarkStart w:id="21" w:name="_Toc182825608"/>
       <w:r>
+        <w:lastRenderedPageBreak/>
         <w:t>RabbitMQTransportBinding</w:t>
       </w:r>
       <w:r>
@@ -9745,66 +9747,6 @@
             <w:tcW w:w="4077" w:type="dxa"/>
             <w:tcBorders>
               <w:top w:val="single" w:sz="8" w:space="0" w:color="4F81BD" w:themeColor="accent1"/>
-              <w:left w:val="single" w:sz="8" w:space="0" w:color="4F81BD" w:themeColor="accent1"/>
-              <w:bottom w:val="single" w:sz="8" w:space="0" w:color="4F81BD" w:themeColor="accent1"/>
-              <w:right w:val="single" w:sz="4" w:space="0" w:color="548DD4" w:themeColor="text2" w:themeTint="99"/>
-            </w:tcBorders>
-          </w:tcPr>
-          <w:p>
-            <w:pPr>
-              <w:spacing w:after="0" w:line="240" w:lineRule="auto"/>
-              <w:jc w:val="left"/>
-              <w:rPr>
-                <w:rFonts w:asciiTheme="minorHAnsi" w:eastAsiaTheme="minorHAnsi" w:hAnsiTheme="minorHAnsi" w:cstheme="minorBidi"/>
-                <w:b/>
-                <w:bCs/>
-              </w:rPr>
-            </w:pPr>
-            <w:r>
-              <w:rPr>
-                <w:rFonts w:asciiTheme="minorHAnsi" w:eastAsiaTheme="minorHAnsi" w:hAnsiTheme="minorHAnsi" w:cstheme="minorBidi"/>
-                <w:bCs/>
-              </w:rPr>
-              <w:t>AccessRequestConfig : AccessRequestConfig</w:t>
-            </w:r>
-          </w:p>
-        </w:tc>
-        <w:tc>
-          <w:tcPr>
-            <w:tcW w:w="5165" w:type="dxa"/>
-            <w:tcBorders>
-              <w:top w:val="single" w:sz="8" w:space="0" w:color="4F81BD" w:themeColor="accent1"/>
-              <w:left w:val="single" w:sz="4" w:space="0" w:color="548DD4" w:themeColor="text2" w:themeTint="99"/>
-              <w:bottom w:val="single" w:sz="8" w:space="0" w:color="4F81BD" w:themeColor="accent1"/>
-              <w:right w:val="single" w:sz="8" w:space="0" w:color="4F81BD" w:themeColor="accent1"/>
-            </w:tcBorders>
-          </w:tcPr>
-          <w:p>
-            <w:pPr>
-              <w:spacing w:after="0" w:line="240" w:lineRule="auto"/>
-              <w:jc w:val="left"/>
-              <w:rPr>
-                <w:rFonts w:asciiTheme="minorHAnsi" w:eastAsiaTheme="minorHAnsi" w:hAnsiTheme="minorHAnsi" w:cstheme="minorBidi"/>
-              </w:rPr>
-            </w:pPr>
-            <w:r>
-              <w:rPr>
-                <w:rFonts w:asciiTheme="minorHAnsi" w:eastAsiaTheme="minorHAnsi" w:hAnsiTheme="minorHAnsi" w:cstheme="minorBidi"/>
-              </w:rPr>
-              <w:t>Used to control suppression of Access.Request calls</w:t>
-            </w:r>
-          </w:p>
-        </w:tc>
-      </w:tr>
-      <w:tr>
-        <w:trPr>
-          <w:cantSplit/>
-        </w:trPr>
-        <w:tc>
-          <w:tcPr>
-            <w:tcW w:w="4077" w:type="dxa"/>
-            <w:tcBorders>
-              <w:top w:val="single" w:sz="8" w:space="0" w:color="4F81BD" w:themeColor="accent1"/>
               <w:bottom w:val="single" w:sz="8" w:space="0" w:color="4F81BD" w:themeColor="accent1"/>
               <w:right w:val="single" w:sz="4" w:space="0" w:color="548DD4" w:themeColor="text2" w:themeTint="99"/>
             </w:tcBorders>
@@ -10113,7 +10055,6 @@
                 <w:rFonts w:asciiTheme="minorHAnsi" w:eastAsiaTheme="minorHAnsi" w:hAnsiTheme="minorHAnsi" w:cstheme="minorBidi"/>
                 <w:bCs/>
               </w:rPr>
-              <w:lastRenderedPageBreak/>
               <w:t>TransactionFlowEnabled : bool</w:t>
             </w:r>
           </w:p>
@@ -10230,6 +10171,7 @@
                 <w:rFonts w:asciiTheme="minorHAnsi" w:eastAsiaTheme="minorHAnsi" w:hAnsiTheme="minorHAnsi" w:cstheme="minorBidi"/>
                 <w:bCs/>
               </w:rPr>
+              <w:lastRenderedPageBreak/>
               <w:t>VirtualHost : string</w:t>
             </w:r>
           </w:p>

</xml_diff>

<commit_message>
Update WCF docs with default protocol version and broker host
</commit_message>
<xml_diff>
--- a/docs/RabbitMQ Service Model.docx
+++ b/docs/RabbitMQ Service Model.docx
@@ -1777,7 +1777,7 @@
         <w:rPr>
           <w:rStyle w:val="FootnoteReference"/>
         </w:rPr>
-        <w:footnoteReference w:id="2"/>
+        <w:footnoteReference w:id="1"/>
       </w:r>
       <w:r>
         <w:t xml:space="preserve"> if the channel stack provided by the RabbitMQ Binding is insufficient. The transport binding must be configured with a Broker Address and Protocol Version prior to use.</w:t>
@@ -1953,7 +1953,19 @@
     </w:p>
     <w:p>
       <w:r>
-        <w:t>By default, the sample applications use a test broker available at dev.rabbitmq.com, you can modify the broker address and version by opening and editing the appSettings section of the Application Configuration file (App.Config) for the Test Project.</w:t>
+        <w:t xml:space="preserve">By default, the sample applications use a test broker </w:t>
+      </w:r>
+      <w:r>
+        <w:t>which must be running at localhost.</w:t>
+      </w:r>
+      <w:r>
+        <w:t xml:space="preserve"> </w:t>
+      </w:r>
+      <w:r>
+        <w:t>Y</w:t>
+      </w:r>
+      <w:r>
+        <w:t>ou can modify the broker address and version by opening and editing the appSettings section of the Application Configuration file (App.Config) for the Test Project.</w:t>
       </w:r>
     </w:p>
     <w:p>
@@ -2026,7 +2038,7 @@
         <w:rPr>
           <w:rStyle w:val="FootnoteReference"/>
         </w:rPr>
-        <w:footnoteReference w:id="3"/>
+        <w:footnoteReference w:id="2"/>
       </w:r>
       <w:r>
         <w:t xml:space="preserve"> and has one or more methods (or property accessors) decorated with the OperationContractAttribute. Typically the contract exists in an assembly that can be shared between client and server applications.</w:t>
@@ -3595,7 +3607,29 @@
           <w:sz w:val="20"/>
           <w:szCs w:val="20"/>
         </w:rPr>
-        <w:t>://dev.rabbitmq.com:5672/</w:t>
+        <w:t>://</w:t>
+      </w:r>
+      <w:r>
+        <w:rPr>
+          <w:rFonts w:ascii="Consolas" w:hAnsi="Consolas"/>
+          <w:b/>
+          <w:noProof/>
+          <w:color w:val="0000FF"/>
+          <w:sz w:val="20"/>
+          <w:szCs w:val="20"/>
+        </w:rPr>
+        <w:t>localhost</w:t>
+      </w:r>
+      <w:r>
+        <w:rPr>
+          <w:rFonts w:ascii="Consolas" w:hAnsi="Consolas"/>
+          <w:b/>
+          <w:noProof/>
+          <w:color w:val="0000FF"/>
+          <w:sz w:val="20"/>
+          <w:szCs w:val="20"/>
+        </w:rPr>
+        <w:t>:5672/</w:t>
       </w:r>
       <w:r>
         <w:rPr>
@@ -3754,7 +3788,7 @@
         <w:rPr>
           <w:rStyle w:val="FootnoteReference"/>
         </w:rPr>
-        <w:footnoteReference w:id="4"/>
+        <w:footnoteReference w:id="3"/>
       </w:r>
       <w:r>
         <w:t>, which constructs a uniquely named reply queue on the broker. Two Way services are not supported by the binding when it is in OneWayOnly mode.</w:t>
@@ -3807,16 +3841,16 @@
         <w:rPr>
           <w:rStyle w:val="FootnoteReference"/>
         </w:rPr>
+        <w:footnoteReference w:id="4"/>
+      </w:r>
+      <w:r>
+        <w:t xml:space="preserve"> allow the service to make calls to the client, and have a contract whose ServiceContractAttribute specifies a CallbackContract</w:t>
+      </w:r>
+      <w:r>
+        <w:rPr>
+          <w:rStyle w:val="FootnoteReference"/>
+        </w:rPr>
         <w:footnoteReference w:id="5"/>
-      </w:r>
-      <w:r>
-        <w:t xml:space="preserve"> allow the service to make calls to the client, and have a contract whose ServiceContractAttribute specifies a CallbackContract</w:t>
-      </w:r>
-      <w:r>
-        <w:rPr>
-          <w:rStyle w:val="FootnoteReference"/>
-        </w:rPr>
-        <w:footnoteReference w:id="6"/>
       </w:r>
       <w:r>
         <w:t xml:space="preserve"> type.</w:t>
@@ -4050,7 +4084,7 @@
         <w:rPr>
           <w:rStyle w:val="FootnoteReference"/>
         </w:rPr>
-        <w:footnoteReference w:id="7"/>
+        <w:footnoteReference w:id="6"/>
       </w:r>
       <w:r>
         <w:t xml:space="preserve">. The ServiceHost </w:t>
@@ -4530,7 +4564,27 @@
           <w:sz w:val="20"/>
           <w:szCs w:val="20"/>
         </w:rPr>
-        <w:t xml:space="preserve">.AMQP_0_9), </w:t>
+        <w:t>.AMQP_0_9</w:t>
+      </w:r>
+      <w:r>
+        <w:rPr>
+          <w:rFonts w:ascii="Consolas" w:hAnsi="Consolas"/>
+          <w:b/>
+          <w:noProof/>
+          <w:sz w:val="20"/>
+          <w:szCs w:val="20"/>
+        </w:rPr>
+        <w:t>_1</w:t>
+      </w:r>
+      <w:r>
+        <w:rPr>
+          <w:rFonts w:ascii="Consolas" w:hAnsi="Consolas"/>
+          <w:b/>
+          <w:noProof/>
+          <w:sz w:val="20"/>
+          <w:szCs w:val="20"/>
+        </w:rPr>
+        <w:t xml:space="preserve">), </w:t>
       </w:r>
     </w:p>
     <w:p>
@@ -5025,7 +5079,7 @@
         <w:rPr>
           <w:rStyle w:val="FootnoteReference"/>
         </w:rPr>
-        <w:footnoteReference w:id="8"/>
+        <w:footnoteReference w:id="7"/>
       </w:r>
       <w:r>
         <w:t xml:space="preserve"> and configured:</w:t>
@@ -5477,6 +5531,17 @@
           <w:szCs w:val="20"/>
         </w:rPr>
         <w:t>9</w:t>
+      </w:r>
+      <w:r>
+        <w:rPr>
+          <w:rFonts w:ascii="Consolas" w:hAnsi="Consolas"/>
+          <w:b/>
+          <w:noProof/>
+          <w:color w:val="0000FF"/>
+          <w:sz w:val="20"/>
+          <w:szCs w:val="20"/>
+        </w:rPr>
+        <w:t>_1</w:t>
       </w:r>
       <w:r>
         <w:rPr>
@@ -7610,7 +7675,7 @@
       <w:r>
         <w:rPr>
           <w:noProof/>
-          <w:lang w:eastAsia="en-GB"/>
+          <w:lang w:val="en-US"/>
         </w:rPr>
         <w:drawing>
           <wp:inline distT="0" distB="0" distL="0" distR="0">
@@ -7630,7 +7695,7 @@
                     </pic:cNvPicPr>
                   </pic:nvPicPr>
                   <pic:blipFill>
-                    <a:blip r:embed="rId8"/>
+                    <a:blip r:embed="rId8" cstate="print"/>
                     <a:srcRect/>
                     <a:stretch>
                       <a:fillRect/>
@@ -7690,7 +7755,7 @@
       <w:r>
         <w:rPr>
           <w:noProof/>
-          <w:lang w:eastAsia="en-GB"/>
+          <w:lang w:val="en-US"/>
         </w:rPr>
         <w:lastRenderedPageBreak/>
         <w:drawing>
@@ -7727,7 +7792,7 @@
                     </pic:cNvPicPr>
                   </pic:nvPicPr>
                   <pic:blipFill>
-                    <a:blip r:embed="rId9"/>
+                    <a:blip r:embed="rId9" cstate="print"/>
                     <a:srcRect/>
                     <a:stretch>
                       <a:fillRect/>
@@ -7777,7 +7842,7 @@
         <w:rPr>
           <w:rStyle w:val="FootnoteReference"/>
         </w:rPr>
-        <w:footnoteReference w:id="9"/>
+        <w:footnoteReference w:id="8"/>
       </w:r>
       <w:r>
         <w:t xml:space="preserve"> and expand</w:t>
@@ -10217,14 +10282,14 @@
 
 <file path=word/endnotes.xml><?xml version="1.0" encoding="utf-8"?>
 <w:endnotes xmlns:ve="http://schemas.openxmlformats.org/markup-compatibility/2006" xmlns:o="urn:schemas-microsoft-com:office:office" xmlns:r="http://schemas.openxmlformats.org/officeDocument/2006/relationships" xmlns:m="http://schemas.openxmlformats.org/officeDocument/2006/math" xmlns:v="urn:schemas-microsoft-com:vml" xmlns:wp="http://schemas.openxmlformats.org/drawingml/2006/wordprocessingDrawing" xmlns:w10="urn:schemas-microsoft-com:office:word" xmlns:w="http://schemas.openxmlformats.org/wordprocessingml/2006/main" xmlns:wne="http://schemas.microsoft.com/office/word/2006/wordml">
-  <w:endnote w:type="separator" w:id="0">
+  <w:endnote w:type="separator" w:id="-1">
     <w:p>
       <w:r>
         <w:separator/>
       </w:r>
     </w:p>
   </w:endnote>
-  <w:endnote w:type="continuationSeparator" w:id="1">
+  <w:endnote w:type="continuationSeparator" w:id="0">
     <w:p>
       <w:r>
         <w:continuationSeparator/>
@@ -10236,17 +10301,36 @@
 
 <file path=word/footnotes.xml><?xml version="1.0" encoding="utf-8"?>
 <w:footnotes xmlns:ve="http://schemas.openxmlformats.org/markup-compatibility/2006" xmlns:o="urn:schemas-microsoft-com:office:office" xmlns:r="http://schemas.openxmlformats.org/officeDocument/2006/relationships" xmlns:m="http://schemas.openxmlformats.org/officeDocument/2006/math" xmlns:v="urn:schemas-microsoft-com:vml" xmlns:wp="http://schemas.openxmlformats.org/drawingml/2006/wordprocessingDrawing" xmlns:w10="urn:schemas-microsoft-com:office:word" xmlns:w="http://schemas.openxmlformats.org/wordprocessingml/2006/main" xmlns:wne="http://schemas.microsoft.com/office/word/2006/wordml">
-  <w:footnote w:type="separator" w:id="0">
+  <w:footnote w:type="separator" w:id="-1">
     <w:p>
       <w:r>
         <w:separator/>
       </w:r>
     </w:p>
   </w:footnote>
-  <w:footnote w:type="continuationSeparator" w:id="1">
+  <w:footnote w:type="continuationSeparator" w:id="0">
     <w:p>
       <w:r>
         <w:continuationSeparator/>
+      </w:r>
+    </w:p>
+  </w:footnote>
+  <w:footnote w:id="1">
+    <w:p>
+      <w:pPr>
+        <w:pStyle w:val="FootnoteText"/>
+      </w:pPr>
+      <w:r>
+        <w:rPr>
+          <w:rStyle w:val="FootnoteReference"/>
+        </w:rPr>
+        <w:footnoteRef/>
+      </w:r>
+      <w:r>
+        <w:t xml:space="preserve"> </w:t>
+      </w:r>
+      <w:r>
+        <w:t>http://msdn2.microsoft.com/library/system.servicemodel.channels.custombinding</w:t>
       </w:r>
     </w:p>
   </w:footnote>
@@ -10265,7 +10349,7 @@
         <w:t xml:space="preserve"> </w:t>
       </w:r>
       <w:r>
-        <w:t>http://msdn2.microsoft.com/library/system.servicemodel.channels.custombinding</w:t>
+        <w:t>http://msdn2.microsoft.com/library/System.ServiceModel.ServiceContractAttribute</w:t>
       </w:r>
     </w:p>
   </w:footnote>
@@ -10284,7 +10368,7 @@
         <w:t xml:space="preserve"> </w:t>
       </w:r>
       <w:r>
-        <w:t>http://msdn2.microsoft.com/library/System.ServiceModel.ServiceContractAttribute</w:t>
+        <w:t>http://msdn2.microsoft.com/library/system.servicemodel.channels.compositeduplexbindingelement</w:t>
       </w:r>
     </w:p>
   </w:footnote>
@@ -10303,7 +10387,7 @@
         <w:t xml:space="preserve"> </w:t>
       </w:r>
       <w:r>
-        <w:t>http://msdn2.microsoft.com/library/system.servicemodel.channels.compositeduplexbindingelement</w:t>
+        <w:t>http://msdn2.microsoft.com/library/ms731064.aspx</w:t>
       </w:r>
     </w:p>
   </w:footnote>
@@ -10319,10 +10403,10 @@
         <w:footnoteRef/>
       </w:r>
       <w:r>
-        <w:t xml:space="preserve"> </w:t>
-      </w:r>
-      <w:r>
-        <w:t>http://msdn2.microsoft.com/library/ms731064.aspx</w:t>
+        <w:t xml:space="preserve"> http://msdn2.microsoft.com/</w:t>
+      </w:r>
+      <w:r>
+        <w:t>library/system.servicemodel.servicecontractattribute.callbackcontract</w:t>
       </w:r>
     </w:p>
   </w:footnote>
@@ -10338,10 +10422,10 @@
         <w:footnoteRef/>
       </w:r>
       <w:r>
-        <w:t xml:space="preserve"> http://msdn2.microsoft.com/</w:t>
-      </w:r>
-      <w:r>
-        <w:t>library/system.servicemodel.servicecontractattribute.callbackcontract</w:t>
+        <w:t xml:space="preserve"> </w:t>
+      </w:r>
+      <w:r>
+        <w:t>http://msdn2.microsoft.com/library/System.ServiceModel.ServiceHost</w:t>
       </w:r>
     </w:p>
   </w:footnote>
@@ -10357,30 +10441,11 @@
         <w:footnoteRef/>
       </w:r>
       <w:r>
-        <w:t xml:space="preserve"> </w:t>
-      </w:r>
-      <w:r>
-        <w:t>http://msdn2.microsoft.com/library/System.ServiceModel.ServiceHost</w:t>
+        <w:t xml:space="preserve"> Note that in Visual Studio, IntelliSense® will incorrectly report that the rabbitMQBinding is an invalid child of the bindings Node.</w:t>
       </w:r>
     </w:p>
   </w:footnote>
   <w:footnote w:id="8">
-    <w:p>
-      <w:pPr>
-        <w:pStyle w:val="FootnoteText"/>
-      </w:pPr>
-      <w:r>
-        <w:rPr>
-          <w:rStyle w:val="FootnoteReference"/>
-        </w:rPr>
-        <w:footnoteRef/>
-      </w:r>
-      <w:r>
-        <w:t xml:space="preserve"> Note that in Visual Studio, IntelliSense® will incorrectly report that the rabbitMQBinding is an invalid child of the bindings Node.</w:t>
-      </w:r>
-    </w:p>
-  </w:footnote>
-  <w:footnote w:id="9">
     <w:p>
       <w:pPr>
         <w:pStyle w:val="FootnoteText"/>
@@ -11597,7 +11662,7 @@
 </file>
 
 <file path=customXml/itemProps1.xml><?xml version="1.0" encoding="utf-8"?>
-<ds:datastoreItem xmlns:ds="http://schemas.openxmlformats.org/officeDocument/2006/customXml" ds:itemID="{FF3D69CA-B0F8-4CEF-AAA7-B768E94E31DF}">
+<ds:datastoreItem xmlns:ds="http://schemas.openxmlformats.org/officeDocument/2006/customXml" ds:itemID="{93CCB718-BBE9-4EFB-B692-D37DB7D51DEF}">
   <ds:schemaRefs>
     <ds:schemaRef ds:uri="http://schemas.openxmlformats.org/officeDocument/2006/bibliography"/>
   </ds:schemaRefs>

</xml_diff>

<commit_message>
Update documentation about URI format
</commit_message>
<xml_diff>
--- a/docs/RabbitMQ Service Model.docx
+++ b/docs/RabbitMQ Service Model.docx
@@ -1879,7 +1879,15 @@
         <w:pStyle w:val="CodeBlock"/>
       </w:pPr>
       <w:r>
-        <w:t>brokerAddress  = “amqp://” host [“:” port] [“/”]</w:t>
+        <w:t xml:space="preserve">brokerAddress  = “amqp://” host [“:” port] </w:t>
+      </w:r>
+      <w:r>
+        <w:t>“/” vhost</w:t>
+      </w:r>
+    </w:p>
+    <w:p>
+      <w:r>
+        <w:t>Forward slashes or any other RFC2396 reserved characters must be escaped in the vhost field.</w:t>
       </w:r>
     </w:p>
     <w:p>
@@ -3672,6 +3680,17 @@
           <w:rFonts w:ascii="Consolas" w:hAnsi="Consolas"/>
           <w:b/>
           <w:noProof/>
+          <w:color w:val="0000FF"/>
+          <w:sz w:val="20"/>
+          <w:szCs w:val="20"/>
+        </w:rPr>
+        <w:t>%2F</w:t>
+      </w:r>
+      <w:r>
+        <w:rPr>
+          <w:rFonts w:ascii="Consolas" w:hAnsi="Consolas"/>
+          <w:b/>
+          <w:noProof/>
           <w:sz w:val="20"/>
           <w:szCs w:val="20"/>
         </w:rPr>
@@ -4556,7 +4575,29 @@
           <w:sz w:val="20"/>
           <w:szCs w:val="20"/>
         </w:rPr>
-        <w:t>"amqp://localhost:5672/"</w:t>
+        <w:t>"amqp://localhost:5672/</w:t>
+      </w:r>
+      <w:r>
+        <w:rPr>
+          <w:rFonts w:ascii="Consolas" w:hAnsi="Consolas"/>
+          <w:b/>
+          <w:noProof/>
+          <w:color w:val="A31515"/>
+          <w:sz w:val="20"/>
+          <w:szCs w:val="20"/>
+        </w:rPr>
+        <w:t>%2F</w:t>
+      </w:r>
+      <w:r>
+        <w:rPr>
+          <w:rFonts w:ascii="Consolas" w:hAnsi="Consolas"/>
+          <w:b/>
+          <w:noProof/>
+          <w:color w:val="A31515"/>
+          <w:sz w:val="20"/>
+          <w:szCs w:val="20"/>
+        </w:rPr>
+        <w:t>"</w:t>
       </w:r>
       <w:r>
         <w:rPr>
@@ -5475,6 +5516,17 @@
           <w:szCs w:val="20"/>
         </w:rPr>
         <w:t>:5672/</w:t>
+      </w:r>
+      <w:r>
+        <w:rPr>
+          <w:rFonts w:ascii="Consolas" w:hAnsi="Consolas"/>
+          <w:b/>
+          <w:noProof/>
+          <w:color w:val="0000FF"/>
+          <w:sz w:val="20"/>
+          <w:szCs w:val="20"/>
+        </w:rPr>
+        <w:t>%2F</w:t>
       </w:r>
       <w:r>
         <w:rPr>
@@ -11698,7 +11750,7 @@
 </file>
 
 <file path=customXml/itemProps1.xml><?xml version="1.0" encoding="utf-8"?>
-<ds:datastoreItem xmlns:ds="http://schemas.openxmlformats.org/officeDocument/2006/customXml" ds:itemID="{F48CF793-F979-4836-9582-A03A6982E814}">
+<ds:datastoreItem xmlns:ds="http://schemas.openxmlformats.org/officeDocument/2006/customXml" ds:itemID="{1781C58E-61B8-4640-9733-CAD8A101F434}">
   <ds:schemaRefs>
     <ds:schemaRef ds:uri="http://schemas.openxmlformats.org/officeDocument/2006/bibliography"/>
   </ds:schemaRefs>

</xml_diff>

<commit_message>
Replace URI with hostname and port in WCF
</commit_message>
<xml_diff>
--- a/docs/RabbitMQ Service Model.docx
+++ b/docs/RabbitMQ Service Model.docx
@@ -1780,7 +1780,13 @@
         <w:footnoteReference w:id="1"/>
       </w:r>
       <w:r>
-        <w:t xml:space="preserve"> if the channel stack provided by the RabbitMQ Binding is insufficient. The transport binding must be configured with a Broker Address and Protocol Version prior to use.</w:t>
+        <w:t xml:space="preserve"> if the channel stack provided by the RabbitMQ Binding is insufficient. The transport binding must be configured with a Broker </w:t>
+      </w:r>
+      <w:r>
+        <w:t>Hostname, Broker Port</w:t>
+      </w:r>
+      <w:r>
+        <w:t xml:space="preserve"> and Protocol Version prior to use.</w:t>
       </w:r>
     </w:p>
     <w:p>
@@ -1870,8 +1876,21 @@
       </w:r>
     </w:p>
     <w:p>
-      <w:r>
-        <w:t>Note the difference between service and broker addresses:</w:t>
+      <w:pPr>
+        <w:pStyle w:val="Heading1"/>
+      </w:pPr>
+      <w:bookmarkStart w:id="2" w:name="_Toc182825589"/>
+      <w:r>
+        <w:t>Building the Binding and Samples</w:t>
+      </w:r>
+      <w:bookmarkEnd w:id="2"/>
+    </w:p>
+    <w:p>
+      <w:r>
+        <w:t xml:space="preserve">The RabbitMQ binding to WCF and associated samples can be built automatically using Nant. For more information about Nant, visit http://nant.sourceforge.net/. </w:t>
+      </w:r>
+      <w:r>
+        <w:t>To build the library and Sample Applications from a console window, change to the RabbitMQ.net drop location and execute:</w:t>
       </w:r>
     </w:p>
     <w:p>
@@ -1879,189 +1898,175 @@
         <w:pStyle w:val="CodeBlock"/>
       </w:pPr>
       <w:r>
-        <w:t>brokerAddress  = “amqp://” host [“:” port] [“/”]</w:t>
+        <w:t>nant build-wcf</w:t>
+      </w:r>
+    </w:p>
+    <w:p>
+      <w:pPr>
+        <w:pStyle w:val="CodeBlock"/>
+      </w:pPr>
+      <w:r>
+        <w:t>nant wcf-examples</w:t>
+      </w:r>
+    </w:p>
+    <w:p>
+      <w:r>
+        <w:t>Alternatively, users of Microsoft Visual Studio should open the following C# projects:</w:t>
+      </w:r>
+    </w:p>
+    <w:p>
+      <w:pPr>
+        <w:pStyle w:val="CodeBlock"/>
+      </w:pPr>
+      <w:r>
+        <w:t>src\wcf\RabbitMQ.ServiceModel\RabbitMQ.ServiceModel.csproj</w:t>
+      </w:r>
+    </w:p>
+    <w:p>
+      <w:pPr>
+        <w:pStyle w:val="CodeBlock"/>
+      </w:pPr>
+      <w:r>
+        <w:t>src\wcf\</w:t>
+      </w:r>
+      <w:r>
+        <w:t>Test</w:t>
+      </w:r>
+      <w:r>
+        <w:t>\RabbitMQ.ServiceModel</w:t>
+      </w:r>
+      <w:r>
+        <w:t>.</w:t>
+      </w:r>
+      <w:r>
+        <w:t>Test.csproj</w:t>
+      </w:r>
+    </w:p>
+    <w:p>
+      <w:r>
+        <w:t xml:space="preserve">The WCF Binding is built into the RabbitMQ.ServiceModel.dll assembly and copied to the </w:t>
+      </w:r>
+      <w:r>
+        <w:rPr>
+          <w:i/>
+        </w:rPr>
+        <w:t>bin</w:t>
+      </w:r>
+      <w:r>
+        <w:t xml:space="preserve"> directory of the </w:t>
+      </w:r>
+      <w:r>
+        <w:t xml:space="preserve">RabbitMQ.ServiceModel </w:t>
+      </w:r>
+      <w:r>
+        <w:t>project</w:t>
+      </w:r>
+      <w:r>
+        <w:t xml:space="preserve"> and the sample applications are built into the </w:t>
+      </w:r>
+      <w:r>
+        <w:rPr>
+          <w:i/>
+        </w:rPr>
+        <w:t>bin</w:t>
+      </w:r>
+      <w:r>
+        <w:t xml:space="preserve"> directory of the Test project</w:t>
+      </w:r>
+      <w:r>
+        <w:t>.</w:t>
+      </w:r>
+      <w:r>
+        <w:t xml:space="preserve"> To run the sample applications (verifying the build and your environment configuration) execute the RabbitMQ.ServiceModel.Test.exe application.</w:t>
+      </w:r>
+    </w:p>
+    <w:p>
+      <w:r>
+        <w:t xml:space="preserve">By default, the sample applications use a test broker </w:t>
+      </w:r>
+      <w:r>
+        <w:t>which must be running at localhost.</w:t>
+      </w:r>
+      <w:r>
+        <w:t xml:space="preserve"> </w:t>
+      </w:r>
+      <w:r>
+        <w:t>Y</w:t>
+      </w:r>
+      <w:r>
+        <w:t xml:space="preserve">ou can modify the broker </w:t>
+      </w:r>
+      <w:r>
+        <w:t xml:space="preserve">hostname </w:t>
+      </w:r>
+      <w:r>
+        <w:t xml:space="preserve">and </w:t>
+      </w:r>
+      <w:r>
+        <w:t>port</w:t>
+      </w:r>
+      <w:r>
+        <w:t xml:space="preserve"> by opening and editing the appSettings section of the Application Configuration file (App.Config) for the Test Project.</w:t>
       </w:r>
     </w:p>
     <w:p>
       <w:pPr>
         <w:pStyle w:val="Heading1"/>
       </w:pPr>
-      <w:bookmarkStart w:id="2" w:name="_Toc182825589"/>
-      <w:r>
-        <w:t>Building the Binding and Samples</w:t>
-      </w:r>
-      <w:bookmarkEnd w:id="2"/>
-    </w:p>
-    <w:p>
-      <w:r>
-        <w:t xml:space="preserve">The RabbitMQ binding to WCF and associated samples can be built automatically using Nant. For more information about Nant, visit http://nant.sourceforge.net/. </w:t>
-      </w:r>
-      <w:r>
-        <w:t>To build the library and Sample Applications from a console window, change to the RabbitMQ.net drop location and execute:</w:t>
-      </w:r>
-    </w:p>
-    <w:p>
-      <w:pPr>
-        <w:pStyle w:val="CodeBlock"/>
-      </w:pPr>
-      <w:r>
-        <w:t>nant build-wcf</w:t>
-      </w:r>
-    </w:p>
-    <w:p>
-      <w:pPr>
-        <w:pStyle w:val="CodeBlock"/>
-      </w:pPr>
-      <w:r>
-        <w:t>nant wcf-examples</w:t>
-      </w:r>
-    </w:p>
-    <w:p>
-      <w:r>
-        <w:t>Alternatively, users of Microsoft Visual Studio should open the following C# projects:</w:t>
-      </w:r>
-    </w:p>
-    <w:p>
-      <w:pPr>
-        <w:pStyle w:val="CodeBlock"/>
-      </w:pPr>
-      <w:r>
-        <w:t>src\wcf\RabbitMQ.ServiceModel\RabbitMQ.ServiceModel.csproj</w:t>
-      </w:r>
-    </w:p>
-    <w:p>
-      <w:pPr>
-        <w:pStyle w:val="CodeBlock"/>
-      </w:pPr>
-      <w:r>
-        <w:t>src\wcf\</w:t>
-      </w:r>
-      <w:r>
-        <w:t>Test</w:t>
-      </w:r>
-      <w:r>
-        <w:t>\RabbitMQ.ServiceModel</w:t>
+      <w:bookmarkStart w:id="3" w:name="_Toc182825590"/>
+      <w:r>
+        <w:t>The ABCs of WCF</w:t>
+      </w:r>
+      <w:bookmarkEnd w:id="3"/>
+    </w:p>
+    <w:p>
+      <w:r>
+        <w:t xml:space="preserve">Each Windows Communication Foundation service is built from three components, an </w:t>
+      </w:r>
+      <w:r>
+        <w:rPr>
+          <w:i/>
+        </w:rPr>
+        <w:t>Address</w:t>
+      </w:r>
+      <w:r>
+        <w:t xml:space="preserve">, </w:t>
+      </w:r>
+      <w:r>
+        <w:rPr>
+          <w:i/>
+        </w:rPr>
+        <w:t>Behaviours</w:t>
+      </w:r>
+      <w:r>
+        <w:t xml:space="preserve"> and a </w:t>
+      </w:r>
+      <w:r>
+        <w:rPr>
+          <w:i/>
+        </w:rPr>
+        <w:t>Contract</w:t>
+      </w:r>
+      <w:r>
+        <w:t xml:space="preserve">. </w:t>
+      </w:r>
+      <w:r>
+        <w:t xml:space="preserve">For more information, see </w:t>
+      </w:r>
+      <w:r>
+        <w:t>http://wcf.netfx3.com/</w:t>
       </w:r>
       <w:r>
         <w:t>.</w:t>
       </w:r>
-      <w:r>
-        <w:t>Test.csproj</w:t>
-      </w:r>
-    </w:p>
-    <w:p>
-      <w:r>
-        <w:t xml:space="preserve">The WCF Binding is built into the RabbitMQ.ServiceModel.dll assembly and copied to the </w:t>
-      </w:r>
-      <w:r>
-        <w:rPr>
-          <w:i/>
-        </w:rPr>
-        <w:t>bin</w:t>
-      </w:r>
-      <w:r>
-        <w:t xml:space="preserve"> directory of the </w:t>
-      </w:r>
-      <w:r>
-        <w:t xml:space="preserve">RabbitMQ.ServiceModel </w:t>
-      </w:r>
-      <w:r>
-        <w:t>project</w:t>
-      </w:r>
-      <w:r>
-        <w:t xml:space="preserve"> and the sample applications are built into the </w:t>
-      </w:r>
-      <w:r>
-        <w:rPr>
-          <w:i/>
-        </w:rPr>
-        <w:t>bin</w:t>
-      </w:r>
-      <w:r>
-        <w:t xml:space="preserve"> directory of the Test project</w:t>
-      </w:r>
-      <w:r>
-        <w:t>.</w:t>
-      </w:r>
-      <w:r>
-        <w:t xml:space="preserve"> To run the sample applications (verifying the build and your environment configuration) execute the RabbitMQ.ServiceModel.Test.exe application.</w:t>
-      </w:r>
-    </w:p>
-    <w:p>
-      <w:r>
-        <w:t xml:space="preserve">By default, the sample applications use a test broker </w:t>
-      </w:r>
-      <w:r>
-        <w:t>which must be running at localhost.</w:t>
-      </w:r>
-      <w:r>
-        <w:t xml:space="preserve"> </w:t>
-      </w:r>
-      <w:r>
-        <w:t>Y</w:t>
-      </w:r>
-      <w:r>
-        <w:t>ou can modify the broker address and version by opening and editing the appSettings section of the Application Configuration file (App.Config) for the Test Project.</w:t>
-      </w:r>
-    </w:p>
-    <w:p>
-      <w:pPr>
-        <w:pStyle w:val="Heading1"/>
-      </w:pPr>
-      <w:bookmarkStart w:id="3" w:name="_Toc182825590"/>
+    </w:p>
+    <w:p>
+      <w:pPr>
+        <w:pStyle w:val="Heading2"/>
+      </w:pPr>
+      <w:bookmarkStart w:id="4" w:name="_Toc182825591"/>
       <w:r>
         <w:lastRenderedPageBreak/>
-        <w:t>The ABCs of WCF</w:t>
-      </w:r>
-      <w:bookmarkEnd w:id="3"/>
-    </w:p>
-    <w:p>
-      <w:r>
-        <w:t xml:space="preserve">Each Windows Communication Foundation service is built from three components, an </w:t>
-      </w:r>
-      <w:r>
-        <w:rPr>
-          <w:i/>
-        </w:rPr>
-        <w:t>Address</w:t>
-      </w:r>
-      <w:r>
-        <w:t xml:space="preserve">, </w:t>
-      </w:r>
-      <w:r>
-        <w:rPr>
-          <w:i/>
-        </w:rPr>
-        <w:t>Behaviours</w:t>
-      </w:r>
-      <w:r>
-        <w:t xml:space="preserve"> and a </w:t>
-      </w:r>
-      <w:r>
-        <w:rPr>
-          <w:i/>
-        </w:rPr>
-        <w:t>Contract</w:t>
-      </w:r>
-      <w:r>
-        <w:t xml:space="preserve">. </w:t>
-      </w:r>
-      <w:r>
-        <w:t xml:space="preserve">For more information, see </w:t>
-      </w:r>
-      <w:r>
-        <w:t>http://wcf.netfx3.com/</w:t>
-      </w:r>
-      <w:r>
-        <w:t>.</w:t>
-      </w:r>
-    </w:p>
-    <w:p>
-      <w:pPr>
-        <w:pStyle w:val="Heading2"/>
-      </w:pPr>
-      <w:bookmarkStart w:id="4" w:name="_Toc182825591"/>
-      <w:r>
         <w:t>Contract</w:t>
       </w:r>
       <w:bookmarkEnd w:id="4"/>
@@ -3589,7 +3594,18 @@
           <w:sz w:val="20"/>
           <w:szCs w:val="20"/>
         </w:rPr>
-        <w:t>broker</w:t>
+        <w:t>host</w:t>
+      </w:r>
+      <w:r>
+        <w:rPr>
+          <w:rFonts w:ascii="Consolas" w:hAnsi="Consolas"/>
+          <w:b/>
+          <w:noProof/>
+          <w:color w:val="FF0000"/>
+          <w:sz w:val="20"/>
+          <w:szCs w:val="20"/>
+        </w:rPr>
+        <w:t>ame</w:t>
       </w:r>
       <w:r>
         <w:rPr>
@@ -3621,51 +3637,7 @@
           <w:sz w:val="20"/>
           <w:szCs w:val="20"/>
         </w:rPr>
-        <w:t>amq</w:t>
-      </w:r>
-      <w:r>
-        <w:rPr>
-          <w:rFonts w:ascii="Consolas" w:hAnsi="Consolas"/>
-          <w:b/>
-          <w:noProof/>
-          <w:color w:val="0000FF"/>
-          <w:sz w:val="20"/>
-          <w:szCs w:val="20"/>
-        </w:rPr>
-        <w:t>p</w:t>
-      </w:r>
-      <w:r>
-        <w:rPr>
-          <w:rFonts w:ascii="Consolas" w:hAnsi="Consolas"/>
-          <w:b/>
-          <w:noProof/>
-          <w:color w:val="0000FF"/>
-          <w:sz w:val="20"/>
-          <w:szCs w:val="20"/>
-        </w:rPr>
-        <w:t>://</w:t>
-      </w:r>
-      <w:r>
-        <w:rPr>
-          <w:rFonts w:ascii="Consolas" w:hAnsi="Consolas"/>
-          <w:b/>
-          <w:noProof/>
-          <w:color w:val="0000FF"/>
-          <w:sz w:val="20"/>
-          <w:szCs w:val="20"/>
-        </w:rPr>
         <w:t>localhost</w:t>
-      </w:r>
-      <w:r>
-        <w:rPr>
-          <w:rFonts w:ascii="Consolas" w:hAnsi="Consolas"/>
-          <w:b/>
-          <w:noProof/>
-          <w:color w:val="0000FF"/>
-          <w:sz w:val="20"/>
-          <w:szCs w:val="20"/>
-        </w:rPr>
-        <w:t>:5672/</w:t>
       </w:r>
       <w:r>
         <w:rPr>
@@ -3690,6 +3662,76 @@
           <w:rFonts w:ascii="Consolas" w:hAnsi="Consolas"/>
           <w:b/>
           <w:noProof/>
+          <w:sz w:val="20"/>
+          <w:szCs w:val="20"/>
+        </w:rPr>
+      </w:pPr>
+      <w:r>
+        <w:rPr>
+          <w:rFonts w:ascii="Consolas" w:hAnsi="Consolas"/>
+          <w:b/>
+          <w:noProof/>
+          <w:color w:val="FF0000"/>
+          <w:sz w:val="20"/>
+          <w:szCs w:val="20"/>
+        </w:rPr>
+        <w:t>port</w:t>
+      </w:r>
+      <w:r>
+        <w:rPr>
+          <w:rFonts w:ascii="Consolas" w:hAnsi="Consolas"/>
+          <w:b/>
+          <w:noProof/>
+          <w:color w:val="0000FF"/>
+          <w:sz w:val="20"/>
+          <w:szCs w:val="20"/>
+        </w:rPr>
+        <w:t>=</w:t>
+      </w:r>
+      <w:r>
+        <w:rPr>
+          <w:rFonts w:ascii="Consolas" w:hAnsi="Consolas"/>
+          <w:b/>
+          <w:noProof/>
+          <w:sz w:val="20"/>
+          <w:szCs w:val="20"/>
+        </w:rPr>
+        <w:t>"</w:t>
+      </w:r>
+      <w:r>
+        <w:rPr>
+          <w:rFonts w:ascii="Consolas" w:hAnsi="Consolas"/>
+          <w:b/>
+          <w:noProof/>
+          <w:color w:val="0000FF"/>
+          <w:sz w:val="20"/>
+          <w:szCs w:val="20"/>
+        </w:rPr>
+        <w:t>5672</w:t>
+      </w:r>
+      <w:r>
+        <w:rPr>
+          <w:rFonts w:ascii="Consolas" w:hAnsi="Consolas"/>
+          <w:b/>
+          <w:noProof/>
+          <w:sz w:val="20"/>
+          <w:szCs w:val="20"/>
+        </w:rPr>
+        <w:t>"</w:t>
+      </w:r>
+    </w:p>
+    <w:p>
+      <w:pPr>
+        <w:autoSpaceDE w:val="0"/>
+        <w:autoSpaceDN w:val="0"/>
+        <w:adjustRightInd w:val="0"/>
+        <w:spacing w:after="0" w:line="240" w:lineRule="auto"/>
+        <w:ind w:left="2160"/>
+        <w:jc w:val="left"/>
+        <w:rPr>
+          <w:rFonts w:ascii="Consolas" w:hAnsi="Consolas"/>
+          <w:b/>
+          <w:noProof/>
           <w:color w:val="0000FF"/>
           <w:sz w:val="20"/>
           <w:szCs w:val="20"/>
@@ -4510,63 +4552,21 @@
           <w:rFonts w:ascii="Consolas" w:hAnsi="Consolas"/>
           <w:b/>
           <w:noProof/>
-          <w:color w:val="0000FF"/>
-          <w:sz w:val="20"/>
-          <w:szCs w:val="20"/>
-        </w:rPr>
-        <w:t>new</w:t>
-      </w:r>
-      <w:r>
-        <w:rPr>
-          <w:rFonts w:ascii="Consolas" w:hAnsi="Consolas"/>
-          <w:b/>
-          <w:noProof/>
-          <w:sz w:val="20"/>
-          <w:szCs w:val="20"/>
-        </w:rPr>
-        <w:t xml:space="preserve"> </w:t>
-      </w:r>
-      <w:r>
-        <w:rPr>
-          <w:rFonts w:ascii="Consolas" w:hAnsi="Consolas"/>
-          <w:b/>
-          <w:noProof/>
-          <w:color w:val="2B91AF"/>
-          <w:sz w:val="20"/>
-          <w:szCs w:val="20"/>
-        </w:rPr>
-        <w:t>Uri</w:t>
-      </w:r>
-      <w:r>
-        <w:rPr>
-          <w:rFonts w:ascii="Consolas" w:hAnsi="Consolas"/>
-          <w:b/>
-          <w:noProof/>
-          <w:sz w:val="20"/>
-          <w:szCs w:val="20"/>
-        </w:rPr>
-        <w:t>(</w:t>
-      </w:r>
-      <w:r>
-        <w:rPr>
-          <w:rFonts w:ascii="Consolas" w:hAnsi="Consolas"/>
-          <w:b/>
-          <w:noProof/>
           <w:color w:val="A31515"/>
           <w:sz w:val="20"/>
           <w:szCs w:val="20"/>
         </w:rPr>
-        <w:t>"amqp://localhost:5672/"</w:t>
-      </w:r>
-      <w:r>
-        <w:rPr>
-          <w:rFonts w:ascii="Consolas" w:hAnsi="Consolas"/>
-          <w:b/>
-          <w:noProof/>
-          <w:sz w:val="20"/>
-          <w:szCs w:val="20"/>
-        </w:rPr>
-        <w:t xml:space="preserve">), </w:t>
+        <w:t>"localhost"</w:t>
+      </w:r>
+      <w:r>
+        <w:rPr>
+          <w:rFonts w:ascii="Consolas" w:hAnsi="Consolas"/>
+          <w:b/>
+          <w:noProof/>
+          <w:sz w:val="20"/>
+          <w:szCs w:val="20"/>
+        </w:rPr>
+        <w:t>,</w:t>
       </w:r>
     </w:p>
     <w:p>
@@ -4586,6 +4586,39 @@
           <w:rFonts w:ascii="Consolas" w:hAnsi="Consolas"/>
           <w:b/>
           <w:noProof/>
+          <w:sz w:val="20"/>
+          <w:szCs w:val="20"/>
+        </w:rPr>
+        <w:t>5672,</w:t>
+      </w:r>
+      <w:r>
+        <w:rPr>
+          <w:rFonts w:ascii="Consolas" w:hAnsi="Consolas"/>
+          <w:b/>
+          <w:noProof/>
+          <w:sz w:val="20"/>
+          <w:szCs w:val="20"/>
+        </w:rPr>
+        <w:t xml:space="preserve"> </w:t>
+      </w:r>
+    </w:p>
+    <w:p>
+      <w:pPr>
+        <w:ind w:left="1440" w:firstLine="720"/>
+        <w:contextualSpacing/>
+        <w:rPr>
+          <w:rFonts w:ascii="Consolas" w:hAnsi="Consolas"/>
+          <w:b/>
+          <w:noProof/>
+          <w:sz w:val="20"/>
+          <w:szCs w:val="20"/>
+        </w:rPr>
+      </w:pPr>
+      <w:r>
+        <w:rPr>
+          <w:rFonts w:ascii="Consolas" w:hAnsi="Consolas"/>
+          <w:b/>
+          <w:noProof/>
           <w:color w:val="2B91AF"/>
           <w:sz w:val="20"/>
           <w:szCs w:val="20"/>
@@ -4690,7 +4723,11 @@
         <w:t>Specifying details like the protocol version and broker address in source code tends to result in services which are very hard to manage and deploy</w:t>
       </w:r>
       <w:r>
-        <w:t xml:space="preserve">. To avoid this, WCF provides a configuration mechanism using application configuration files (App.Config). The configuration file must be applied to the host or client assembly (typically an executable) and </w:t>
+        <w:t xml:space="preserve">. To avoid this, WCF provides a configuration mechanism using application configuration files (App.Config). The configuration file must be applied </w:t>
+      </w:r>
+      <w:r>
+        <w:lastRenderedPageBreak/>
+        <w:t xml:space="preserve">to the host or client assembly (typically an executable) and </w:t>
       </w:r>
       <w:r>
         <w:rPr>
@@ -4699,11 +4736,7 @@
         <w:t>not</w:t>
       </w:r>
       <w:r>
-        <w:t xml:space="preserve"> to a library which contains the </w:t>
-      </w:r>
-      <w:r>
-        <w:lastRenderedPageBreak/>
-        <w:t>service contract or behaviours. To declaratively configure a service, the RabbitMQBindingSection must be imported into the system.serviceModel section of the  configuration file:</w:t>
+        <w:t xml:space="preserve"> to a library which contains the service contract or behaviours. To declaratively configure a service, the RabbitMQBindingSection must be imported into the system.serviceModel section of the  configuration file:</w:t>
       </w:r>
     </w:p>
     <w:p>
@@ -5398,14 +5431,13 @@
           <w:sz w:val="20"/>
           <w:szCs w:val="20"/>
         </w:rPr>
-        <w:t>broker</w:t>
-      </w:r>
-      <w:r>
-        <w:rPr>
-          <w:rFonts w:ascii="Consolas" w:hAnsi="Consolas"/>
-          <w:b/>
-          <w:noProof/>
-          <w:color w:val="0000FF"/>
+        <w:t>hostname</w:t>
+      </w:r>
+      <w:r>
+        <w:rPr>
+          <w:rFonts w:ascii="Consolas" w:hAnsi="Consolas"/>
+          <w:b/>
+          <w:noProof/>
           <w:sz w:val="20"/>
           <w:szCs w:val="20"/>
         </w:rPr>
@@ -5430,39 +5462,6 @@
           <w:sz w:val="20"/>
           <w:szCs w:val="20"/>
         </w:rPr>
-        <w:t>amq</w:t>
-      </w:r>
-      <w:r>
-        <w:rPr>
-          <w:rFonts w:ascii="Consolas" w:hAnsi="Consolas"/>
-          <w:b/>
-          <w:noProof/>
-          <w:color w:val="0000FF"/>
-          <w:sz w:val="20"/>
-          <w:szCs w:val="20"/>
-        </w:rPr>
-        <w:t>p</w:t>
-      </w:r>
-      <w:r>
-        <w:rPr>
-          <w:rFonts w:ascii="Consolas" w:hAnsi="Consolas"/>
-          <w:b/>
-          <w:noProof/>
-          <w:color w:val="0000FF"/>
-          <w:sz w:val="20"/>
-          <w:szCs w:val="20"/>
-        </w:rPr>
-        <w:t>://</w:t>
-      </w:r>
-      <w:r>
-        <w:rPr>
-          <w:rFonts w:ascii="Consolas" w:hAnsi="Consolas"/>
-          <w:b/>
-          <w:noProof/>
-          <w:color w:val="0000FF"/>
-          <w:sz w:val="20"/>
-          <w:szCs w:val="20"/>
-        </w:rPr>
         <w:t>localhost</w:t>
       </w:r>
       <w:r>
@@ -5470,11 +5469,69 @@
           <w:rFonts w:ascii="Consolas" w:hAnsi="Consolas"/>
           <w:b/>
           <w:noProof/>
-          <w:color w:val="0000FF"/>
-          <w:sz w:val="20"/>
-          <w:szCs w:val="20"/>
-        </w:rPr>
-        <w:t>:5672/</w:t>
+          <w:sz w:val="20"/>
+          <w:szCs w:val="20"/>
+        </w:rPr>
+        <w:t>"</w:t>
+      </w:r>
+    </w:p>
+    <w:p>
+      <w:pPr>
+        <w:autoSpaceDE w:val="0"/>
+        <w:autoSpaceDN w:val="0"/>
+        <w:adjustRightInd w:val="0"/>
+        <w:spacing w:after="0" w:line="240" w:lineRule="auto"/>
+        <w:jc w:val="left"/>
+        <w:rPr>
+          <w:rFonts w:ascii="Consolas" w:hAnsi="Consolas"/>
+          <w:b/>
+          <w:noProof/>
+          <w:sz w:val="20"/>
+          <w:szCs w:val="20"/>
+        </w:rPr>
+      </w:pPr>
+      <w:r>
+        <w:rPr>
+          <w:rFonts w:ascii="Consolas" w:hAnsi="Consolas"/>
+          <w:b/>
+          <w:noProof/>
+          <w:color w:val="FF0000"/>
+          <w:sz w:val="20"/>
+          <w:szCs w:val="20"/>
+        </w:rPr>
+        <w:t xml:space="preserve">          port</w:t>
+      </w:r>
+      <w:r>
+        <w:rPr>
+          <w:rFonts w:ascii="Consolas" w:hAnsi="Consolas"/>
+          <w:b/>
+          <w:noProof/>
+          <w:color w:val="0000FF"/>
+          <w:sz w:val="20"/>
+          <w:szCs w:val="20"/>
+        </w:rPr>
+        <w:t>=</w:t>
+      </w:r>
+      <w:r>
+        <w:rPr>
+          <w:rFonts w:ascii="Consolas" w:hAnsi="Consolas"/>
+          <w:b/>
+          <w:noProof/>
+          <w:sz w:val="20"/>
+          <w:szCs w:val="20"/>
+        </w:rPr>
+        <w:t>"</w:t>
+      </w:r>
+      <w:r>
+        <w:rPr>
+          <w:rFonts w:ascii="Consolas" w:hAnsi="Consolas"/>
+          <w:b/>
+          <w:noProof/>
+          <w:color w:val="0000FF"/>
+          <w:sz w:val="20"/>
+          <w:szCs w:val="20"/>
+        </w:rPr>
+        <w:t>5672</w:t>
       </w:r>
       <w:r>
         <w:rPr>
@@ -6812,6 +6869,7 @@
       </w:pPr>
       <w:bookmarkStart w:id="17" w:name="_Toc182825604"/>
       <w:r>
+        <w:lastRenderedPageBreak/>
         <w:t>Client Configuration</w:t>
       </w:r>
       <w:bookmarkEnd w:id="17"/>
@@ -6844,7 +6902,6 @@
           <w:sz w:val="20"/>
           <w:szCs w:val="20"/>
         </w:rPr>
-        <w:lastRenderedPageBreak/>
         <w:t xml:space="preserve">    </w:t>
       </w:r>
       <w:r>
@@ -7715,47 +7772,35 @@
         </w:rPr>
         <w:drawing>
           <wp:inline distT="0" distB="0" distL="0" distR="0">
-            <wp:extent cx="5736463" cy="3819729"/>
-            <wp:effectExtent l="57150" t="19050" r="73787" b="104571"/>
-            <wp:docPr id="4" name="Picture 1" descr="C:\Users\Will\AppData\Local\Microsoft\Windows\Temporary Internet Files\Content.Word\rabbit-config.png"/>
+            <wp:extent cx="5731510" cy="4338320"/>
+            <wp:effectExtent l="0" t="19050" r="78740" b="62230"/>
+            <wp:docPr id="3" name="Picture 2" descr="service.bmp"/>
             <wp:cNvGraphicFramePr>
-              <a:graphicFrameLocks xmlns:a="http://schemas.openxmlformats.org/drawingml/2006/main"/>
+              <a:graphicFrameLocks xmlns:a="http://schemas.openxmlformats.org/drawingml/2006/main" noChangeAspect="1"/>
             </wp:cNvGraphicFramePr>
             <a:graphic xmlns:a="http://schemas.openxmlformats.org/drawingml/2006/main">
               <a:graphicData uri="http://schemas.openxmlformats.org/drawingml/2006/picture">
                 <pic:pic xmlns:pic="http://schemas.openxmlformats.org/drawingml/2006/picture">
                   <pic:nvPicPr>
-                    <pic:cNvPr id="0" name="Picture 1" descr="C:\Users\Will\AppData\Local\Microsoft\Windows\Temporary Internet Files\Content.Word\rabbit-config.png"/>
-                    <pic:cNvPicPr>
-                      <a:picLocks noChangeAspect="1" noChangeArrowheads="1"/>
-                    </pic:cNvPicPr>
+                    <pic:cNvPr id="0" name="service.bmp"/>
+                    <pic:cNvPicPr/>
                   </pic:nvPicPr>
                   <pic:blipFill>
                     <a:blip r:embed="rId8" cstate="print"/>
-                    <a:srcRect/>
                     <a:stretch>
                       <a:fillRect/>
                     </a:stretch>
                   </pic:blipFill>
-                  <pic:spPr bwMode="auto">
+                  <pic:spPr>
                     <a:xfrm>
                       <a:off x="0" y="0"/>
-                      <a:ext cx="5736463" cy="3819729"/>
+                      <a:ext cx="5731510" cy="4338320"/>
                     </a:xfrm>
                     <a:prstGeom prst="rect">
                       <a:avLst/>
                     </a:prstGeom>
-                    <a:noFill/>
-                    <a:ln w="3175">
-                      <a:solidFill>
-                        <a:schemeClr val="tx1"/>
-                      </a:solidFill>
-                      <a:miter lim="800000"/>
-                      <a:headEnd/>
-                      <a:tailEnd/>
-                    </a:ln>
                     <a:effectLst>
-                      <a:outerShdw blurRad="50800" dist="38100" dir="5400000" algn="t" rotWithShape="0">
+                      <a:outerShdw blurRad="50800" dist="38100" dir="2700000" algn="tl" rotWithShape="0">
                         <a:prstClr val="black">
                           <a:alpha val="40000"/>
                         </a:prstClr>
@@ -8072,42 +8117,13 @@
         <w:tblLook w:val="04A0"/>
       </w:tblPr>
       <w:tblGrid>
-        <w:gridCol w:w="4077"/>
-        <w:gridCol w:w="5165"/>
+        <w:gridCol w:w="4361"/>
+        <w:gridCol w:w="4881"/>
       </w:tblGrid>
       <w:tr>
         <w:tc>
           <w:tcPr>
-            <w:tcW w:w="4077" w:type="dxa"/>
-            <w:tcBorders>
-              <w:bottom w:val="single" w:sz="8" w:space="0" w:color="4F81BD" w:themeColor="accent1"/>
-            </w:tcBorders>
-            <w:shd w:val="clear" w:color="auto" w:fill="4F81BD" w:themeFill="accent1"/>
-          </w:tcPr>
-          <w:p>
-            <w:pPr>
-              <w:spacing w:after="0" w:line="240" w:lineRule="auto"/>
-              <w:rPr>
-                <w:rFonts w:asciiTheme="minorHAnsi" w:eastAsiaTheme="minorHAnsi" w:hAnsiTheme="minorHAnsi" w:cstheme="minorBidi"/>
-                <w:b/>
-                <w:bCs/>
-                <w:color w:val="FFFFFF" w:themeColor="background1"/>
-              </w:rPr>
-            </w:pPr>
-            <w:r>
-              <w:rPr>
-                <w:rFonts w:asciiTheme="minorHAnsi" w:eastAsiaTheme="minorHAnsi" w:hAnsiTheme="minorHAnsi" w:cstheme="minorBidi"/>
-                <w:b/>
-                <w:bCs/>
-                <w:color w:val="FFFFFF" w:themeColor="background1"/>
-              </w:rPr>
-              <w:t>Name</w:t>
-            </w:r>
-          </w:p>
-        </w:tc>
-        <w:tc>
-          <w:tcPr>
-            <w:tcW w:w="5165" w:type="dxa"/>
+            <w:tcW w:w="4361" w:type="dxa"/>
             <w:tcBorders>
               <w:bottom w:val="single" w:sz="8" w:space="0" w:color="4F81BD" w:themeColor="accent1"/>
             </w:tcBorders>
@@ -8131,6 +8147,36 @@
                 <w:bCs/>
                 <w:color w:val="FFFFFF" w:themeColor="background1"/>
               </w:rPr>
+              <w:t>Name</w:t>
+            </w:r>
+          </w:p>
+        </w:tc>
+        <w:tc>
+          <w:tcPr>
+            <w:tcW w:w="4881" w:type="dxa"/>
+            <w:tcBorders>
+              <w:bottom w:val="single" w:sz="8" w:space="0" w:color="4F81BD" w:themeColor="accent1"/>
+            </w:tcBorders>
+            <w:shd w:val="clear" w:color="auto" w:fill="4F81BD" w:themeFill="accent1"/>
+          </w:tcPr>
+          <w:p>
+            <w:pPr>
+              <w:spacing w:after="0" w:line="240" w:lineRule="auto"/>
+              <w:jc w:val="left"/>
+              <w:rPr>
+                <w:rFonts w:asciiTheme="minorHAnsi" w:eastAsiaTheme="minorHAnsi" w:hAnsiTheme="minorHAnsi" w:cstheme="minorBidi"/>
+                <w:b/>
+                <w:bCs/>
+                <w:color w:val="FFFFFF" w:themeColor="background1"/>
+              </w:rPr>
+            </w:pPr>
+            <w:r>
+              <w:rPr>
+                <w:rFonts w:asciiTheme="minorHAnsi" w:eastAsiaTheme="minorHAnsi" w:hAnsiTheme="minorHAnsi" w:cstheme="minorBidi"/>
+                <w:b/>
+                <w:bCs/>
+                <w:color w:val="FFFFFF" w:themeColor="background1"/>
+              </w:rPr>
               <w:t>Description</w:t>
             </w:r>
           </w:p>
@@ -8139,7 +8185,7 @@
       <w:tr>
         <w:tc>
           <w:tcPr>
-            <w:tcW w:w="4077" w:type="dxa"/>
+            <w:tcW w:w="4361" w:type="dxa"/>
             <w:tcBorders>
               <w:top w:val="single" w:sz="8" w:space="0" w:color="4F81BD" w:themeColor="accent1"/>
               <w:left w:val="single" w:sz="8" w:space="0" w:color="4F81BD" w:themeColor="accent1"/>
@@ -8150,6 +8196,7 @@
           <w:p>
             <w:pPr>
               <w:spacing w:after="0" w:line="240" w:lineRule="auto"/>
+              <w:jc w:val="left"/>
               <w:rPr>
                 <w:rFonts w:asciiTheme="minorHAnsi" w:eastAsiaTheme="minorHAnsi" w:hAnsiTheme="minorHAnsi" w:cstheme="minorBidi"/>
                 <w:b/>
@@ -8181,7 +8228,7 @@
         </w:tc>
         <w:tc>
           <w:tcPr>
-            <w:tcW w:w="5165" w:type="dxa"/>
+            <w:tcW w:w="4881" w:type="dxa"/>
             <w:tcBorders>
               <w:top w:val="single" w:sz="8" w:space="0" w:color="4F81BD" w:themeColor="accent1"/>
               <w:left w:val="single" w:sz="4" w:space="0" w:color="548DD4" w:themeColor="text2" w:themeTint="99"/>
@@ -8207,7 +8254,19 @@
               <w:rPr>
                 <w:rFonts w:asciiTheme="minorHAnsi" w:eastAsiaTheme="minorHAnsi" w:hAnsiTheme="minorHAnsi" w:cstheme="minorBidi"/>
               </w:rPr>
-              <w:t>. The broker must be set before use</w:t>
+              <w:t xml:space="preserve">. The broker </w:t>
+            </w:r>
+            <w:r>
+              <w:rPr>
+                <w:rFonts w:asciiTheme="minorHAnsi" w:eastAsiaTheme="minorHAnsi" w:hAnsiTheme="minorHAnsi" w:cstheme="minorBidi"/>
+              </w:rPr>
+              <w:t xml:space="preserve">hostname </w:t>
+            </w:r>
+            <w:r>
+              <w:rPr>
+                <w:rFonts w:asciiTheme="minorHAnsi" w:eastAsiaTheme="minorHAnsi" w:hAnsiTheme="minorHAnsi" w:cstheme="minorBidi"/>
+              </w:rPr>
+              <w:t>must be set before use</w:t>
             </w:r>
           </w:p>
         </w:tc>
@@ -8215,7 +8274,7 @@
       <w:tr>
         <w:tc>
           <w:tcPr>
-            <w:tcW w:w="4077" w:type="dxa"/>
+            <w:tcW w:w="4361" w:type="dxa"/>
             <w:tcBorders>
               <w:top w:val="single" w:sz="8" w:space="0" w:color="4F81BD" w:themeColor="accent1"/>
               <w:bottom w:val="single" w:sz="8" w:space="0" w:color="4F81BD" w:themeColor="accent1"/>
@@ -8225,6 +8284,7 @@
           <w:p>
             <w:pPr>
               <w:spacing w:after="0" w:line="240" w:lineRule="auto"/>
+              <w:jc w:val="left"/>
               <w:rPr>
                 <w:rFonts w:asciiTheme="minorHAnsi" w:eastAsiaTheme="minorHAnsi" w:hAnsiTheme="minorHAnsi" w:cstheme="minorBidi"/>
                 <w:b/>
@@ -8236,13 +8296,20 @@
                 <w:rFonts w:asciiTheme="minorHAnsi" w:eastAsiaTheme="minorHAnsi" w:hAnsiTheme="minorHAnsi" w:cstheme="minorBidi"/>
                 <w:bCs/>
               </w:rPr>
-              <w:t>RabbitMQBinding(System.Uri)</w:t>
+              <w:t>RabbitMQBinding(Hostname, Port</w:t>
+            </w:r>
+            <w:r>
+              <w:rPr>
+                <w:rFonts w:asciiTheme="minorHAnsi" w:eastAsiaTheme="minorHAnsi" w:hAnsiTheme="minorHAnsi" w:cstheme="minorBidi"/>
+                <w:bCs/>
+              </w:rPr>
+              <w:t>)</w:t>
             </w:r>
           </w:p>
         </w:tc>
         <w:tc>
           <w:tcPr>
-            <w:tcW w:w="5165" w:type="dxa"/>
+            <w:tcW w:w="4881" w:type="dxa"/>
             <w:tcBorders>
               <w:top w:val="single" w:sz="8" w:space="0" w:color="4F81BD" w:themeColor="accent1"/>
               <w:left w:val="single" w:sz="4" w:space="0" w:color="548DD4" w:themeColor="text2" w:themeTint="99"/>
@@ -8261,7 +8328,13 @@
               <w:rPr>
                 <w:rFonts w:asciiTheme="minorHAnsi" w:eastAsiaTheme="minorHAnsi" w:hAnsiTheme="minorHAnsi" w:cstheme="minorBidi"/>
               </w:rPr>
-              <w:t>Uses the default protocol and the broker specified by the given Uri</w:t>
+              <w:t xml:space="preserve">Uses the default protocol and the broker specified by the given </w:t>
+            </w:r>
+            <w:r>
+              <w:rPr>
+                <w:rFonts w:asciiTheme="minorHAnsi" w:eastAsiaTheme="minorHAnsi" w:hAnsiTheme="minorHAnsi" w:cstheme="minorBidi"/>
+              </w:rPr>
+              <w:t>hostname and port</w:t>
             </w:r>
           </w:p>
         </w:tc>
@@ -8269,7 +8342,7 @@
       <w:tr>
         <w:tc>
           <w:tcPr>
-            <w:tcW w:w="4077" w:type="dxa"/>
+            <w:tcW w:w="4361" w:type="dxa"/>
             <w:tcBorders>
               <w:top w:val="single" w:sz="8" w:space="0" w:color="4F81BD" w:themeColor="accent1"/>
               <w:left w:val="single" w:sz="8" w:space="0" w:color="4F81BD" w:themeColor="accent1"/>
@@ -8280,6 +8353,7 @@
           <w:p>
             <w:pPr>
               <w:spacing w:after="0" w:line="240" w:lineRule="auto"/>
+              <w:jc w:val="left"/>
               <w:rPr>
                 <w:rFonts w:asciiTheme="minorHAnsi" w:eastAsiaTheme="minorHAnsi" w:hAnsiTheme="minorHAnsi" w:cstheme="minorBidi"/>
                 <w:b/>
@@ -8291,13 +8365,20 @@
                 <w:rFonts w:asciiTheme="minorHAnsi" w:eastAsiaTheme="minorHAnsi" w:hAnsiTheme="minorHAnsi" w:cstheme="minorBidi"/>
                 <w:bCs/>
               </w:rPr>
-              <w:t>RabbitMQBinding(System.Uri, IProtocol)</w:t>
+              <w:t>RabbitMQBinding(Hostname, Port</w:t>
+            </w:r>
+            <w:r>
+              <w:rPr>
+                <w:rFonts w:asciiTheme="minorHAnsi" w:eastAsiaTheme="minorHAnsi" w:hAnsiTheme="minorHAnsi" w:cstheme="minorBidi"/>
+                <w:bCs/>
+              </w:rPr>
+              <w:t>, IProtocol)</w:t>
             </w:r>
           </w:p>
         </w:tc>
         <w:tc>
           <w:tcPr>
-            <w:tcW w:w="5165" w:type="dxa"/>
+            <w:tcW w:w="4881" w:type="dxa"/>
             <w:tcBorders>
               <w:top w:val="single" w:sz="8" w:space="0" w:color="4F81BD" w:themeColor="accent1"/>
               <w:left w:val="single" w:sz="4" w:space="0" w:color="548DD4" w:themeColor="text2" w:themeTint="99"/>
@@ -8325,7 +8406,7 @@
       <w:tr>
         <w:tc>
           <w:tcPr>
-            <w:tcW w:w="4077" w:type="dxa"/>
+            <w:tcW w:w="4361" w:type="dxa"/>
             <w:tcBorders>
               <w:top w:val="single" w:sz="8" w:space="0" w:color="4F81BD" w:themeColor="accent1"/>
               <w:bottom w:val="single" w:sz="8" w:space="0" w:color="4F81BD" w:themeColor="accent1"/>
@@ -8335,6 +8416,7 @@
           <w:p>
             <w:pPr>
               <w:spacing w:after="0" w:line="240" w:lineRule="auto"/>
+              <w:jc w:val="left"/>
               <w:rPr>
                 <w:rFonts w:asciiTheme="minorHAnsi" w:eastAsiaTheme="minorHAnsi" w:hAnsiTheme="minorHAnsi" w:cstheme="minorBidi"/>
                 <w:b/>
@@ -8352,7 +8434,7 @@
         </w:tc>
         <w:tc>
           <w:tcPr>
-            <w:tcW w:w="5165" w:type="dxa"/>
+            <w:tcW w:w="4881" w:type="dxa"/>
             <w:tcBorders>
               <w:top w:val="single" w:sz="8" w:space="0" w:color="4F81BD" w:themeColor="accent1"/>
               <w:left w:val="single" w:sz="4" w:space="0" w:color="548DD4" w:themeColor="text2" w:themeTint="99"/>
@@ -8371,117 +8453,19 @@
               <w:rPr>
                 <w:rFonts w:asciiTheme="minorHAnsi" w:eastAsiaTheme="minorHAnsi" w:hAnsiTheme="minorHAnsi" w:cstheme="minorBidi"/>
               </w:rPr>
-              <w:t>Uses the specified protocol. The broker must be set before use.</w:t>
+              <w:t xml:space="preserve">Uses the specified protocol. The broker </w:t>
             </w:r>
-          </w:p>
-        </w:tc>
-      </w:tr>
-      <w:tr>
-        <w:tc>
-          <w:tcPr>
-            <w:tcW w:w="4077" w:type="dxa"/>
-            <w:tcBorders>
-              <w:top w:val="single" w:sz="8" w:space="0" w:color="4F81BD" w:themeColor="accent1"/>
-              <w:left w:val="single" w:sz="8" w:space="0" w:color="4F81BD" w:themeColor="accent1"/>
-              <w:bottom w:val="single" w:sz="8" w:space="0" w:color="4F81BD" w:themeColor="accent1"/>
-              <w:right w:val="single" w:sz="4" w:space="0" w:color="548DD4" w:themeColor="text2" w:themeTint="99"/>
-            </w:tcBorders>
-          </w:tcPr>
-          <w:p>
-            <w:pPr>
-              <w:spacing w:after="0" w:line="240" w:lineRule="auto"/>
-              <w:rPr>
-                <w:rFonts w:asciiTheme="minorHAnsi" w:eastAsiaTheme="minorHAnsi" w:hAnsiTheme="minorHAnsi" w:cstheme="minorBidi"/>
-                <w:b/>
-                <w:bCs/>
-              </w:rPr>
-            </w:pPr>
             <w:r>
               <w:rPr>
                 <w:rFonts w:asciiTheme="minorHAnsi" w:eastAsiaTheme="minorHAnsi" w:hAnsiTheme="minorHAnsi" w:cstheme="minorBidi"/>
-                <w:bCs/>
-              </w:rPr>
-              <w:t>RabbitMQBinding(string)</w:t>
+              </w:rPr>
+              <w:t xml:space="preserve">hostname </w:t>
             </w:r>
-          </w:p>
-        </w:tc>
-        <w:tc>
-          <w:tcPr>
-            <w:tcW w:w="5165" w:type="dxa"/>
-            <w:tcBorders>
-              <w:top w:val="single" w:sz="8" w:space="0" w:color="4F81BD" w:themeColor="accent1"/>
-              <w:left w:val="single" w:sz="4" w:space="0" w:color="548DD4" w:themeColor="text2" w:themeTint="99"/>
-              <w:bottom w:val="single" w:sz="8" w:space="0" w:color="4F81BD" w:themeColor="accent1"/>
-              <w:right w:val="single" w:sz="8" w:space="0" w:color="4F81BD" w:themeColor="accent1"/>
-            </w:tcBorders>
-          </w:tcPr>
-          <w:p>
-            <w:pPr>
-              <w:spacing w:after="0" w:line="240" w:lineRule="auto"/>
-              <w:jc w:val="left"/>
-              <w:rPr>
-                <w:rFonts w:asciiTheme="minorHAnsi" w:eastAsiaTheme="minorHAnsi" w:hAnsiTheme="minorHAnsi" w:cstheme="minorBidi"/>
-              </w:rPr>
-            </w:pPr>
             <w:r>
               <w:rPr>
                 <w:rFonts w:asciiTheme="minorHAnsi" w:eastAsiaTheme="minorHAnsi" w:hAnsiTheme="minorHAnsi" w:cstheme="minorBidi"/>
               </w:rPr>
-              <w:t>Uses the default protocol and the broker whose address is specified.</w:t>
-            </w:r>
-          </w:p>
-        </w:tc>
-      </w:tr>
-      <w:tr>
-        <w:tc>
-          <w:tcPr>
-            <w:tcW w:w="4077" w:type="dxa"/>
-            <w:tcBorders>
-              <w:top w:val="single" w:sz="8" w:space="0" w:color="4F81BD" w:themeColor="accent1"/>
-              <w:bottom w:val="single" w:sz="8" w:space="0" w:color="4F81BD" w:themeColor="accent1"/>
-              <w:right w:val="single" w:sz="4" w:space="0" w:color="548DD4" w:themeColor="text2" w:themeTint="99"/>
-            </w:tcBorders>
-          </w:tcPr>
-          <w:p>
-            <w:pPr>
-              <w:spacing w:after="0" w:line="240" w:lineRule="auto"/>
-              <w:rPr>
-                <w:rFonts w:asciiTheme="minorHAnsi" w:eastAsiaTheme="minorHAnsi" w:hAnsiTheme="minorHAnsi" w:cstheme="minorBidi"/>
-                <w:b/>
-                <w:bCs/>
-              </w:rPr>
-            </w:pPr>
-            <w:r>
-              <w:rPr>
-                <w:rFonts w:asciiTheme="minorHAnsi" w:eastAsiaTheme="minorHAnsi" w:hAnsiTheme="minorHAnsi" w:cstheme="minorBidi"/>
-                <w:bCs/>
-              </w:rPr>
-              <w:t>RabbitMQBinding(string, IProtocol)</w:t>
-            </w:r>
-          </w:p>
-        </w:tc>
-        <w:tc>
-          <w:tcPr>
-            <w:tcW w:w="5165" w:type="dxa"/>
-            <w:tcBorders>
-              <w:top w:val="single" w:sz="8" w:space="0" w:color="4F81BD" w:themeColor="accent1"/>
-              <w:left w:val="single" w:sz="4" w:space="0" w:color="548DD4" w:themeColor="text2" w:themeTint="99"/>
-              <w:bottom w:val="single" w:sz="8" w:space="0" w:color="4F81BD" w:themeColor="accent1"/>
-            </w:tcBorders>
-          </w:tcPr>
-          <w:p>
-            <w:pPr>
-              <w:spacing w:after="0" w:line="240" w:lineRule="auto"/>
-              <w:jc w:val="left"/>
-              <w:rPr>
-                <w:rFonts w:asciiTheme="minorHAnsi" w:eastAsiaTheme="minorHAnsi" w:hAnsiTheme="minorHAnsi" w:cstheme="minorBidi"/>
-              </w:rPr>
-            </w:pPr>
-            <w:r>
-              <w:rPr>
-                <w:rFonts w:asciiTheme="minorHAnsi" w:eastAsiaTheme="minorHAnsi" w:hAnsiTheme="minorHAnsi" w:cstheme="minorBidi"/>
-              </w:rPr>
-              <w:t>Uses the broker and protocol specified</w:t>
+              <w:t>must be set before use.</w:t>
             </w:r>
           </w:p>
         </w:tc>
@@ -8628,7 +8612,21 @@
                 <w:rFonts w:asciiTheme="minorHAnsi" w:eastAsiaTheme="minorHAnsi" w:hAnsiTheme="minorHAnsi" w:cstheme="minorBidi"/>
                 <w:bCs/>
               </w:rPr>
-              <w:t xml:space="preserve">Broker : System.Uri </w:t>
+              <w:t>HostName</w:t>
+            </w:r>
+            <w:r>
+              <w:rPr>
+                <w:rFonts w:asciiTheme="minorHAnsi" w:eastAsiaTheme="minorHAnsi" w:hAnsiTheme="minorHAnsi" w:cstheme="minorBidi"/>
+                <w:bCs/>
+              </w:rPr>
+              <w:t xml:space="preserve"> : </w:t>
+            </w:r>
+            <w:r>
+              <w:rPr>
+                <w:rFonts w:asciiTheme="minorHAnsi" w:eastAsiaTheme="minorHAnsi" w:hAnsiTheme="minorHAnsi" w:cstheme="minorBidi"/>
+                <w:bCs/>
+              </w:rPr>
+              <w:t>string</w:t>
             </w:r>
           </w:p>
         </w:tc>
@@ -8654,7 +8652,89 @@
               <w:rPr>
                 <w:rFonts w:asciiTheme="minorHAnsi" w:eastAsiaTheme="minorHAnsi" w:hAnsiTheme="minorHAnsi" w:cstheme="minorBidi"/>
               </w:rPr>
-              <w:t>Specifies the broker that the binding should connect to.</w:t>
+              <w:t>Specifies the broker</w:t>
+            </w:r>
+            <w:r>
+              <w:rPr>
+                <w:rFonts w:asciiTheme="minorHAnsi" w:eastAsiaTheme="minorHAnsi" w:hAnsiTheme="minorHAnsi" w:cstheme="minorBidi"/>
+              </w:rPr>
+              <w:t xml:space="preserve"> hostname </w:t>
+            </w:r>
+            <w:r>
+              <w:rPr>
+                <w:rFonts w:asciiTheme="minorHAnsi" w:eastAsiaTheme="minorHAnsi" w:hAnsiTheme="minorHAnsi" w:cstheme="minorBidi"/>
+              </w:rPr>
+              <w:t xml:space="preserve"> that the binding should connect to.</w:t>
+            </w:r>
+          </w:p>
+        </w:tc>
+      </w:tr>
+      <w:tr>
+        <w:trPr>
+          <w:cantSplit/>
+        </w:trPr>
+        <w:tc>
+          <w:tcPr>
+            <w:tcW w:w="4077" w:type="dxa"/>
+            <w:tcBorders>
+              <w:top w:val="single" w:sz="8" w:space="0" w:color="4F81BD" w:themeColor="accent1"/>
+              <w:left w:val="single" w:sz="8" w:space="0" w:color="4F81BD" w:themeColor="accent1"/>
+              <w:bottom w:val="single" w:sz="8" w:space="0" w:color="4F81BD" w:themeColor="accent1"/>
+              <w:right w:val="single" w:sz="4" w:space="0" w:color="548DD4" w:themeColor="text2" w:themeTint="99"/>
+            </w:tcBorders>
+          </w:tcPr>
+          <w:p>
+            <w:pPr>
+              <w:spacing w:after="0" w:line="240" w:lineRule="auto"/>
+              <w:rPr>
+                <w:rFonts w:asciiTheme="minorHAnsi" w:eastAsiaTheme="minorHAnsi" w:hAnsiTheme="minorHAnsi" w:cstheme="minorBidi"/>
+                <w:bCs/>
+              </w:rPr>
+            </w:pPr>
+            <w:r>
+              <w:rPr>
+                <w:rFonts w:asciiTheme="minorHAnsi" w:eastAsiaTheme="minorHAnsi" w:hAnsiTheme="minorHAnsi" w:cstheme="minorBidi"/>
+                <w:bCs/>
+              </w:rPr>
+              <w:t>Port : int</w:t>
+            </w:r>
+          </w:p>
+        </w:tc>
+        <w:tc>
+          <w:tcPr>
+            <w:tcW w:w="5165" w:type="dxa"/>
+            <w:tcBorders>
+              <w:top w:val="single" w:sz="8" w:space="0" w:color="4F81BD" w:themeColor="accent1"/>
+              <w:left w:val="single" w:sz="4" w:space="0" w:color="548DD4" w:themeColor="text2" w:themeTint="99"/>
+              <w:bottom w:val="single" w:sz="8" w:space="0" w:color="4F81BD" w:themeColor="accent1"/>
+              <w:right w:val="single" w:sz="8" w:space="0" w:color="4F81BD" w:themeColor="accent1"/>
+            </w:tcBorders>
+          </w:tcPr>
+          <w:p>
+            <w:pPr>
+              <w:spacing w:after="0" w:line="240" w:lineRule="auto"/>
+              <w:jc w:val="left"/>
+              <w:rPr>
+                <w:rFonts w:asciiTheme="minorHAnsi" w:eastAsiaTheme="minorHAnsi" w:hAnsiTheme="minorHAnsi" w:cstheme="minorBidi"/>
+              </w:rPr>
+            </w:pPr>
+            <w:r>
+              <w:rPr>
+                <w:rFonts w:asciiTheme="minorHAnsi" w:eastAsiaTheme="minorHAnsi" w:hAnsiTheme="minorHAnsi" w:cstheme="minorBidi"/>
+              </w:rPr>
+              <w:t>Specifies the broker</w:t>
+            </w:r>
+            <w:r>
+              <w:rPr>
+                <w:rFonts w:asciiTheme="minorHAnsi" w:eastAsiaTheme="minorHAnsi" w:hAnsiTheme="minorHAnsi" w:cstheme="minorBidi"/>
+              </w:rPr>
+              <w:t xml:space="preserve"> port </w:t>
+            </w:r>
+            <w:r>
+              <w:rPr>
+                <w:rFonts w:asciiTheme="minorHAnsi" w:eastAsiaTheme="minorHAnsi" w:hAnsiTheme="minorHAnsi" w:cstheme="minorBidi"/>
+              </w:rPr>
+              <w:t xml:space="preserve"> that the binding should connect to.</w:t>
             </w:r>
           </w:p>
         </w:tc>
@@ -9345,7 +9425,28 @@
                 <w:rFonts w:asciiTheme="minorHAnsi" w:eastAsiaTheme="minorHAnsi" w:hAnsiTheme="minorHAnsi" w:cstheme="minorBidi"/>
                 <w:bCs/>
               </w:rPr>
-              <w:t xml:space="preserve">Broker : System.Uri </w:t>
+              <w:t>HostName</w:t>
+            </w:r>
+            <w:r>
+              <w:rPr>
+                <w:rFonts w:asciiTheme="minorHAnsi" w:eastAsiaTheme="minorHAnsi" w:hAnsiTheme="minorHAnsi" w:cstheme="minorBidi"/>
+                <w:bCs/>
+              </w:rPr>
+              <w:t xml:space="preserve"> : </w:t>
+            </w:r>
+            <w:r>
+              <w:rPr>
+                <w:rFonts w:asciiTheme="minorHAnsi" w:eastAsiaTheme="minorHAnsi" w:hAnsiTheme="minorHAnsi" w:cstheme="minorBidi"/>
+                <w:bCs/>
+              </w:rPr>
+              <w:t>string</w:t>
+            </w:r>
+            <w:r>
+              <w:rPr>
+                <w:rFonts w:asciiTheme="minorHAnsi" w:eastAsiaTheme="minorHAnsi" w:hAnsiTheme="minorHAnsi" w:cstheme="minorBidi"/>
+                <w:bCs/>
+              </w:rPr>
+              <w:t xml:space="preserve"> </w:t>
             </w:r>
           </w:p>
         </w:tc>
@@ -9371,7 +9472,89 @@
               <w:rPr>
                 <w:rFonts w:asciiTheme="minorHAnsi" w:eastAsiaTheme="minorHAnsi" w:hAnsiTheme="minorHAnsi" w:cstheme="minorBidi"/>
               </w:rPr>
-              <w:t>Specifies the broker that the binding should connect to.</w:t>
+              <w:t xml:space="preserve">Specifies the broker </w:t>
+            </w:r>
+            <w:r>
+              <w:rPr>
+                <w:rFonts w:asciiTheme="minorHAnsi" w:eastAsiaTheme="minorHAnsi" w:hAnsiTheme="minorHAnsi" w:cstheme="minorBidi"/>
+              </w:rPr>
+              <w:t xml:space="preserve">hostname </w:t>
+            </w:r>
+            <w:r>
+              <w:rPr>
+                <w:rFonts w:asciiTheme="minorHAnsi" w:eastAsiaTheme="minorHAnsi" w:hAnsiTheme="minorHAnsi" w:cstheme="minorBidi"/>
+              </w:rPr>
+              <w:t>that the binding should connect to.</w:t>
+            </w:r>
+          </w:p>
+        </w:tc>
+      </w:tr>
+      <w:tr>
+        <w:trPr>
+          <w:cantSplit/>
+        </w:trPr>
+        <w:tc>
+          <w:tcPr>
+            <w:tcW w:w="4077" w:type="dxa"/>
+            <w:tcBorders>
+              <w:top w:val="single" w:sz="8" w:space="0" w:color="4F81BD" w:themeColor="accent1"/>
+              <w:left w:val="single" w:sz="8" w:space="0" w:color="4F81BD" w:themeColor="accent1"/>
+              <w:bottom w:val="single" w:sz="8" w:space="0" w:color="4F81BD" w:themeColor="accent1"/>
+              <w:right w:val="single" w:sz="4" w:space="0" w:color="548DD4" w:themeColor="text2" w:themeTint="99"/>
+            </w:tcBorders>
+          </w:tcPr>
+          <w:p>
+            <w:pPr>
+              <w:spacing w:after="0" w:line="240" w:lineRule="auto"/>
+              <w:rPr>
+                <w:rFonts w:asciiTheme="minorHAnsi" w:eastAsiaTheme="minorHAnsi" w:hAnsiTheme="minorHAnsi" w:cstheme="minorBidi"/>
+                <w:bCs/>
+              </w:rPr>
+            </w:pPr>
+            <w:r>
+              <w:rPr>
+                <w:rFonts w:asciiTheme="minorHAnsi" w:eastAsiaTheme="minorHAnsi" w:hAnsiTheme="minorHAnsi" w:cstheme="minorBidi"/>
+                <w:bCs/>
+              </w:rPr>
+              <w:t>Port : int</w:t>
+            </w:r>
+          </w:p>
+        </w:tc>
+        <w:tc>
+          <w:tcPr>
+            <w:tcW w:w="5165" w:type="dxa"/>
+            <w:tcBorders>
+              <w:top w:val="single" w:sz="8" w:space="0" w:color="4F81BD" w:themeColor="accent1"/>
+              <w:left w:val="single" w:sz="4" w:space="0" w:color="548DD4" w:themeColor="text2" w:themeTint="99"/>
+              <w:bottom w:val="single" w:sz="8" w:space="0" w:color="4F81BD" w:themeColor="accent1"/>
+              <w:right w:val="single" w:sz="8" w:space="0" w:color="4F81BD" w:themeColor="accent1"/>
+            </w:tcBorders>
+          </w:tcPr>
+          <w:p>
+            <w:pPr>
+              <w:spacing w:after="0" w:line="240" w:lineRule="auto"/>
+              <w:jc w:val="left"/>
+              <w:rPr>
+                <w:rFonts w:asciiTheme="minorHAnsi" w:eastAsiaTheme="minorHAnsi" w:hAnsiTheme="minorHAnsi" w:cstheme="minorBidi"/>
+              </w:rPr>
+            </w:pPr>
+            <w:r>
+              <w:rPr>
+                <w:rFonts w:asciiTheme="minorHAnsi" w:eastAsiaTheme="minorHAnsi" w:hAnsiTheme="minorHAnsi" w:cstheme="minorBidi"/>
+              </w:rPr>
+              <w:t xml:space="preserve">Specifies the broker </w:t>
+            </w:r>
+            <w:r>
+              <w:rPr>
+                <w:rFonts w:asciiTheme="minorHAnsi" w:eastAsiaTheme="minorHAnsi" w:hAnsiTheme="minorHAnsi" w:cstheme="minorBidi"/>
+              </w:rPr>
+              <w:t xml:space="preserve">port </w:t>
+            </w:r>
+            <w:r>
+              <w:rPr>
+                <w:rFonts w:asciiTheme="minorHAnsi" w:eastAsiaTheme="minorHAnsi" w:hAnsiTheme="minorHAnsi" w:cstheme="minorBidi"/>
+              </w:rPr>
+              <w:t>that the binding should connect to.</w:t>
             </w:r>
           </w:p>
         </w:tc>
@@ -9866,7 +10049,21 @@
                 <w:rFonts w:asciiTheme="minorHAnsi" w:eastAsiaTheme="minorHAnsi" w:hAnsiTheme="minorHAnsi" w:cstheme="minorBidi"/>
                 <w:bCs/>
               </w:rPr>
-              <w:t>Broker : System.Uri</w:t>
+              <w:t>HostName</w:t>
+            </w:r>
+            <w:r>
+              <w:rPr>
+                <w:rFonts w:asciiTheme="minorHAnsi" w:eastAsiaTheme="minorHAnsi" w:hAnsiTheme="minorHAnsi" w:cstheme="minorBidi"/>
+                <w:bCs/>
+              </w:rPr>
+              <w:t xml:space="preserve"> :</w:t>
+            </w:r>
+            <w:r>
+              <w:rPr>
+                <w:rFonts w:asciiTheme="minorHAnsi" w:eastAsiaTheme="minorHAnsi" w:hAnsiTheme="minorHAnsi" w:cstheme="minorBidi"/>
+                <w:bCs/>
+              </w:rPr>
+              <w:t xml:space="preserve"> string</w:t>
             </w:r>
           </w:p>
         </w:tc>
@@ -9891,7 +10088,87 @@
               <w:rPr>
                 <w:rFonts w:asciiTheme="minorHAnsi" w:eastAsiaTheme="minorHAnsi" w:hAnsiTheme="minorHAnsi" w:cstheme="minorBidi"/>
               </w:rPr>
-              <w:t>Specifies the broker that the binding should connect to.</w:t>
+              <w:t xml:space="preserve">Specifies the broker </w:t>
+            </w:r>
+            <w:r>
+              <w:rPr>
+                <w:rFonts w:asciiTheme="minorHAnsi" w:eastAsiaTheme="minorHAnsi" w:hAnsiTheme="minorHAnsi" w:cstheme="minorBidi"/>
+              </w:rPr>
+              <w:t xml:space="preserve">hostname </w:t>
+            </w:r>
+            <w:r>
+              <w:rPr>
+                <w:rFonts w:asciiTheme="minorHAnsi" w:eastAsiaTheme="minorHAnsi" w:hAnsiTheme="minorHAnsi" w:cstheme="minorBidi"/>
+              </w:rPr>
+              <w:t>that the binding should connect to.</w:t>
+            </w:r>
+          </w:p>
+        </w:tc>
+      </w:tr>
+      <w:tr>
+        <w:trPr>
+          <w:cantSplit/>
+        </w:trPr>
+        <w:tc>
+          <w:tcPr>
+            <w:tcW w:w="4077" w:type="dxa"/>
+            <w:tcBorders>
+              <w:top w:val="single" w:sz="8" w:space="0" w:color="4F81BD" w:themeColor="accent1"/>
+              <w:bottom w:val="single" w:sz="8" w:space="0" w:color="4F81BD" w:themeColor="accent1"/>
+              <w:right w:val="single" w:sz="4" w:space="0" w:color="548DD4" w:themeColor="text2" w:themeTint="99"/>
+            </w:tcBorders>
+          </w:tcPr>
+          <w:p>
+            <w:pPr>
+              <w:spacing w:after="0" w:line="240" w:lineRule="auto"/>
+              <w:rPr>
+                <w:rFonts w:asciiTheme="minorHAnsi" w:eastAsiaTheme="minorHAnsi" w:hAnsiTheme="minorHAnsi" w:cstheme="minorBidi"/>
+                <w:bCs/>
+              </w:rPr>
+            </w:pPr>
+            <w:r>
+              <w:rPr>
+                <w:rFonts w:asciiTheme="minorHAnsi" w:eastAsiaTheme="minorHAnsi" w:hAnsiTheme="minorHAnsi" w:cstheme="minorBidi"/>
+                <w:bCs/>
+              </w:rPr>
+              <w:t>Port : int</w:t>
+            </w:r>
+          </w:p>
+        </w:tc>
+        <w:tc>
+          <w:tcPr>
+            <w:tcW w:w="5165" w:type="dxa"/>
+            <w:tcBorders>
+              <w:top w:val="single" w:sz="8" w:space="0" w:color="4F81BD" w:themeColor="accent1"/>
+              <w:left w:val="single" w:sz="4" w:space="0" w:color="548DD4" w:themeColor="text2" w:themeTint="99"/>
+              <w:bottom w:val="single" w:sz="8" w:space="0" w:color="4F81BD" w:themeColor="accent1"/>
+            </w:tcBorders>
+          </w:tcPr>
+          <w:p>
+            <w:pPr>
+              <w:spacing w:after="0" w:line="240" w:lineRule="auto"/>
+              <w:jc w:val="left"/>
+              <w:rPr>
+                <w:rFonts w:asciiTheme="minorHAnsi" w:eastAsiaTheme="minorHAnsi" w:hAnsiTheme="minorHAnsi" w:cstheme="minorBidi"/>
+              </w:rPr>
+            </w:pPr>
+            <w:r>
+              <w:rPr>
+                <w:rFonts w:asciiTheme="minorHAnsi" w:eastAsiaTheme="minorHAnsi" w:hAnsiTheme="minorHAnsi" w:cstheme="minorBidi"/>
+              </w:rPr>
+              <w:t xml:space="preserve">Specifies the broker </w:t>
+            </w:r>
+            <w:r>
+              <w:rPr>
+                <w:rFonts w:asciiTheme="minorHAnsi" w:eastAsiaTheme="minorHAnsi" w:hAnsiTheme="minorHAnsi" w:cstheme="minorBidi"/>
+              </w:rPr>
+              <w:t xml:space="preserve">address </w:t>
+            </w:r>
+            <w:r>
+              <w:rPr>
+                <w:rFonts w:asciiTheme="minorHAnsi" w:eastAsiaTheme="minorHAnsi" w:hAnsiTheme="minorHAnsi" w:cstheme="minorBidi"/>
+              </w:rPr>
+              <w:t>that the binding should connect to.</w:t>
             </w:r>
           </w:p>
         </w:tc>
@@ -10156,6 +10433,7 @@
                 <w:rFonts w:asciiTheme="minorHAnsi" w:eastAsiaTheme="minorHAnsi" w:hAnsiTheme="minorHAnsi" w:cstheme="minorBidi"/>
                 <w:bCs/>
               </w:rPr>
+              <w:lastRenderedPageBreak/>
               <w:t>TransactionFlowEnabled : bool</w:t>
             </w:r>
           </w:p>
@@ -10272,7 +10550,6 @@
                 <w:rFonts w:asciiTheme="minorHAnsi" w:eastAsiaTheme="minorHAnsi" w:hAnsiTheme="minorHAnsi" w:cstheme="minorBidi"/>
                 <w:bCs/>
               </w:rPr>
-              <w:lastRenderedPageBreak/>
               <w:t>VirtualHost : string</w:t>
             </w:r>
           </w:p>
@@ -11698,7 +11975,7 @@
 </file>
 
 <file path=customXml/itemProps1.xml><?xml version="1.0" encoding="utf-8"?>
-<ds:datastoreItem xmlns:ds="http://schemas.openxmlformats.org/officeDocument/2006/customXml" ds:itemID="{F48CF793-F979-4836-9582-A03A6982E814}">
+<ds:datastoreItem xmlns:ds="http://schemas.openxmlformats.org/officeDocument/2006/customXml" ds:itemID="{C1C41C81-0D70-4D15-977A-B9BE633AC595}">
   <ds:schemaRefs>
     <ds:schemaRef ds:uri="http://schemas.openxmlformats.org/officeDocument/2006/bibliography"/>
   </ds:schemaRefs>

</xml_diff>

<commit_message>
Use all broker configuration parameters
</commit_message>
<xml_diff>
--- a/docs/RabbitMQ Service Model.docx
+++ b/docs/RabbitMQ Service Model.docx
@@ -1,14 +1,21 @@
 
 <file path=word/document.xml><?xml version="1.0" encoding="utf-8"?>
-<w:document xmlns:ve="http://schemas.openxmlformats.org/markup-compatibility/2006" xmlns:o="urn:schemas-microsoft-com:office:office" xmlns:r="http://schemas.openxmlformats.org/officeDocument/2006/relationships" xmlns:m="http://schemas.openxmlformats.org/officeDocument/2006/math" xmlns:v="urn:schemas-microsoft-com:vml" xmlns:wp="http://schemas.openxmlformats.org/drawingml/2006/wordprocessingDrawing" xmlns:w10="urn:schemas-microsoft-com:office:word" xmlns:w="http://schemas.openxmlformats.org/wordprocessingml/2006/main" xmlns:wne="http://schemas.microsoft.com/office/word/2006/wordml">
+<w:document xmlns:wpc="http://schemas.microsoft.com/office/word/2010/wordprocessingCanvas" xmlns:mc="http://schemas.openxmlformats.org/markup-compatibility/2006" xmlns:o="urn:schemas-microsoft-com:office:office" xmlns:r="http://schemas.openxmlformats.org/officeDocument/2006/relationships" xmlns:m="http://schemas.openxmlformats.org/officeDocument/2006/math" xmlns:v="urn:schemas-microsoft-com:vml" xmlns:wp14="http://schemas.microsoft.com/office/word/2010/wordprocessingDrawing" xmlns:wp="http://schemas.openxmlformats.org/drawingml/2006/wordprocessingDrawing" xmlns:w10="urn:schemas-microsoft-com:office:word" xmlns:w="http://schemas.openxmlformats.org/wordprocessingml/2006/main" xmlns:w14="http://schemas.microsoft.com/office/word/2010/wordml" xmlns:wpg="http://schemas.microsoft.com/office/word/2010/wordprocessingGroup" xmlns:wpi="http://schemas.microsoft.com/office/word/2010/wordprocessingInk" xmlns:wne="http://schemas.microsoft.com/office/word/2006/wordml" xmlns:wps="http://schemas.microsoft.com/office/word/2010/wordprocessingShape" mc:Ignorable="w14 wp14">
   <w:body>
     <w:p>
       <w:pPr>
         <w:pStyle w:val="Title"/>
         <w:jc w:val="center"/>
       </w:pPr>
-      <w:r>
-        <w:t>RabbitMQ Service Model</w:t>
+      <w:bookmarkStart w:id="0" w:name="_GoBack"/>
+      <w:bookmarkEnd w:id="0"/>
+      <w:proofErr w:type="spellStart"/>
+      <w:r>
+        <w:t>RabbitMQ</w:t>
+      </w:r>
+      <w:proofErr w:type="spellEnd"/>
+      <w:r>
+        <w:t xml:space="preserve"> Service Model</w:t>
       </w:r>
     </w:p>
     <w:p>
@@ -1647,7 +1654,7 @@
       <w:pPr>
         <w:pStyle w:val="Heading1"/>
       </w:pPr>
-      <w:bookmarkStart w:id="0" w:name="_Toc182825587"/>
+      <w:bookmarkStart w:id="1" w:name="_Toc182825587"/>
       <w:r>
         <w:t>An A</w:t>
       </w:r>
@@ -1660,7 +1667,7 @@
       <w:r>
         <w:t xml:space="preserve"> Binding for WCF</w:t>
       </w:r>
-      <w:bookmarkEnd w:id="0"/>
+      <w:bookmarkEnd w:id="1"/>
     </w:p>
     <w:p>
       <w:r>
@@ -1713,31 +1720,51 @@
       </w:r>
       <w:r>
         <w:lastRenderedPageBreak/>
-        <w:t xml:space="preserve">protocol to be used for communication between a service and its clients (for example WS-HTTP, MSMQ or .Net Remoting over TCP). </w:t>
-      </w:r>
-    </w:p>
-    <w:p>
-      <w:r>
-        <w:t>The RabbitMQ Binding provides</w:t>
+        <w:t xml:space="preserve">protocol to be used for communication between a service and its clients (for example WS-HTTP, MSMQ or .Net </w:t>
+      </w:r>
+      <w:proofErr w:type="spellStart"/>
+      <w:r>
+        <w:t>Remoting</w:t>
+      </w:r>
+      <w:proofErr w:type="spellEnd"/>
+      <w:r>
+        <w:t xml:space="preserve"> over TCP). </w:t>
+      </w:r>
+    </w:p>
+    <w:p>
+      <w:r>
+        <w:t xml:space="preserve">The </w:t>
+      </w:r>
+      <w:proofErr w:type="spellStart"/>
+      <w:r>
+        <w:t>RabbitMQ</w:t>
+      </w:r>
+      <w:proofErr w:type="spellEnd"/>
+      <w:r>
+        <w:t xml:space="preserve"> Binding provides</w:t>
       </w:r>
       <w:r>
         <w:t xml:space="preserve"> </w:t>
       </w:r>
+      <w:proofErr w:type="spellStart"/>
       <w:r>
         <w:rPr>
           <w:i/>
         </w:rPr>
         <w:t>OneWay</w:t>
       </w:r>
+      <w:proofErr w:type="spellEnd"/>
       <w:r>
         <w:t xml:space="preserve"> (‘Fire and Forget’), </w:t>
       </w:r>
+      <w:proofErr w:type="spellStart"/>
       <w:r>
         <w:rPr>
           <w:i/>
         </w:rPr>
         <w:t>TwoWay</w:t>
       </w:r>
+      <w:proofErr w:type="spellEnd"/>
       <w:r>
         <w:t xml:space="preserve"> (Request/Reply)</w:t>
       </w:r>
@@ -1751,22 +1778,46 @@
         <w:t>Duplex</w:t>
       </w:r>
       <w:r>
-        <w:t xml:space="preserve"> (Asynchronous Callback)</w:t>
+        <w:t xml:space="preserve"> (Asynchronous </w:t>
+      </w:r>
+      <w:proofErr w:type="spellStart"/>
+      <w:r>
+        <w:t>Callback</w:t>
+      </w:r>
+      <w:proofErr w:type="spellEnd"/>
+      <w:r>
+        <w:t>)</w:t>
       </w:r>
       <w:r>
         <w:t xml:space="preserve"> communication over AMQP</w:t>
       </w:r>
       <w:r>
-        <w:t xml:space="preserve"> with WS-ReliableS</w:t>
-      </w:r>
-      <w:r>
-        <w:t>essions, WS-A</w:t>
+        <w:t xml:space="preserve"> with WS-</w:t>
+      </w:r>
+      <w:proofErr w:type="spellStart"/>
+      <w:r>
+        <w:t>ReliableS</w:t>
+      </w:r>
+      <w:r>
+        <w:t>essions</w:t>
+      </w:r>
+      <w:proofErr w:type="spellEnd"/>
+      <w:r>
+        <w:t>, WS-</w:t>
+      </w:r>
+      <w:proofErr w:type="spellStart"/>
+      <w:r>
+        <w:t>A</w:t>
       </w:r>
       <w:r>
         <w:t>tomic</w:t>
       </w:r>
       <w:r>
-        <w:t>Transactions and Text (SOAP 1.2) message encoding. The binding can be configured from imperative code or using the standard WCF Configuration model.</w:t>
+        <w:t>Transactions</w:t>
+      </w:r>
+      <w:proofErr w:type="spellEnd"/>
+      <w:r>
+        <w:t xml:space="preserve"> and Text (SOAP 1.2) message encoding. The binding can be configured from imperative code or using the standard WCF Configuration model.</w:t>
       </w:r>
     </w:p>
     <w:p>
@@ -1780,7 +1831,15 @@
         <w:footnoteReference w:id="1"/>
       </w:r>
       <w:r>
-        <w:t xml:space="preserve"> if the channel stack provided by the RabbitMQ Binding is insufficient. The transport binding must be configured with a Broker </w:t>
+        <w:t xml:space="preserve"> if the channel stack provided by the </w:t>
+      </w:r>
+      <w:proofErr w:type="spellStart"/>
+      <w:r>
+        <w:t>RabbitMQ</w:t>
+      </w:r>
+      <w:proofErr w:type="spellEnd"/>
+      <w:r>
+        <w:t xml:space="preserve"> Binding is insufficient. The transport binding must be configured with a Broker </w:t>
       </w:r>
       <w:r>
         <w:t>Hostname, Broker Port</w:t>
@@ -1793,16 +1852,25 @@
       <w:pPr>
         <w:pStyle w:val="Heading2"/>
       </w:pPr>
-      <w:bookmarkStart w:id="1" w:name="_Toc182825588"/>
+      <w:bookmarkStart w:id="2" w:name="_Toc182825588"/>
       <w:r>
         <w:t>Service Addressing</w:t>
       </w:r>
-      <w:bookmarkEnd w:id="1"/>
-    </w:p>
-    <w:p>
-      <w:r>
-        <w:t xml:space="preserve">Services hosted using the RabbitMQ binding must be hosted at addresses under the </w:t>
-      </w:r>
+      <w:bookmarkEnd w:id="2"/>
+    </w:p>
+    <w:p>
+      <w:r>
+        <w:t xml:space="preserve">Services hosted using the </w:t>
+      </w:r>
+      <w:proofErr w:type="spellStart"/>
+      <w:r>
+        <w:t>RabbitMQ</w:t>
+      </w:r>
+      <w:proofErr w:type="spellEnd"/>
+      <w:r>
+        <w:t xml:space="preserve"> binding must be hosted at addresses under the </w:t>
+      </w:r>
+      <w:proofErr w:type="spellStart"/>
       <w:r>
         <w:rPr>
           <w:rFonts w:ascii="Consolas" w:hAnsi="Consolas"/>
@@ -1812,6 +1880,7 @@
         </w:rPr>
         <w:t>soap.amqp</w:t>
       </w:r>
+      <w:proofErr w:type="spellEnd"/>
       <w:r>
         <w:t xml:space="preserve"> scheme.</w:t>
       </w:r>
@@ -1827,6 +1896,7 @@
       <w:r>
         <w:t xml:space="preserve">he </w:t>
       </w:r>
+      <w:proofErr w:type="spellStart"/>
       <w:r>
         <w:rPr>
           <w:rFonts w:ascii="Consolas" w:hAnsi="Consolas"/>
@@ -1845,6 +1915,7 @@
         </w:rPr>
         <w:t>.direct</w:t>
       </w:r>
+      <w:proofErr w:type="spellEnd"/>
       <w:r>
         <w:t xml:space="preserve"> </w:t>
       </w:r>
@@ -1879,15 +1950,23 @@
       <w:pPr>
         <w:pStyle w:val="Heading1"/>
       </w:pPr>
-      <w:bookmarkStart w:id="2" w:name="_Toc182825589"/>
+      <w:bookmarkStart w:id="3" w:name="_Toc182825589"/>
       <w:r>
         <w:t>Building the Binding and Samples</w:t>
       </w:r>
-      <w:bookmarkEnd w:id="2"/>
-    </w:p>
-    <w:p>
-      <w:r>
-        <w:t xml:space="preserve">The RabbitMQ binding to WCF and associated samples can be built automatically using Nant. For more information about Nant, visit http://nant.sourceforge.net/. </w:t>
+      <w:bookmarkEnd w:id="3"/>
+    </w:p>
+    <w:p>
+      <w:r>
+        <w:t xml:space="preserve">The </w:t>
+      </w:r>
+      <w:proofErr w:type="spellStart"/>
+      <w:r>
+        <w:t>RabbitMQ</w:t>
+      </w:r>
+      <w:proofErr w:type="spellEnd"/>
+      <w:r>
+        <w:t xml:space="preserve"> binding to WCF and associated samples can be built automatically using Nant. For more information about Nant, visit http://nant.sourceforge.net/. </w:t>
       </w:r>
       <w:r>
         <w:t>To build the library and Sample Applications from a console window, change to the RabbitMQ.net drop location and execute:</w:t>
@@ -1955,8 +2034,13 @@
       <w:r>
         <w:t xml:space="preserve"> directory of the </w:t>
       </w:r>
-      <w:r>
-        <w:t xml:space="preserve">RabbitMQ.ServiceModel </w:t>
+      <w:proofErr w:type="spellStart"/>
+      <w:r>
+        <w:t>RabbitMQ.ServiceModel</w:t>
+      </w:r>
+      <w:proofErr w:type="spellEnd"/>
+      <w:r>
+        <w:t xml:space="preserve"> </w:t>
       </w:r>
       <w:r>
         <w:t>project</w:t>
@@ -1985,7 +2069,15 @@
         <w:t xml:space="preserve">By default, the sample applications use a test broker </w:t>
       </w:r>
       <w:r>
-        <w:t>which must be running at localhost.</w:t>
+        <w:t xml:space="preserve">which must be running at </w:t>
+      </w:r>
+      <w:proofErr w:type="spellStart"/>
+      <w:r>
+        <w:t>localhost</w:t>
+      </w:r>
+      <w:proofErr w:type="spellEnd"/>
+      <w:r>
+        <w:t>.</w:t>
       </w:r>
       <w:r>
         <w:t xml:space="preserve"> </w:t>
@@ -2006,18 +2098,34 @@
         <w:t>port</w:t>
       </w:r>
       <w:r>
-        <w:t xml:space="preserve"> by opening and editing the appSettings section of the Application Configuration file (App.Config) for the Test Project.</w:t>
+        <w:t xml:space="preserve"> by opening and editing the </w:t>
+      </w:r>
+      <w:proofErr w:type="spellStart"/>
+      <w:r>
+        <w:t>appSettings</w:t>
+      </w:r>
+      <w:proofErr w:type="spellEnd"/>
+      <w:r>
+        <w:t xml:space="preserve"> section of the Application Configuration file (</w:t>
+      </w:r>
+      <w:proofErr w:type="spellStart"/>
+      <w:r>
+        <w:t>App.Config</w:t>
+      </w:r>
+      <w:proofErr w:type="spellEnd"/>
+      <w:r>
+        <w:t>) for the Test Project.</w:t>
       </w:r>
     </w:p>
     <w:p>
       <w:pPr>
         <w:pStyle w:val="Heading1"/>
       </w:pPr>
-      <w:bookmarkStart w:id="3" w:name="_Toc182825590"/>
+      <w:bookmarkStart w:id="4" w:name="_Toc182825590"/>
       <w:r>
         <w:t>The ABCs of WCF</w:t>
       </w:r>
-      <w:bookmarkEnd w:id="3"/>
+      <w:bookmarkEnd w:id="4"/>
     </w:p>
     <w:p>
       <w:r>
@@ -2064,17 +2172,22 @@
       <w:pPr>
         <w:pStyle w:val="Heading2"/>
       </w:pPr>
-      <w:bookmarkStart w:id="4" w:name="_Toc182825591"/>
+      <w:bookmarkStart w:id="5" w:name="_Toc182825591"/>
       <w:r>
         <w:lastRenderedPageBreak/>
         <w:t>Contract</w:t>
       </w:r>
-      <w:bookmarkEnd w:id="4"/>
-    </w:p>
-    <w:p>
-      <w:r>
-        <w:t>A service contract is an interface decorated with the ServiceContractAttribute</w:t>
-      </w:r>
+      <w:bookmarkEnd w:id="5"/>
+    </w:p>
+    <w:p>
+      <w:r>
+        <w:t xml:space="preserve">A service contract is an interface decorated with the </w:t>
+      </w:r>
+      <w:proofErr w:type="spellStart"/>
+      <w:r>
+        <w:t>ServiceContractAttribute</w:t>
+      </w:r>
+      <w:proofErr w:type="spellEnd"/>
       <w:r>
         <w:rPr>
           <w:rStyle w:val="FootnoteReference"/>
@@ -2082,7 +2195,23 @@
         <w:footnoteReference w:id="2"/>
       </w:r>
       <w:r>
-        <w:t xml:space="preserve"> and has one or more methods (or property accessors) decorated with the OperationContractAttribute. Typically the contract exists in an assembly that can be shared between client and server applications.</w:t>
+        <w:t xml:space="preserve"> and has one or more methods (or property </w:t>
+      </w:r>
+      <w:proofErr w:type="spellStart"/>
+      <w:r>
+        <w:t>accessors</w:t>
+      </w:r>
+      <w:proofErr w:type="spellEnd"/>
+      <w:r>
+        <w:t xml:space="preserve">) decorated with the </w:t>
+      </w:r>
+      <w:proofErr w:type="spellStart"/>
+      <w:r>
+        <w:t>OperationContractAttribute</w:t>
+      </w:r>
+      <w:proofErr w:type="spellEnd"/>
+      <w:r>
+        <w:t>. Typically the contract exists in an assembly that can be shared between client and server applications.</w:t>
       </w:r>
     </w:p>
     <w:p>
@@ -2526,15 +2655,31 @@
       <w:pPr>
         <w:pStyle w:val="Heading2"/>
       </w:pPr>
-      <w:bookmarkStart w:id="5" w:name="_Toc182825592"/>
+      <w:bookmarkStart w:id="6" w:name="_Toc182825592"/>
       <w:r>
         <w:t>Behaviour</w:t>
       </w:r>
-      <w:bookmarkEnd w:id="5"/>
-    </w:p>
-    <w:p>
-      <w:r>
-        <w:t>The contract for a service specifies what the operations the service agrees to provide, the behaviour specifies the implementation for that service. A behaviour is a class implementing the contract and optionally decorated with the ServiceBehavior Attribute.</w:t>
+      <w:bookmarkEnd w:id="6"/>
+    </w:p>
+    <w:p>
+      <w:r>
+        <w:t xml:space="preserve">The contract for a service specifies what the operations the service agrees to provide, the behaviour specifies the implementation for that service. </w:t>
+      </w:r>
+      <w:proofErr w:type="gramStart"/>
+      <w:r>
+        <w:t>A behaviour</w:t>
+      </w:r>
+      <w:proofErr w:type="gramEnd"/>
+      <w:r>
+        <w:t xml:space="preserve"> is a class implementing the contract and optionally decorated with the </w:t>
+      </w:r>
+      <w:proofErr w:type="spellStart"/>
+      <w:r>
+        <w:t>ServiceBehavior</w:t>
+      </w:r>
+      <w:proofErr w:type="spellEnd"/>
+      <w:r>
+        <w:t xml:space="preserve"> Attribute.</w:t>
       </w:r>
     </w:p>
     <w:p>
@@ -3180,21 +3325,61 @@
       <w:pPr>
         <w:pStyle w:val="Heading2"/>
       </w:pPr>
-      <w:bookmarkStart w:id="6" w:name="_Toc182825593"/>
+      <w:bookmarkStart w:id="7" w:name="_Toc182825593"/>
       <w:r>
         <w:t>Address</w:t>
       </w:r>
-      <w:bookmarkEnd w:id="6"/>
-    </w:p>
-    <w:p>
-      <w:r>
-        <w:t>For a service to be useful, it must be reachable and therefore hosted. The two common hosting scenarios for WCF services are IIS and ServiceHost. IIS Hosting is untested and unsupported by the RabbitMQ binding and using System.ServiceModel.ServiceHost is the recommended hosting path. A service host instance is constructed with the type of service</w:t>
+      <w:bookmarkEnd w:id="7"/>
+    </w:p>
+    <w:p>
+      <w:r>
+        <w:t xml:space="preserve">For a service to be useful, it must be reachable and therefore hosted. The two common hosting scenarios for WCF services are IIS and </w:t>
+      </w:r>
+      <w:proofErr w:type="spellStart"/>
+      <w:r>
+        <w:t>ServiceHost</w:t>
+      </w:r>
+      <w:proofErr w:type="spellEnd"/>
+      <w:r>
+        <w:t xml:space="preserve">. IIS Hosting is untested and unsupported by the </w:t>
+      </w:r>
+      <w:proofErr w:type="spellStart"/>
+      <w:r>
+        <w:t>RabbitMQ</w:t>
+      </w:r>
+      <w:proofErr w:type="spellEnd"/>
+      <w:r>
+        <w:t xml:space="preserve"> binding and using </w:t>
+      </w:r>
+      <w:proofErr w:type="spellStart"/>
+      <w:r>
+        <w:t>System.ServiceModel.ServiceHost</w:t>
+      </w:r>
+      <w:proofErr w:type="spellEnd"/>
+      <w:r>
+        <w:t xml:space="preserve"> is the recommended hosting path. A service host instance is constructed with the type of service</w:t>
       </w:r>
       <w:r>
         <w:t xml:space="preserve"> behaviour</w:t>
       </w:r>
       <w:r>
-        <w:t xml:space="preserve"> being hosted and a description of the endpoint(s) it will be published on. The endpoints consist of Addresses (e.g. soap.amp:///MyService) and Bindings; they may be specified directly as constructor arguments in imperative code or declaratively through WCF configuration files, both are supported by RabbitMQ.net.</w:t>
+        <w:t xml:space="preserve"> being hosted and a description of the endpoint(s) it will be published on. The endpoints consist of Addresses (e.g. </w:t>
+      </w:r>
+      <w:proofErr w:type="spellStart"/>
+      <w:r>
+        <w:t>soap.amp</w:t>
+      </w:r>
+      <w:proofErr w:type="spellEnd"/>
+      <w:r>
+        <w:t>:///</w:t>
+      </w:r>
+      <w:proofErr w:type="spellStart"/>
+      <w:r>
+        <w:t>MyService</w:t>
+      </w:r>
+      <w:proofErr w:type="spellEnd"/>
+      <w:r>
+        <w:t>) and Bindings; they may be specified directly as constructor arguments in imperative code or declaratively through WCF configuration files, both are supported by RabbitMQ.net.</w:t>
       </w:r>
     </w:p>
     <w:p>
@@ -3217,34 +3402,66 @@
       <w:pPr>
         <w:pStyle w:val="Heading1"/>
       </w:pPr>
-      <w:bookmarkStart w:id="7" w:name="_Toc182825594"/>
+      <w:bookmarkStart w:id="8" w:name="_Toc182825594"/>
       <w:r>
         <w:lastRenderedPageBreak/>
         <w:t>Sample Services</w:t>
       </w:r>
-      <w:bookmarkEnd w:id="7"/>
-    </w:p>
-    <w:p>
-      <w:r>
-        <w:t>The sample services referred to in this section are located in the src\wcf\Test project.</w:t>
+      <w:bookmarkEnd w:id="8"/>
+    </w:p>
+    <w:p>
+      <w:r>
+        <w:t xml:space="preserve">The sample services referred to in this section are located in the </w:t>
+      </w:r>
+      <w:proofErr w:type="spellStart"/>
+      <w:r>
+        <w:t>src</w:t>
+      </w:r>
+      <w:proofErr w:type="spellEnd"/>
+      <w:r>
+        <w:t>\</w:t>
+      </w:r>
+      <w:proofErr w:type="spellStart"/>
+      <w:r>
+        <w:t>wcf</w:t>
+      </w:r>
+      <w:proofErr w:type="spellEnd"/>
+      <w:r>
+        <w:t>\Test project.</w:t>
       </w:r>
     </w:p>
     <w:p>
       <w:pPr>
         <w:pStyle w:val="Heading2"/>
       </w:pPr>
-      <w:bookmarkStart w:id="8" w:name="_Toc182825595"/>
+      <w:bookmarkStart w:id="9" w:name="_Toc182825595"/>
       <w:r>
         <w:t>One Way Services</w:t>
       </w:r>
-      <w:bookmarkEnd w:id="8"/>
+      <w:bookmarkEnd w:id="9"/>
     </w:p>
     <w:p>
       <w:r>
         <w:t>Operations on a service can b</w:t>
       </w:r>
       <w:r>
-        <w:t>e marked as One Way; this means there will be no response from the service when the operation completes. One Way operations always have return type void and have an OperationContractAttribute with IsOneWay set equal to true decorating them.</w:t>
+        <w:t xml:space="preserve">e marked as One Way; this means there will be no response from the service when the operation completes. One Way operations always have return type void and have an </w:t>
+      </w:r>
+      <w:proofErr w:type="spellStart"/>
+      <w:r>
+        <w:t>OperationContractAttribute</w:t>
+      </w:r>
+      <w:proofErr w:type="spellEnd"/>
+      <w:r>
+        <w:t xml:space="preserve"> with </w:t>
+      </w:r>
+      <w:proofErr w:type="spellStart"/>
+      <w:r>
+        <w:t>IsOneWay</w:t>
+      </w:r>
+      <w:proofErr w:type="spellEnd"/>
+      <w:r>
+        <w:t xml:space="preserve"> set equal to true decorating them.</w:t>
       </w:r>
     </w:p>
     <w:p>
@@ -3388,19 +3605,45 @@
     </w:p>
     <w:p>
       <w:r>
-        <w:t xml:space="preserve"> If a service only contains one way operations the RabbitMQ binding can be used in an optimized </w:t>
-      </w:r>
+        <w:t xml:space="preserve"> If a service only contains one way operations the </w:t>
+      </w:r>
+      <w:proofErr w:type="spellStart"/>
+      <w:r>
+        <w:t>RabbitMQ</w:t>
+      </w:r>
+      <w:proofErr w:type="spellEnd"/>
+      <w:r>
+        <w:t xml:space="preserve"> binding can be used in an optimized </w:t>
+      </w:r>
+      <w:proofErr w:type="spellStart"/>
       <w:r>
         <w:rPr>
           <w:i/>
         </w:rPr>
         <w:t>OneWayOnly</w:t>
       </w:r>
-      <w:r>
-        <w:t xml:space="preserve"> mode. In this mode, no reply queue is created for responses to be sent back to the client and the client does not listen for responses from the service. To enable OneWayOnly mode set the binding property</w:t>
-      </w:r>
-      <w:r>
-        <w:t xml:space="preserve"> or use the oneWay configuration attribute.</w:t>
+      <w:proofErr w:type="spellEnd"/>
+      <w:r>
+        <w:t xml:space="preserve"> mode. In this mode, no reply queue is created for responses to be sent back to the client and the client does not listen for responses from the service. To enable </w:t>
+      </w:r>
+      <w:proofErr w:type="spellStart"/>
+      <w:r>
+        <w:t>OneWayOnly</w:t>
+      </w:r>
+      <w:proofErr w:type="spellEnd"/>
+      <w:r>
+        <w:t xml:space="preserve"> mode set the binding property</w:t>
+      </w:r>
+      <w:r>
+        <w:t xml:space="preserve"> or use the </w:t>
+      </w:r>
+      <w:proofErr w:type="spellStart"/>
+      <w:r>
+        <w:t>oneWay</w:t>
+      </w:r>
+      <w:proofErr w:type="spellEnd"/>
+      <w:r>
+        <w:t xml:space="preserve"> configuration attribute.</w:t>
       </w:r>
     </w:p>
     <w:p>
@@ -3845,23 +4088,52 @@
     </w:p>
     <w:p>
       <w:r>
-        <w:t>The OneWayTest sample application is a simple logging service. Clients submit log entries to a server which displays them on the console. It demonstrates one way RPC over AMQP, SOAP Encoding to transmit complex data types over the wire and Singleton Instance Context Mode.</w:t>
+        <w:t xml:space="preserve">The </w:t>
+      </w:r>
+      <w:proofErr w:type="spellStart"/>
+      <w:r>
+        <w:t>OneWayTest</w:t>
+      </w:r>
+      <w:proofErr w:type="spellEnd"/>
+      <w:r>
+        <w:t xml:space="preserve"> sample application is a simple logging service. Clients submit log entries to a server which displays them on the console. It demonstrates one way RPC over AMQP, SOAP </w:t>
+      </w:r>
+      <w:proofErr w:type="gramStart"/>
+      <w:r>
+        <w:t>Encoding</w:t>
+      </w:r>
+      <w:proofErr w:type="gramEnd"/>
+      <w:r>
+        <w:t xml:space="preserve"> to transmit complex data types over the wire and Singleton Instance Context Mode.</w:t>
       </w:r>
     </w:p>
     <w:p>
       <w:pPr>
         <w:pStyle w:val="Heading2"/>
       </w:pPr>
-      <w:bookmarkStart w:id="9" w:name="_Toc182825596"/>
+      <w:bookmarkStart w:id="10" w:name="_Toc182825596"/>
       <w:r>
         <w:t>Two Way Services</w:t>
       </w:r>
-      <w:bookmarkEnd w:id="9"/>
-    </w:p>
-    <w:p>
-      <w:r>
-        <w:t>Typically a service operates in a bi-directional, two way fashion where requests from the client are synchronously executed and a response returned to the caller. To support these services, the RabbitMQ binding uses the CompositeDuplexBindingElement</w:t>
-      </w:r>
+      <w:bookmarkEnd w:id="10"/>
+    </w:p>
+    <w:p>
+      <w:r>
+        <w:t xml:space="preserve">Typically a service operates in a bi-directional, two way fashion where requests from the client are synchronously executed and a response returned to the caller. To support these services, the </w:t>
+      </w:r>
+      <w:proofErr w:type="spellStart"/>
+      <w:r>
+        <w:t>RabbitMQ</w:t>
+      </w:r>
+      <w:proofErr w:type="spellEnd"/>
+      <w:r>
+        <w:t xml:space="preserve"> binding uses the </w:t>
+      </w:r>
+      <w:proofErr w:type="spellStart"/>
+      <w:r>
+        <w:t>CompositeDuplexBindingElement</w:t>
+      </w:r>
+      <w:proofErr w:type="spellEnd"/>
       <w:r>
         <w:rPr>
           <w:rStyle w:val="FootnoteReference"/>
@@ -3869,44 +4141,105 @@
         <w:footnoteReference w:id="3"/>
       </w:r>
       <w:r>
-        <w:t>, which constructs a uniquely named reply queue on the broker. Two Way services are not supported by the binding when it is in OneWayOnly mode.</w:t>
-      </w:r>
-    </w:p>
-    <w:p>
-      <w:r>
-        <w:t>The TwoWayTest sample application is a calculator service, whose operations take a pair of integers and return a third.</w:t>
+        <w:t xml:space="preserve">, which constructs a uniquely named reply queue on the broker. Two Way services are not supported by the binding when it is in </w:t>
+      </w:r>
+      <w:proofErr w:type="spellStart"/>
+      <w:r>
+        <w:t>OneWayOnly</w:t>
+      </w:r>
+      <w:proofErr w:type="spellEnd"/>
+      <w:r>
+        <w:t xml:space="preserve"> mode.</w:t>
+      </w:r>
+    </w:p>
+    <w:p>
+      <w:r>
+        <w:t xml:space="preserve">The </w:t>
+      </w:r>
+      <w:proofErr w:type="spellStart"/>
+      <w:r>
+        <w:t>TwoWayTest</w:t>
+      </w:r>
+      <w:proofErr w:type="spellEnd"/>
+      <w:r>
+        <w:t xml:space="preserve"> sample application is </w:t>
+      </w:r>
+      <w:proofErr w:type="gramStart"/>
+      <w:r>
+        <w:t>a calculator service, whose operations take</w:t>
+      </w:r>
+      <w:proofErr w:type="gramEnd"/>
+      <w:r>
+        <w:t xml:space="preserve"> a pair of integers and return a third.</w:t>
       </w:r>
     </w:p>
     <w:p>
       <w:pPr>
         <w:pStyle w:val="Heading2"/>
       </w:pPr>
-      <w:bookmarkStart w:id="10" w:name="_Toc182825597"/>
-      <w:r>
-        <w:t>Sessionful Services</w:t>
-      </w:r>
-      <w:bookmarkEnd w:id="10"/>
-    </w:p>
-    <w:p>
-      <w:r>
-        <w:t>Each call to a service can be considered independent of all others with the service maintaining no state, often a more useful service maintains some state between calls. The RabbitMQ binding supports WS-ReliableSessions enable the object instances used to service requests to have a session-long lifetime and be associated with a single client session.</w:t>
-      </w:r>
-    </w:p>
-    <w:p>
-      <w:r>
-        <w:t>The SessionTest sample application is a cart service, allowing items to be added to a cart and a total calculated.</w:t>
+      <w:bookmarkStart w:id="11" w:name="_Toc182825597"/>
+      <w:proofErr w:type="spellStart"/>
+      <w:r>
+        <w:t>Sessionful</w:t>
+      </w:r>
+      <w:proofErr w:type="spellEnd"/>
+      <w:r>
+        <w:t xml:space="preserve"> Services</w:t>
+      </w:r>
+      <w:bookmarkEnd w:id="11"/>
+    </w:p>
+    <w:p>
+      <w:r>
+        <w:t xml:space="preserve">Each call to a service can be considered independent of all others with the service maintaining no </w:t>
+      </w:r>
+      <w:proofErr w:type="gramStart"/>
+      <w:r>
+        <w:t>state,</w:t>
+      </w:r>
+      <w:proofErr w:type="gramEnd"/>
+      <w:r>
+        <w:t xml:space="preserve"> often a more useful service maintains some state between calls. The </w:t>
+      </w:r>
+      <w:proofErr w:type="spellStart"/>
+      <w:r>
+        <w:t>RabbitMQ</w:t>
+      </w:r>
+      <w:proofErr w:type="spellEnd"/>
+      <w:r>
+        <w:t xml:space="preserve"> binding supports WS-</w:t>
+      </w:r>
+      <w:proofErr w:type="spellStart"/>
+      <w:r>
+        <w:t>ReliableSessions</w:t>
+      </w:r>
+      <w:proofErr w:type="spellEnd"/>
+      <w:r>
+        <w:t xml:space="preserve"> enable the object instances used to service requests to have a session-long lifetime and be associated with a single client session.</w:t>
+      </w:r>
+    </w:p>
+    <w:p>
+      <w:r>
+        <w:t xml:space="preserve">The </w:t>
+      </w:r>
+      <w:proofErr w:type="spellStart"/>
+      <w:r>
+        <w:t>SessionTest</w:t>
+      </w:r>
+      <w:proofErr w:type="spellEnd"/>
+      <w:r>
+        <w:t xml:space="preserve"> sample application is a cart service, allowing items to be added to a cart and a total calculated.</w:t>
       </w:r>
     </w:p>
     <w:p>
       <w:pPr>
         <w:pStyle w:val="Heading2"/>
       </w:pPr>
-      <w:bookmarkStart w:id="11" w:name="_Toc182825598"/>
+      <w:bookmarkStart w:id="12" w:name="_Toc182825598"/>
       <w:r>
         <w:lastRenderedPageBreak/>
         <w:t>Duplex Services</w:t>
       </w:r>
-      <w:bookmarkEnd w:id="11"/>
+      <w:bookmarkEnd w:id="12"/>
     </w:p>
     <w:p>
       <w:r>
@@ -3922,8 +4255,21 @@
         <w:footnoteReference w:id="4"/>
       </w:r>
       <w:r>
-        <w:t xml:space="preserve"> allow the service to make calls to the client, and have a contract whose ServiceContractAttribute specifies a CallbackContract</w:t>
-      </w:r>
+        <w:t xml:space="preserve"> allow the service to make calls to the client, and have a contract whose </w:t>
+      </w:r>
+      <w:proofErr w:type="spellStart"/>
+      <w:r>
+        <w:t>ServiceContractAttribute</w:t>
+      </w:r>
+      <w:proofErr w:type="spellEnd"/>
+      <w:r>
+        <w:t xml:space="preserve"> specifies a </w:t>
+      </w:r>
+      <w:proofErr w:type="spellStart"/>
+      <w:r>
+        <w:t>CallbackContract</w:t>
+      </w:r>
+      <w:proofErr w:type="spellEnd"/>
       <w:r>
         <w:rPr>
           <w:rStyle w:val="FootnoteReference"/>
@@ -4131,33 +4477,94 @@
     </w:p>
     <w:p>
       <w:r>
-        <w:t>Duplex services are supported by the RabbitMQ binding because its channel stack includes the composite duplex binding element, they are not supported in OneWayOne mode. The DuplexTest sample application is an ordering service, which makes a callback to the client when an order is fulfilled.</w:t>
+        <w:t xml:space="preserve">Duplex services are supported by the </w:t>
+      </w:r>
+      <w:proofErr w:type="spellStart"/>
+      <w:r>
+        <w:t>RabbitMQ</w:t>
+      </w:r>
+      <w:proofErr w:type="spellEnd"/>
+      <w:r>
+        <w:t xml:space="preserve"> binding because its channel stack includes the composite duplex binding </w:t>
+      </w:r>
+      <w:proofErr w:type="gramStart"/>
+      <w:r>
+        <w:t>element,</w:t>
+      </w:r>
+      <w:proofErr w:type="gramEnd"/>
+      <w:r>
+        <w:t xml:space="preserve"> they are not supported in </w:t>
+      </w:r>
+      <w:proofErr w:type="spellStart"/>
+      <w:r>
+        <w:t>OneWayOne</w:t>
+      </w:r>
+      <w:proofErr w:type="spellEnd"/>
+      <w:r>
+        <w:t xml:space="preserve"> mode. The </w:t>
+      </w:r>
+      <w:proofErr w:type="spellStart"/>
+      <w:r>
+        <w:t>DuplexTest</w:t>
+      </w:r>
+      <w:proofErr w:type="spellEnd"/>
+      <w:r>
+        <w:t xml:space="preserve"> sample application is an ordering service, which makes a </w:t>
+      </w:r>
+      <w:proofErr w:type="spellStart"/>
+      <w:r>
+        <w:t>callback</w:t>
+      </w:r>
+      <w:proofErr w:type="spellEnd"/>
+      <w:r>
+        <w:t xml:space="preserve"> to the client when an order is fulfilled.</w:t>
       </w:r>
     </w:p>
     <w:p>
       <w:pPr>
         <w:pStyle w:val="Heading1"/>
       </w:pPr>
-      <w:bookmarkStart w:id="12" w:name="_Toc182825599"/>
-      <w:r>
-        <w:t>Using the RabbitMQ Binding</w:t>
-      </w:r>
-      <w:bookmarkEnd w:id="12"/>
+      <w:bookmarkStart w:id="13" w:name="_Toc182825599"/>
+      <w:r>
+        <w:t xml:space="preserve">Using the </w:t>
+      </w:r>
+      <w:proofErr w:type="spellStart"/>
+      <w:r>
+        <w:t>RabbitMQ</w:t>
+      </w:r>
+      <w:proofErr w:type="spellEnd"/>
+      <w:r>
+        <w:t xml:space="preserve"> Binding</w:t>
+      </w:r>
+      <w:bookmarkEnd w:id="13"/>
     </w:p>
     <w:p>
       <w:pPr>
         <w:pStyle w:val="Heading2"/>
       </w:pPr>
-      <w:bookmarkStart w:id="13" w:name="_Toc182825600"/>
+      <w:bookmarkStart w:id="14" w:name="_Toc182825600"/>
       <w:r>
         <w:t>Services</w:t>
       </w:r>
-      <w:bookmarkEnd w:id="13"/>
-    </w:p>
-    <w:p>
-      <w:r>
-        <w:t>The recommended hosting scenario for services over AMQP is self hosting using System.ServiceModel.ServiceHost</w:t>
-      </w:r>
+      <w:bookmarkEnd w:id="14"/>
+    </w:p>
+    <w:p>
+      <w:r>
+        <w:t xml:space="preserve">The recommended hosting scenario for services over AMQP is </w:t>
+      </w:r>
+      <w:proofErr w:type="spellStart"/>
+      <w:r>
+        <w:t>self hosting</w:t>
+      </w:r>
+      <w:proofErr w:type="spellEnd"/>
+      <w:r>
+        <w:t xml:space="preserve"> using </w:t>
+      </w:r>
+      <w:proofErr w:type="spellStart"/>
+      <w:r>
+        <w:t>System.ServiceModel.ServiceHost</w:t>
+      </w:r>
+      <w:proofErr w:type="spellEnd"/>
       <w:r>
         <w:rPr>
           <w:rStyle w:val="FootnoteReference"/>
@@ -4165,7 +4572,15 @@
         <w:footnoteReference w:id="6"/>
       </w:r>
       <w:r>
-        <w:t xml:space="preserve">. The ServiceHost </w:t>
+        <w:t xml:space="preserve">. The </w:t>
+      </w:r>
+      <w:proofErr w:type="spellStart"/>
+      <w:r>
+        <w:t>ServiceHost</w:t>
+      </w:r>
+      <w:proofErr w:type="spellEnd"/>
+      <w:r>
+        <w:t xml:space="preserve"> </w:t>
       </w:r>
       <w:r>
         <w:rPr>
@@ -4174,7 +4589,23 @@
         <w:t>must</w:t>
       </w:r>
       <w:r>
-        <w:t xml:space="preserve"> specify a base or absolute endpoint address under the soap.amqp scheme. An endpoint should then be added to the service using the RabbitMQBinding.</w:t>
+        <w:t xml:space="preserve"> specify a base or absolute endpoint address under the </w:t>
+      </w:r>
+      <w:proofErr w:type="spellStart"/>
+      <w:r>
+        <w:t>soap.amqp</w:t>
+      </w:r>
+      <w:proofErr w:type="spellEnd"/>
+      <w:r>
+        <w:t xml:space="preserve"> scheme. An endpoint should then be added to the service using the </w:t>
+      </w:r>
+      <w:proofErr w:type="spellStart"/>
+      <w:r>
+        <w:t>RabbitMQBinding</w:t>
+      </w:r>
+      <w:proofErr w:type="spellEnd"/>
+      <w:r>
+        <w:t>.</w:t>
       </w:r>
     </w:p>
     <w:p>
@@ -4694,36 +5125,68 @@
       <w:pPr>
         <w:pStyle w:val="Heading2"/>
       </w:pPr>
-      <w:bookmarkStart w:id="14" w:name="_Toc182825601"/>
+      <w:bookmarkStart w:id="15" w:name="_Toc182825601"/>
       <w:r>
         <w:t>Clients</w:t>
       </w:r>
-      <w:bookmarkEnd w:id="14"/>
+      <w:bookmarkEnd w:id="15"/>
       <w:r>
         <w:t xml:space="preserve"> </w:t>
       </w:r>
     </w:p>
     <w:p>
       <w:r>
-        <w:t>The recommended pattern for connecting to a service is by deriving from either ClientBase&lt;T&gt; or DuplexClientBase&lt;T&gt;. For Duplex Clients, the InstanceContext must be specified.</w:t>
+        <w:t xml:space="preserve">The recommended pattern for connecting to a service is by deriving from either </w:t>
+      </w:r>
+      <w:proofErr w:type="spellStart"/>
+      <w:r>
+        <w:t>ClientBase</w:t>
+      </w:r>
+      <w:proofErr w:type="spellEnd"/>
+      <w:r>
+        <w:t xml:space="preserve">&lt;T&gt; or </w:t>
+      </w:r>
+      <w:proofErr w:type="spellStart"/>
+      <w:r>
+        <w:t>DuplexClientBase</w:t>
+      </w:r>
+      <w:proofErr w:type="spellEnd"/>
+      <w:r>
+        <w:t xml:space="preserve">&lt;T&gt;. For Duplex Clients, the </w:t>
+      </w:r>
+      <w:proofErr w:type="spellStart"/>
+      <w:r>
+        <w:t>InstanceContext</w:t>
+      </w:r>
+      <w:proofErr w:type="spellEnd"/>
+      <w:r>
+        <w:t xml:space="preserve"> must be specified.</w:t>
       </w:r>
     </w:p>
     <w:p>
       <w:pPr>
         <w:pStyle w:val="Heading2"/>
       </w:pPr>
-      <w:bookmarkStart w:id="15" w:name="_Toc182825602"/>
+      <w:bookmarkStart w:id="16" w:name="_Toc182825602"/>
       <w:r>
         <w:t>Configuration Files</w:t>
       </w:r>
-      <w:bookmarkEnd w:id="15"/>
+      <w:bookmarkEnd w:id="16"/>
     </w:p>
     <w:p>
       <w:r>
         <w:t>Specifying details like the protocol version and broker address in source code tends to result in services which are very hard to manage and deploy</w:t>
       </w:r>
       <w:r>
-        <w:t xml:space="preserve">. To avoid this, WCF provides a configuration mechanism using application configuration files (App.Config). The configuration file must be applied </w:t>
+        <w:t>. To avoid this, WCF provides a configuration mechanism using application configuration files (</w:t>
+      </w:r>
+      <w:proofErr w:type="spellStart"/>
+      <w:r>
+        <w:t>App.Config</w:t>
+      </w:r>
+      <w:proofErr w:type="spellEnd"/>
+      <w:r>
+        <w:t xml:space="preserve">). The configuration file must be applied </w:t>
       </w:r>
       <w:r>
         <w:lastRenderedPageBreak/>
@@ -4736,7 +5199,31 @@
         <w:t>not</w:t>
       </w:r>
       <w:r>
-        <w:t xml:space="preserve"> to a library which contains the service contract or behaviours. To declaratively configure a service, the RabbitMQBindingSection must be imported into the system.serviceModel section of the  configuration file:</w:t>
+        <w:t xml:space="preserve"> to a library which contains the service contract or behaviours. To declaratively configure a service, the </w:t>
+      </w:r>
+      <w:proofErr w:type="spellStart"/>
+      <w:r>
+        <w:t>RabbitMQBindingSection</w:t>
+      </w:r>
+      <w:proofErr w:type="spellEnd"/>
+      <w:r>
+        <w:t xml:space="preserve"> must be imported into the </w:t>
+      </w:r>
+      <w:proofErr w:type="spellStart"/>
+      <w:r>
+        <w:t>system.serviceModel</w:t>
+      </w:r>
+      <w:proofErr w:type="spellEnd"/>
+      <w:r>
+        <w:t xml:space="preserve"> section of </w:t>
+      </w:r>
+      <w:proofErr w:type="gramStart"/>
+      <w:r>
+        <w:t>the  configuration</w:t>
+      </w:r>
+      <w:proofErr w:type="gramEnd"/>
+      <w:r>
+        <w:t xml:space="preserve"> file:</w:t>
       </w:r>
     </w:p>
     <w:p>
@@ -5142,7 +5629,15 @@
     </w:p>
     <w:p>
       <w:r>
-        <w:t>With the extension imported, the rabbitMQBinding can be declared</w:t>
+        <w:t xml:space="preserve">With the extension imported, the </w:t>
+      </w:r>
+      <w:proofErr w:type="spellStart"/>
+      <w:r>
+        <w:t>rabbitMQBinding</w:t>
+      </w:r>
+      <w:proofErr w:type="spellEnd"/>
+      <w:r>
+        <w:t xml:space="preserve"> can be declared</w:t>
       </w:r>
       <w:r>
         <w:rPr>
@@ -5757,7 +6252,7 @@
       <w:pPr>
         <w:pStyle w:val="Heading3"/>
       </w:pPr>
-      <w:bookmarkStart w:id="16" w:name="_Toc182825603"/>
+      <w:bookmarkStart w:id="17" w:name="_Toc182825603"/>
       <w:r>
         <w:t>Serv</w:t>
       </w:r>
@@ -5767,7 +6262,7 @@
       <w:r>
         <w:t xml:space="preserve"> Configuration</w:t>
       </w:r>
-      <w:bookmarkEnd w:id="16"/>
+      <w:bookmarkEnd w:id="17"/>
     </w:p>
     <w:p>
       <w:r>
@@ -6734,7 +7229,23 @@
     </w:p>
     <w:p>
       <w:r>
-        <w:t>To run the service, simply create a new ServiceHost instance passing in the service behaviour (as specified in config).</w:t>
+        <w:t xml:space="preserve">To run the service, simply create a new </w:t>
+      </w:r>
+      <w:proofErr w:type="spellStart"/>
+      <w:r>
+        <w:t>ServiceHost</w:t>
+      </w:r>
+      <w:proofErr w:type="spellEnd"/>
+      <w:r>
+        <w:t xml:space="preserve"> instance passing in the service behaviour (as specified in </w:t>
+      </w:r>
+      <w:proofErr w:type="spellStart"/>
+      <w:r>
+        <w:t>config</w:t>
+      </w:r>
+      <w:proofErr w:type="spellEnd"/>
+      <w:r>
+        <w:t>).</w:t>
       </w:r>
     </w:p>
     <w:p>
@@ -6867,16 +7378,37 @@
       <w:pPr>
         <w:pStyle w:val="Heading3"/>
       </w:pPr>
-      <w:bookmarkStart w:id="17" w:name="_Toc182825604"/>
+      <w:bookmarkStart w:id="18" w:name="_Toc182825604"/>
       <w:r>
         <w:lastRenderedPageBreak/>
         <w:t>Client Configuration</w:t>
       </w:r>
-      <w:bookmarkEnd w:id="17"/>
-    </w:p>
-    <w:p>
-      <w:r>
-        <w:t>To build a client whose settings are derived from configuration, expose a constructor for your ClientBase&lt;T&gt; derived class calling the ClientBase(string).</w:t>
+      <w:bookmarkEnd w:id="18"/>
+    </w:p>
+    <w:p>
+      <w:r>
+        <w:t xml:space="preserve">To build a client whose settings are derived from configuration, expose a constructor for your </w:t>
+      </w:r>
+      <w:proofErr w:type="spellStart"/>
+      <w:r>
+        <w:t>ClientBase</w:t>
+      </w:r>
+      <w:proofErr w:type="spellEnd"/>
+      <w:r>
+        <w:t xml:space="preserve">&lt;T&gt; derived class calling the </w:t>
+      </w:r>
+      <w:proofErr w:type="spellStart"/>
+      <w:proofErr w:type="gramStart"/>
+      <w:r>
+        <w:t>ClientBase</w:t>
+      </w:r>
+      <w:proofErr w:type="spellEnd"/>
+      <w:r>
+        <w:t>(</w:t>
+      </w:r>
+      <w:proofErr w:type="gramEnd"/>
+      <w:r>
+        <w:t>string).</w:t>
       </w:r>
     </w:p>
     <w:p>
@@ -7758,7 +8290,15 @@
     </w:p>
     <w:p>
       <w:r>
-        <w:t xml:space="preserve">The RabbitMQ WCF libraries also have full support for the WCF Configuration Editor Tool (available from the .Net framework 3.0 SDK and Visual Studio 2008). </w:t>
+        <w:t xml:space="preserve">The </w:t>
+      </w:r>
+      <w:proofErr w:type="spellStart"/>
+      <w:r>
+        <w:t>RabbitMQ</w:t>
+      </w:r>
+      <w:proofErr w:type="spellEnd"/>
+      <w:r>
+        <w:t xml:space="preserve"> WCF libraries also have full support for the WCF Configuration Editor Tool (available from the .Net framework 3.0 SDK and Visual Studio 2008). </w:t>
       </w:r>
     </w:p>
     <w:p>
@@ -7786,7 +8326,7 @@
                     <pic:cNvPicPr/>
                   </pic:nvPicPr>
                   <pic:blipFill>
-                    <a:blip r:embed="rId8" cstate="print"/>
+                    <a:blip r:embed="rId9" cstate="print"/>
                     <a:stretch>
                       <a:fillRect/>
                     </a:stretch>
@@ -7826,7 +8366,23 @@
           <w:b/>
           <w:i/>
         </w:rPr>
-        <w:t>Using the WCF Configuration Utility for Editing a RabbitMQ Service Configuration File</w:t>
+        <w:t xml:space="preserve">Using the WCF Configuration Utility for Editing a </w:t>
+      </w:r>
+      <w:proofErr w:type="spellStart"/>
+      <w:r>
+        <w:rPr>
+          <w:b/>
+          <w:i/>
+        </w:rPr>
+        <w:t>RabbitMQ</w:t>
+      </w:r>
+      <w:proofErr w:type="spellEnd"/>
+      <w:r>
+        <w:rPr>
+          <w:b/>
+          <w:i/>
+        </w:rPr>
+        <w:t xml:space="preserve"> Service Configuration File</w:t>
       </w:r>
     </w:p>
     <w:p>
@@ -7873,7 +8429,7 @@
                     </pic:cNvPicPr>
                   </pic:nvPicPr>
                   <pic:blipFill>
-                    <a:blip r:embed="rId9" cstate="print"/>
+                    <a:blip r:embed="rId10" cstate="print"/>
                     <a:srcRect/>
                     <a:stretch>
                       <a:fillRect/>
@@ -7901,6 +8457,7 @@
           </wp:anchor>
         </w:drawing>
       </w:r>
+      <w:proofErr w:type="gramStart"/>
       <w:r>
         <w:t xml:space="preserve">To </w:t>
       </w:r>
@@ -7911,7 +8468,15 @@
         <w:t>a</w:t>
       </w:r>
       <w:r>
-        <w:t xml:space="preserve"> RabbitMQ binding to an existing</w:t>
+        <w:t xml:space="preserve"> </w:t>
+      </w:r>
+      <w:proofErr w:type="spellStart"/>
+      <w:r>
+        <w:t>RabbitMQ</w:t>
+      </w:r>
+      <w:proofErr w:type="spellEnd"/>
+      <w:r>
+        <w:t xml:space="preserve"> binding to an existing</w:t>
       </w:r>
       <w:r>
         <w:t xml:space="preserve"> (or new)</w:t>
@@ -7938,21 +8503,51 @@
         <w:t xml:space="preserve"> &gt; </w:t>
       </w:r>
       <w:r>
-        <w:t xml:space="preserve">binding extensions node. Click the ‘new’ button and select the </w:t>
-      </w:r>
+        <w:t>binding extensions node.</w:t>
+      </w:r>
+      <w:proofErr w:type="gramEnd"/>
+      <w:r>
+        <w:t xml:space="preserve"> Click the ‘new’ button and select the </w:t>
+      </w:r>
+      <w:proofErr w:type="spellStart"/>
       <w:r>
         <w:t>RabbitMQBindingSection</w:t>
       </w:r>
+      <w:proofErr w:type="spellEnd"/>
       <w:r>
         <w:t xml:space="preserve"> type from the RabbitMQ.ServiceModel.dll assembly</w:t>
       </w:r>
       <w:r>
-        <w:t>. The rabbitMQ binding for WCF is now available within the configuration tool. You can now create a binding for any services configured within the file over AMQP by right clicking the Bindings node and choosing ‘New Binding’. In the following list (right) select rabbitMQbinding and click OK.</w:t>
-      </w:r>
-    </w:p>
-    <w:p>
-      <w:r>
-        <w:t>Integration with the configuration system and toolset means that updating existing applications to benefit from the scalability and robustness of RabbitMQ is very straightforward.</w:t>
+        <w:t xml:space="preserve">. The </w:t>
+      </w:r>
+      <w:proofErr w:type="spellStart"/>
+      <w:r>
+        <w:t>rabbitMQ</w:t>
+      </w:r>
+      <w:proofErr w:type="spellEnd"/>
+      <w:r>
+        <w:t xml:space="preserve"> binding for WCF is now available within the configuration tool. You can now create a binding for any services configured within the file over AMQP by right clicking the Bindings node and choosing ‘New Binding’. In the following list (right) select </w:t>
+      </w:r>
+      <w:proofErr w:type="spellStart"/>
+      <w:r>
+        <w:t>rabbitMQbinding</w:t>
+      </w:r>
+      <w:proofErr w:type="spellEnd"/>
+      <w:r>
+        <w:t xml:space="preserve"> and click OK.</w:t>
+      </w:r>
+    </w:p>
+    <w:p>
+      <w:r>
+        <w:t xml:space="preserve">Integration with the configuration system and toolset means that updating existing applications to benefit from the scalability and robustness of </w:t>
+      </w:r>
+      <w:proofErr w:type="spellStart"/>
+      <w:r>
+        <w:t>RabbitMQ</w:t>
+      </w:r>
+      <w:proofErr w:type="spellEnd"/>
+      <w:r>
+        <w:t xml:space="preserve"> is very straightforward.</w:t>
       </w:r>
     </w:p>
     <w:p/>
@@ -7961,14 +8556,14 @@
       <w:pPr>
         <w:pStyle w:val="Heading1"/>
       </w:pPr>
-      <w:bookmarkStart w:id="18" w:name="_Toc182825605"/>
+      <w:bookmarkStart w:id="19" w:name="_Toc182825605"/>
       <w:r>
         <w:t xml:space="preserve">Known </w:t>
       </w:r>
       <w:r>
         <w:t>Limitations</w:t>
       </w:r>
-      <w:bookmarkEnd w:id="18"/>
+      <w:bookmarkEnd w:id="19"/>
     </w:p>
     <w:p>
       <w:pPr>
@@ -7979,7 +8574,31 @@
         </w:numPr>
       </w:pPr>
       <w:r>
-        <w:t>A TwoWay or Duplex service cannot have SessionMode = SessionMode.NotAllowed since a Reliable Session is required to maintain the reply channel.</w:t>
+        <w:t xml:space="preserve">A </w:t>
+      </w:r>
+      <w:proofErr w:type="spellStart"/>
+      <w:r>
+        <w:t>TwoWay</w:t>
+      </w:r>
+      <w:proofErr w:type="spellEnd"/>
+      <w:r>
+        <w:t xml:space="preserve"> or Duplex service cannot have </w:t>
+      </w:r>
+      <w:proofErr w:type="spellStart"/>
+      <w:r>
+        <w:t>SessionMode</w:t>
+      </w:r>
+      <w:proofErr w:type="spellEnd"/>
+      <w:r>
+        <w:t xml:space="preserve"> = </w:t>
+      </w:r>
+      <w:proofErr w:type="spellStart"/>
+      <w:r>
+        <w:t>SessionMode.NotAllowed</w:t>
+      </w:r>
+      <w:proofErr w:type="spellEnd"/>
+      <w:r>
+        <w:t xml:space="preserve"> since a Reliable Session is required to maintain the reply channel.</w:t>
       </w:r>
     </w:p>
     <w:p>
@@ -7991,8 +8610,21 @@
         </w:numPr>
       </w:pPr>
       <w:r>
-        <w:t>Only SOAP Formatting is available, other formatters can be specified by building a CustomBinding on top of the RabbitMQTransportBindingElement</w:t>
-      </w:r>
+        <w:t xml:space="preserve">Only SOAP Formatting is available, other formatters can be specified by building a </w:t>
+      </w:r>
+      <w:proofErr w:type="spellStart"/>
+      <w:r>
+        <w:t>CustomBinding</w:t>
+      </w:r>
+      <w:proofErr w:type="spellEnd"/>
+      <w:r>
+        <w:t xml:space="preserve"> on top of the </w:t>
+      </w:r>
+      <w:proofErr w:type="spellStart"/>
+      <w:r>
+        <w:t>RabbitMQTransportBindingElement</w:t>
+      </w:r>
+      <w:proofErr w:type="spellEnd"/>
     </w:p>
     <w:p>
       <w:pPr>
@@ -8009,26 +8641,41 @@
       <w:pPr>
         <w:pStyle w:val="Heading1"/>
       </w:pPr>
-      <w:bookmarkStart w:id="19" w:name="_Toc182825606"/>
+      <w:bookmarkStart w:id="20" w:name="_Toc182825606"/>
       <w:r>
         <w:lastRenderedPageBreak/>
         <w:t>Reference</w:t>
       </w:r>
-      <w:bookmarkEnd w:id="19"/>
+      <w:bookmarkEnd w:id="20"/>
     </w:p>
     <w:p>
       <w:pPr>
         <w:pStyle w:val="Heading2"/>
       </w:pPr>
-      <w:bookmarkStart w:id="20" w:name="_Toc182825607"/>
+      <w:bookmarkStart w:id="21" w:name="_Toc182825607"/>
+      <w:proofErr w:type="spellStart"/>
       <w:r>
         <w:t>RabbitMQBinding</w:t>
       </w:r>
-      <w:bookmarkEnd w:id="20"/>
-    </w:p>
-    <w:p>
-      <w:r>
-        <w:t>A windows communication foundation binding over AMQP. By default, the RabbitMQBinding generated the following binding element stack:</w:t>
+      <w:bookmarkEnd w:id="21"/>
+      <w:proofErr w:type="spellEnd"/>
+    </w:p>
+    <w:p>
+      <w:proofErr w:type="gramStart"/>
+      <w:r>
+        <w:t>A windows communication foundation binding over AMQP.</w:t>
+      </w:r>
+      <w:proofErr w:type="gramEnd"/>
+      <w:r>
+        <w:t xml:space="preserve"> By default, the </w:t>
+      </w:r>
+      <w:proofErr w:type="spellStart"/>
+      <w:r>
+        <w:t>RabbitMQBinding</w:t>
+      </w:r>
+      <w:proofErr w:type="spellEnd"/>
+      <w:r>
+        <w:t xml:space="preserve"> generated the following binding element stack:</w:t>
       </w:r>
     </w:p>
     <w:p>
@@ -8039,9 +8686,11 @@
           <w:numId w:val="2"/>
         </w:numPr>
       </w:pPr>
+      <w:proofErr w:type="spellStart"/>
       <w:r>
         <w:t>TransactionFlowBindingElement</w:t>
       </w:r>
+      <w:proofErr w:type="spellEnd"/>
     </w:p>
     <w:p>
       <w:pPr>
@@ -8051,9 +8700,11 @@
           <w:numId w:val="2"/>
         </w:numPr>
       </w:pPr>
+      <w:proofErr w:type="spellStart"/>
       <w:r>
         <w:t>ReliableSessionBindingElement</w:t>
       </w:r>
+      <w:proofErr w:type="spellEnd"/>
     </w:p>
     <w:p>
       <w:pPr>
@@ -8063,9 +8714,11 @@
           <w:numId w:val="2"/>
         </w:numPr>
       </w:pPr>
+      <w:proofErr w:type="spellStart"/>
       <w:r>
         <w:t>CompositeDuplexBindingElement</w:t>
       </w:r>
+      <w:proofErr w:type="spellEnd"/>
     </w:p>
     <w:p>
       <w:pPr>
@@ -8075,9 +8728,11 @@
           <w:numId w:val="2"/>
         </w:numPr>
       </w:pPr>
+      <w:proofErr w:type="spellStart"/>
       <w:r>
         <w:t>TextMessageEncodingBindingElement</w:t>
       </w:r>
+      <w:proofErr w:type="spellEnd"/>
     </w:p>
     <w:p>
       <w:pPr>
@@ -8087,9 +8742,11 @@
           <w:numId w:val="2"/>
         </w:numPr>
       </w:pPr>
+      <w:proofErr w:type="spellStart"/>
       <w:r>
         <w:t>RabbitMQTransportBindingElement</w:t>
       </w:r>
+      <w:proofErr w:type="spellEnd"/>
     </w:p>
     <w:p>
       <w:pPr>
@@ -8114,7 +8771,7 @@
           <w:bottom w:val="single" w:sz="8" w:space="0" w:color="4F81BD"/>
           <w:right w:val="single" w:sz="8" w:space="0" w:color="4F81BD"/>
         </w:tblBorders>
-        <w:tblLook w:val="04A0"/>
+        <w:tblLook w:val="04A0" w:firstRow="1" w:lastRow="0" w:firstColumn="1" w:lastColumn="0" w:noHBand="0" w:noVBand="1"/>
       </w:tblPr>
       <w:tblGrid>
         <w:gridCol w:w="4361"/>
@@ -8203,6 +8860,7 @@
                 <w:bCs/>
               </w:rPr>
             </w:pPr>
+            <w:proofErr w:type="spellStart"/>
             <w:r>
               <w:rPr>
                 <w:rFonts w:asciiTheme="minorHAnsi" w:eastAsiaTheme="minorHAnsi" w:hAnsiTheme="minorHAnsi" w:cstheme="minorBidi"/>
@@ -8210,6 +8868,7 @@
               </w:rPr>
               <w:t>RabbitMQBinding</w:t>
             </w:r>
+            <w:proofErr w:type="spellEnd"/>
             <w:r>
               <w:rPr>
                 <w:rFonts w:asciiTheme="minorHAnsi" w:eastAsiaTheme="minorHAnsi" w:hAnsiTheme="minorHAnsi" w:cstheme="minorBidi"/>
@@ -8248,8 +8907,30 @@
               <w:rPr>
                 <w:rFonts w:asciiTheme="minorHAnsi" w:eastAsiaTheme="minorHAnsi" w:hAnsiTheme="minorHAnsi" w:cstheme="minorBidi"/>
               </w:rPr>
-              <w:t>Creates a new instance of the RabbitMQBinding class initialized to use the Protocols.DefaultProtocol</w:t>
-            </w:r>
+              <w:t xml:space="preserve">Creates a new instance of the </w:t>
+            </w:r>
+            <w:proofErr w:type="spellStart"/>
+            <w:r>
+              <w:rPr>
+                <w:rFonts w:asciiTheme="minorHAnsi" w:eastAsiaTheme="minorHAnsi" w:hAnsiTheme="minorHAnsi" w:cstheme="minorBidi"/>
+              </w:rPr>
+              <w:t>RabbitMQBinding</w:t>
+            </w:r>
+            <w:proofErr w:type="spellEnd"/>
+            <w:r>
+              <w:rPr>
+                <w:rFonts w:asciiTheme="minorHAnsi" w:eastAsiaTheme="minorHAnsi" w:hAnsiTheme="minorHAnsi" w:cstheme="minorBidi"/>
+              </w:rPr>
+              <w:t xml:space="preserve"> class initialized to use the </w:t>
+            </w:r>
+            <w:proofErr w:type="spellStart"/>
+            <w:r>
+              <w:rPr>
+                <w:rFonts w:asciiTheme="minorHAnsi" w:eastAsiaTheme="minorHAnsi" w:hAnsiTheme="minorHAnsi" w:cstheme="minorBidi"/>
+              </w:rPr>
+              <w:t>Protocols.DefaultProtocol</w:t>
+            </w:r>
+            <w:proofErr w:type="spellEnd"/>
             <w:r>
               <w:rPr>
                 <w:rFonts w:asciiTheme="minorHAnsi" w:eastAsiaTheme="minorHAnsi" w:hAnsiTheme="minorHAnsi" w:cstheme="minorBidi"/>
@@ -8291,12 +8972,21 @@
                 <w:bCs/>
               </w:rPr>
             </w:pPr>
+            <w:proofErr w:type="spellStart"/>
             <w:r>
               <w:rPr>
                 <w:rFonts w:asciiTheme="minorHAnsi" w:eastAsiaTheme="minorHAnsi" w:hAnsiTheme="minorHAnsi" w:cstheme="minorBidi"/>
                 <w:bCs/>
               </w:rPr>
-              <w:t>RabbitMQBinding(Hostname, Port</w:t>
+              <w:t>RabbitMQBinding</w:t>
+            </w:r>
+            <w:proofErr w:type="spellEnd"/>
+            <w:r>
+              <w:rPr>
+                <w:rFonts w:asciiTheme="minorHAnsi" w:eastAsiaTheme="minorHAnsi" w:hAnsiTheme="minorHAnsi" w:cstheme="minorBidi"/>
+                <w:bCs/>
+              </w:rPr>
+              <w:t>(Hostname, Port</w:t>
             </w:r>
             <w:r>
               <w:rPr>
@@ -8360,19 +9050,44 @@
                 <w:bCs/>
               </w:rPr>
             </w:pPr>
+            <w:proofErr w:type="spellStart"/>
             <w:r>
               <w:rPr>
                 <w:rFonts w:asciiTheme="minorHAnsi" w:eastAsiaTheme="minorHAnsi" w:hAnsiTheme="minorHAnsi" w:cstheme="minorBidi"/>
                 <w:bCs/>
               </w:rPr>
-              <w:t>RabbitMQBinding(Hostname, Port</w:t>
-            </w:r>
+              <w:t>RabbitMQBinding</w:t>
+            </w:r>
+            <w:proofErr w:type="spellEnd"/>
             <w:r>
               <w:rPr>
                 <w:rFonts w:asciiTheme="minorHAnsi" w:eastAsiaTheme="minorHAnsi" w:hAnsiTheme="minorHAnsi" w:cstheme="minorBidi"/>
                 <w:bCs/>
               </w:rPr>
-              <w:t>, IProtocol)</w:t>
+              <w:t>(Hostname, Port</w:t>
+            </w:r>
+            <w:r>
+              <w:rPr>
+                <w:rFonts w:asciiTheme="minorHAnsi" w:eastAsiaTheme="minorHAnsi" w:hAnsiTheme="minorHAnsi" w:cstheme="minorBidi"/>
+                <w:bCs/>
+              </w:rPr>
+              <w:t xml:space="preserve">, </w:t>
+            </w:r>
+            <w:proofErr w:type="spellStart"/>
+            <w:r>
+              <w:rPr>
+                <w:rFonts w:asciiTheme="minorHAnsi" w:eastAsiaTheme="minorHAnsi" w:hAnsiTheme="minorHAnsi" w:cstheme="minorBidi"/>
+                <w:bCs/>
+              </w:rPr>
+              <w:t>IProtocol</w:t>
+            </w:r>
+            <w:proofErr w:type="spellEnd"/>
+            <w:r>
+              <w:rPr>
+                <w:rFonts w:asciiTheme="minorHAnsi" w:eastAsiaTheme="minorHAnsi" w:hAnsiTheme="minorHAnsi" w:cstheme="minorBidi"/>
+                <w:bCs/>
+              </w:rPr>
+              <w:t>)</w:t>
             </w:r>
           </w:p>
         </w:tc>
@@ -8399,6 +9114,108 @@
                 <w:rFonts w:asciiTheme="minorHAnsi" w:eastAsiaTheme="minorHAnsi" w:hAnsiTheme="minorHAnsi" w:cstheme="minorBidi"/>
               </w:rPr>
               <w:t>Uses the broker and protocol specified</w:t>
+            </w:r>
+          </w:p>
+        </w:tc>
+      </w:tr>
+      <w:tr>
+        <w:tc>
+          <w:tcPr>
+            <w:tcW w:w="4361" w:type="dxa"/>
+            <w:tcBorders>
+              <w:top w:val="single" w:sz="8" w:space="0" w:color="4F81BD" w:themeColor="accent1"/>
+              <w:left w:val="single" w:sz="8" w:space="0" w:color="4F81BD" w:themeColor="accent1"/>
+              <w:bottom w:val="single" w:sz="8" w:space="0" w:color="4F81BD" w:themeColor="accent1"/>
+              <w:right w:val="single" w:sz="4" w:space="0" w:color="548DD4" w:themeColor="text2" w:themeTint="99"/>
+            </w:tcBorders>
+          </w:tcPr>
+          <w:p>
+            <w:pPr>
+              <w:spacing w:after="0" w:line="240" w:lineRule="auto"/>
+              <w:jc w:val="left"/>
+              <w:rPr>
+                <w:rFonts w:asciiTheme="minorHAnsi" w:eastAsiaTheme="minorHAnsi" w:hAnsiTheme="minorHAnsi" w:cstheme="minorBidi"/>
+                <w:bCs/>
+              </w:rPr>
+            </w:pPr>
+            <w:proofErr w:type="spellStart"/>
+            <w:r>
+              <w:rPr>
+                <w:rFonts w:asciiTheme="minorHAnsi" w:eastAsiaTheme="minorHAnsi" w:hAnsiTheme="minorHAnsi" w:cstheme="minorBidi"/>
+                <w:bCs/>
+              </w:rPr>
+              <w:t>RabbitMQBinding</w:t>
+            </w:r>
+            <w:proofErr w:type="spellEnd"/>
+            <w:r>
+              <w:rPr>
+                <w:rFonts w:asciiTheme="minorHAnsi" w:eastAsiaTheme="minorHAnsi" w:hAnsiTheme="minorHAnsi" w:cstheme="minorBidi"/>
+                <w:bCs/>
+              </w:rPr>
+              <w:t>(Hostname, Port</w:t>
+            </w:r>
+            <w:r>
+              <w:rPr>
+                <w:rFonts w:asciiTheme="minorHAnsi" w:eastAsiaTheme="minorHAnsi" w:hAnsiTheme="minorHAnsi" w:cstheme="minorBidi"/>
+                <w:bCs/>
+              </w:rPr>
+              <w:t>,</w:t>
+            </w:r>
+            <w:r>
+              <w:rPr>
+                <w:rFonts w:asciiTheme="minorHAnsi" w:eastAsiaTheme="minorHAnsi" w:hAnsiTheme="minorHAnsi" w:cstheme="minorBidi"/>
+                <w:bCs/>
+              </w:rPr>
+              <w:t xml:space="preserve"> Username, Password, </w:t>
+            </w:r>
+            <w:r>
+              <w:rPr>
+                <w:rFonts w:asciiTheme="minorHAnsi" w:eastAsiaTheme="minorHAnsi" w:hAnsiTheme="minorHAnsi" w:cstheme="minorBidi"/>
+                <w:bCs/>
+              </w:rPr>
+              <w:t xml:space="preserve"> </w:t>
+            </w:r>
+            <w:proofErr w:type="spellStart"/>
+            <w:r>
+              <w:rPr>
+                <w:rFonts w:asciiTheme="minorHAnsi" w:eastAsiaTheme="minorHAnsi" w:hAnsiTheme="minorHAnsi" w:cstheme="minorBidi"/>
+                <w:bCs/>
+              </w:rPr>
+              <w:t>IProtocol</w:t>
+            </w:r>
+            <w:proofErr w:type="spellEnd"/>
+            <w:r>
+              <w:rPr>
+                <w:rFonts w:asciiTheme="minorHAnsi" w:eastAsiaTheme="minorHAnsi" w:hAnsiTheme="minorHAnsi" w:cstheme="minorBidi"/>
+                <w:bCs/>
+              </w:rPr>
+              <w:t>)</w:t>
+            </w:r>
+          </w:p>
+        </w:tc>
+        <w:tc>
+          <w:tcPr>
+            <w:tcW w:w="4881" w:type="dxa"/>
+            <w:tcBorders>
+              <w:top w:val="single" w:sz="8" w:space="0" w:color="4F81BD" w:themeColor="accent1"/>
+              <w:left w:val="single" w:sz="4" w:space="0" w:color="548DD4" w:themeColor="text2" w:themeTint="99"/>
+              <w:bottom w:val="single" w:sz="8" w:space="0" w:color="4F81BD" w:themeColor="accent1"/>
+              <w:right w:val="single" w:sz="8" w:space="0" w:color="4F81BD" w:themeColor="accent1"/>
+            </w:tcBorders>
+          </w:tcPr>
+          <w:p>
+            <w:pPr>
+              <w:spacing w:after="0" w:line="240" w:lineRule="auto"/>
+              <w:jc w:val="left"/>
+              <w:rPr>
+                <w:rFonts w:asciiTheme="minorHAnsi" w:eastAsiaTheme="minorHAnsi" w:hAnsiTheme="minorHAnsi" w:cstheme="minorBidi"/>
+              </w:rPr>
+            </w:pPr>
+            <w:r>
+              <w:rPr>
+                <w:rFonts w:asciiTheme="minorHAnsi" w:eastAsiaTheme="minorHAnsi" w:hAnsiTheme="minorHAnsi" w:cstheme="minorBidi"/>
+              </w:rPr>
+              <w:t>Uses the broker, login and protocol specified</w:t>
             </w:r>
           </w:p>
         </w:tc>
@@ -8423,12 +9240,37 @@
                 <w:bCs/>
               </w:rPr>
             </w:pPr>
+            <w:proofErr w:type="spellStart"/>
             <w:r>
               <w:rPr>
                 <w:rFonts w:asciiTheme="minorHAnsi" w:eastAsiaTheme="minorHAnsi" w:hAnsiTheme="minorHAnsi" w:cstheme="minorBidi"/>
                 <w:bCs/>
               </w:rPr>
-              <w:t>RabbitMQBinding(IProtocol)</w:t>
+              <w:t>RabbitMQBinding</w:t>
+            </w:r>
+            <w:proofErr w:type="spellEnd"/>
+            <w:r>
+              <w:rPr>
+                <w:rFonts w:asciiTheme="minorHAnsi" w:eastAsiaTheme="minorHAnsi" w:hAnsiTheme="minorHAnsi" w:cstheme="minorBidi"/>
+                <w:bCs/>
+              </w:rPr>
+              <w:t>(</w:t>
+            </w:r>
+            <w:proofErr w:type="spellStart"/>
+            <w:r>
+              <w:rPr>
+                <w:rFonts w:asciiTheme="minorHAnsi" w:eastAsiaTheme="minorHAnsi" w:hAnsiTheme="minorHAnsi" w:cstheme="minorBidi"/>
+                <w:bCs/>
+              </w:rPr>
+              <w:t>IProtocol</w:t>
+            </w:r>
+            <w:proofErr w:type="spellEnd"/>
+            <w:r>
+              <w:rPr>
+                <w:rFonts w:asciiTheme="minorHAnsi" w:eastAsiaTheme="minorHAnsi" w:hAnsiTheme="minorHAnsi" w:cstheme="minorBidi"/>
+                <w:bCs/>
+              </w:rPr>
+              <w:t>)</w:t>
             </w:r>
           </w:p>
         </w:tc>
@@ -8514,7 +9356,7 @@
           <w:bottom w:val="single" w:sz="8" w:space="0" w:color="4F81BD"/>
           <w:right w:val="single" w:sz="8" w:space="0" w:color="4F81BD"/>
         </w:tblBorders>
-        <w:tblLook w:val="04A0"/>
+        <w:tblLook w:val="04A0" w:firstRow="1" w:lastRow="0" w:firstColumn="1" w:lastColumn="0" w:noHBand="0" w:noVBand="1"/>
       </w:tblPr>
       <w:tblGrid>
         <w:gridCol w:w="4077"/>
@@ -8607,6 +9449,7 @@
                 <w:bCs/>
               </w:rPr>
             </w:pPr>
+            <w:proofErr w:type="spellStart"/>
             <w:r>
               <w:rPr>
                 <w:rFonts w:asciiTheme="minorHAnsi" w:eastAsiaTheme="minorHAnsi" w:hAnsiTheme="minorHAnsi" w:cstheme="minorBidi"/>
@@ -8614,6 +9457,7 @@
               </w:rPr>
               <w:t>HostName</w:t>
             </w:r>
+            <w:proofErr w:type="spellEnd"/>
             <w:r>
               <w:rPr>
                 <w:rFonts w:asciiTheme="minorHAnsi" w:eastAsiaTheme="minorHAnsi" w:hAnsiTheme="minorHAnsi" w:cstheme="minorBidi"/>
@@ -8658,13 +9502,27 @@
               <w:rPr>
                 <w:rFonts w:asciiTheme="minorHAnsi" w:eastAsiaTheme="minorHAnsi" w:hAnsiTheme="minorHAnsi" w:cstheme="minorBidi"/>
               </w:rPr>
-              <w:t xml:space="preserve"> hostname </w:t>
-            </w:r>
-            <w:r>
-              <w:rPr>
-                <w:rFonts w:asciiTheme="minorHAnsi" w:eastAsiaTheme="minorHAnsi" w:hAnsiTheme="minorHAnsi" w:cstheme="minorBidi"/>
-              </w:rPr>
-              <w:t xml:space="preserve"> that the binding should connect to.</w:t>
+              <w:t xml:space="preserve"> </w:t>
+            </w:r>
+            <w:proofErr w:type="gramStart"/>
+            <w:r>
+              <w:rPr>
+                <w:rFonts w:asciiTheme="minorHAnsi" w:eastAsiaTheme="minorHAnsi" w:hAnsiTheme="minorHAnsi" w:cstheme="minorBidi"/>
+              </w:rPr>
+              <w:t xml:space="preserve">hostname </w:t>
+            </w:r>
+            <w:r>
+              <w:rPr>
+                <w:rFonts w:asciiTheme="minorHAnsi" w:eastAsiaTheme="minorHAnsi" w:hAnsiTheme="minorHAnsi" w:cstheme="minorBidi"/>
+              </w:rPr>
+              <w:t xml:space="preserve"> that</w:t>
+            </w:r>
+            <w:proofErr w:type="gramEnd"/>
+            <w:r>
+              <w:rPr>
+                <w:rFonts w:asciiTheme="minorHAnsi" w:eastAsiaTheme="minorHAnsi" w:hAnsiTheme="minorHAnsi" w:cstheme="minorBidi"/>
+              </w:rPr>
+              <w:t xml:space="preserve"> the binding should connect to.</w:t>
             </w:r>
           </w:p>
         </w:tc>
@@ -8696,8 +9554,17 @@
                 <w:rFonts w:asciiTheme="minorHAnsi" w:eastAsiaTheme="minorHAnsi" w:hAnsiTheme="minorHAnsi" w:cstheme="minorBidi"/>
                 <w:bCs/>
               </w:rPr>
-              <w:t>Port : int</w:t>
-            </w:r>
+              <w:t xml:space="preserve">Port : </w:t>
+            </w:r>
+            <w:proofErr w:type="spellStart"/>
+            <w:r>
+              <w:rPr>
+                <w:rFonts w:asciiTheme="minorHAnsi" w:eastAsiaTheme="minorHAnsi" w:hAnsiTheme="minorHAnsi" w:cstheme="minorBidi"/>
+                <w:bCs/>
+              </w:rPr>
+              <w:t>int</w:t>
+            </w:r>
+            <w:proofErr w:type="spellEnd"/>
           </w:p>
         </w:tc>
         <w:tc>
@@ -8728,13 +9595,27 @@
               <w:rPr>
                 <w:rFonts w:asciiTheme="minorHAnsi" w:eastAsiaTheme="minorHAnsi" w:hAnsiTheme="minorHAnsi" w:cstheme="minorBidi"/>
               </w:rPr>
-              <w:t xml:space="preserve"> port </w:t>
-            </w:r>
-            <w:r>
-              <w:rPr>
-                <w:rFonts w:asciiTheme="minorHAnsi" w:eastAsiaTheme="minorHAnsi" w:hAnsiTheme="minorHAnsi" w:cstheme="minorBidi"/>
-              </w:rPr>
-              <w:t xml:space="preserve"> that the binding should connect to.</w:t>
+              <w:t xml:space="preserve"> </w:t>
+            </w:r>
+            <w:proofErr w:type="gramStart"/>
+            <w:r>
+              <w:rPr>
+                <w:rFonts w:asciiTheme="minorHAnsi" w:eastAsiaTheme="minorHAnsi" w:hAnsiTheme="minorHAnsi" w:cstheme="minorBidi"/>
+              </w:rPr>
+              <w:t xml:space="preserve">port </w:t>
+            </w:r>
+            <w:r>
+              <w:rPr>
+                <w:rFonts w:asciiTheme="minorHAnsi" w:eastAsiaTheme="minorHAnsi" w:hAnsiTheme="minorHAnsi" w:cstheme="minorBidi"/>
+              </w:rPr>
+              <w:t xml:space="preserve"> that</w:t>
+            </w:r>
+            <w:proofErr w:type="gramEnd"/>
+            <w:r>
+              <w:rPr>
+                <w:rFonts w:asciiTheme="minorHAnsi" w:eastAsiaTheme="minorHAnsi" w:hAnsiTheme="minorHAnsi" w:cstheme="minorBidi"/>
+              </w:rPr>
+              <w:t xml:space="preserve"> the binding should connect to.</w:t>
             </w:r>
           </w:p>
         </w:tc>
@@ -8761,13 +9642,31 @@
                 <w:bCs/>
               </w:rPr>
             </w:pPr>
+            <w:proofErr w:type="spellStart"/>
             <w:r>
               <w:rPr>
                 <w:rFonts w:asciiTheme="minorHAnsi" w:eastAsiaTheme="minorHAnsi" w:hAnsiTheme="minorHAnsi" w:cstheme="minorBidi"/>
                 <w:bCs/>
               </w:rPr>
-              <w:t>BrokerProtocol : IProtocol</w:t>
-            </w:r>
+              <w:t>BrokerProtocol</w:t>
+            </w:r>
+            <w:proofErr w:type="spellEnd"/>
+            <w:r>
+              <w:rPr>
+                <w:rFonts w:asciiTheme="minorHAnsi" w:eastAsiaTheme="minorHAnsi" w:hAnsiTheme="minorHAnsi" w:cstheme="minorBidi"/>
+                <w:bCs/>
+              </w:rPr>
+              <w:t xml:space="preserve"> : </w:t>
+            </w:r>
+            <w:proofErr w:type="spellStart"/>
+            <w:r>
+              <w:rPr>
+                <w:rFonts w:asciiTheme="minorHAnsi" w:eastAsiaTheme="minorHAnsi" w:hAnsiTheme="minorHAnsi" w:cstheme="minorBidi"/>
+                <w:bCs/>
+              </w:rPr>
+              <w:t>IProtocol</w:t>
+            </w:r>
+            <w:proofErr w:type="spellEnd"/>
           </w:p>
         </w:tc>
         <w:tc>
@@ -8820,13 +9719,31 @@
                 <w:bCs/>
               </w:rPr>
             </w:pPr>
+            <w:proofErr w:type="spellStart"/>
             <w:r>
               <w:rPr>
                 <w:rFonts w:asciiTheme="minorHAnsi" w:eastAsiaTheme="minorHAnsi" w:hAnsiTheme="minorHAnsi" w:cstheme="minorBidi"/>
                 <w:bCs/>
               </w:rPr>
-              <w:t>ConnectionParameters : ConnectionParameters</w:t>
-            </w:r>
+              <w:t>ConnectionParameters</w:t>
+            </w:r>
+            <w:proofErr w:type="spellEnd"/>
+            <w:r>
+              <w:rPr>
+                <w:rFonts w:asciiTheme="minorHAnsi" w:eastAsiaTheme="minorHAnsi" w:hAnsiTheme="minorHAnsi" w:cstheme="minorBidi"/>
+                <w:bCs/>
+              </w:rPr>
+              <w:t xml:space="preserve"> : </w:t>
+            </w:r>
+            <w:proofErr w:type="spellStart"/>
+            <w:r>
+              <w:rPr>
+                <w:rFonts w:asciiTheme="minorHAnsi" w:eastAsiaTheme="minorHAnsi" w:hAnsiTheme="minorHAnsi" w:cstheme="minorBidi"/>
+                <w:bCs/>
+              </w:rPr>
+              <w:t>ConnectionParameters</w:t>
+            </w:r>
+            <w:proofErr w:type="spellEnd"/>
           </w:p>
         </w:tc>
         <w:tc>
@@ -8878,12 +9795,21 @@
                 <w:bCs/>
               </w:rPr>
             </w:pPr>
+            <w:proofErr w:type="spellStart"/>
             <w:r>
               <w:rPr>
                 <w:rFonts w:asciiTheme="minorHAnsi" w:eastAsiaTheme="minorHAnsi" w:hAnsiTheme="minorHAnsi" w:cstheme="minorBidi"/>
                 <w:bCs/>
               </w:rPr>
-              <w:t>OneWayOnly : bool</w:t>
+              <w:t>OneWayOnly</w:t>
+            </w:r>
+            <w:proofErr w:type="spellEnd"/>
+            <w:r>
+              <w:rPr>
+                <w:rFonts w:asciiTheme="minorHAnsi" w:eastAsiaTheme="minorHAnsi" w:hAnsiTheme="minorHAnsi" w:cstheme="minorBidi"/>
+                <w:bCs/>
+              </w:rPr>
+              <w:t xml:space="preserve"> : bool</w:t>
             </w:r>
           </w:p>
         </w:tc>
@@ -8908,7 +9834,35 @@
               <w:rPr>
                 <w:rFonts w:asciiTheme="minorHAnsi" w:eastAsiaTheme="minorHAnsi" w:hAnsiTheme="minorHAnsi" w:cstheme="minorBidi"/>
               </w:rPr>
-              <w:t>Specifies whether or not the CompositeDuplex and ReliableSession binding elements are added to the channel stack.</w:t>
+              <w:t xml:space="preserve">Specifies whether or not the </w:t>
+            </w:r>
+            <w:proofErr w:type="spellStart"/>
+            <w:r>
+              <w:rPr>
+                <w:rFonts w:asciiTheme="minorHAnsi" w:eastAsiaTheme="minorHAnsi" w:hAnsiTheme="minorHAnsi" w:cstheme="minorBidi"/>
+              </w:rPr>
+              <w:t>CompositeDuplex</w:t>
+            </w:r>
+            <w:proofErr w:type="spellEnd"/>
+            <w:r>
+              <w:rPr>
+                <w:rFonts w:asciiTheme="minorHAnsi" w:eastAsiaTheme="minorHAnsi" w:hAnsiTheme="minorHAnsi" w:cstheme="minorBidi"/>
+              </w:rPr>
+              <w:t xml:space="preserve"> and </w:t>
+            </w:r>
+            <w:proofErr w:type="spellStart"/>
+            <w:r>
+              <w:rPr>
+                <w:rFonts w:asciiTheme="minorHAnsi" w:eastAsiaTheme="minorHAnsi" w:hAnsiTheme="minorHAnsi" w:cstheme="minorBidi"/>
+              </w:rPr>
+              <w:t>ReliableSession</w:t>
+            </w:r>
+            <w:proofErr w:type="spellEnd"/>
+            <w:r>
+              <w:rPr>
+                <w:rFonts w:asciiTheme="minorHAnsi" w:eastAsiaTheme="minorHAnsi" w:hAnsiTheme="minorHAnsi" w:cstheme="minorBidi"/>
+              </w:rPr>
+              <w:t xml:space="preserve"> binding elements are added to the channel stack.</w:t>
             </w:r>
           </w:p>
         </w:tc>
@@ -8937,13 +9891,31 @@
                 <w:bCs/>
               </w:rPr>
             </w:pPr>
+            <w:proofErr w:type="spellStart"/>
             <w:r>
               <w:rPr>
                 <w:rFonts w:asciiTheme="minorHAnsi" w:eastAsiaTheme="minorHAnsi" w:hAnsiTheme="minorHAnsi" w:cstheme="minorBidi"/>
                 <w:bCs/>
               </w:rPr>
-              <w:t>ReliableSession : System.ServiceModel.ReliableSession</w:t>
-            </w:r>
+              <w:t>ReliableSession</w:t>
+            </w:r>
+            <w:proofErr w:type="spellEnd"/>
+            <w:r>
+              <w:rPr>
+                <w:rFonts w:asciiTheme="minorHAnsi" w:eastAsiaTheme="minorHAnsi" w:hAnsiTheme="minorHAnsi" w:cstheme="minorBidi"/>
+                <w:bCs/>
+              </w:rPr>
+              <w:t xml:space="preserve"> : </w:t>
+            </w:r>
+            <w:proofErr w:type="spellStart"/>
+            <w:r>
+              <w:rPr>
+                <w:rFonts w:asciiTheme="minorHAnsi" w:eastAsiaTheme="minorHAnsi" w:hAnsiTheme="minorHAnsi" w:cstheme="minorBidi"/>
+                <w:bCs/>
+              </w:rPr>
+              <w:t>System.ServiceModel.ReliableSession</w:t>
+            </w:r>
+            <w:proofErr w:type="spellEnd"/>
           </w:p>
         </w:tc>
         <w:tc>
@@ -9025,8 +9997,16 @@
               <w:rPr>
                 <w:rFonts w:asciiTheme="minorHAnsi" w:eastAsiaTheme="minorHAnsi" w:hAnsiTheme="minorHAnsi" w:cstheme="minorBidi"/>
               </w:rPr>
-              <w:t>Gets the scheme used by the binding, soap.amqp</w:t>
-            </w:r>
+              <w:t xml:space="preserve">Gets the scheme used by the binding, </w:t>
+            </w:r>
+            <w:proofErr w:type="spellStart"/>
+            <w:r>
+              <w:rPr>
+                <w:rFonts w:asciiTheme="minorHAnsi" w:eastAsiaTheme="minorHAnsi" w:hAnsiTheme="minorHAnsi" w:cstheme="minorBidi"/>
+              </w:rPr>
+              <w:t>soap.amqp</w:t>
+            </w:r>
+            <w:proofErr w:type="spellEnd"/>
           </w:p>
         </w:tc>
       </w:tr>
@@ -9053,12 +10033,21 @@
                 <w:bCs/>
               </w:rPr>
             </w:pPr>
+            <w:proofErr w:type="spellStart"/>
             <w:r>
               <w:rPr>
                 <w:rFonts w:asciiTheme="minorHAnsi" w:eastAsiaTheme="minorHAnsi" w:hAnsiTheme="minorHAnsi" w:cstheme="minorBidi"/>
                 <w:bCs/>
               </w:rPr>
-              <w:t>TransactionFlow : bool</w:t>
+              <w:t>TransactionFlow</w:t>
+            </w:r>
+            <w:proofErr w:type="spellEnd"/>
+            <w:r>
+              <w:rPr>
+                <w:rFonts w:asciiTheme="minorHAnsi" w:eastAsiaTheme="minorHAnsi" w:hAnsiTheme="minorHAnsi" w:cstheme="minorBidi"/>
+                <w:bCs/>
+              </w:rPr>
+              <w:t xml:space="preserve"> : bool</w:t>
             </w:r>
           </w:p>
         </w:tc>
@@ -9084,7 +10073,21 @@
               <w:rPr>
                 <w:rFonts w:asciiTheme="minorHAnsi" w:eastAsiaTheme="minorHAnsi" w:hAnsiTheme="minorHAnsi" w:cstheme="minorBidi"/>
               </w:rPr>
-              <w:t>Determines whether or not the TransactionFlowBindingElement w</w:t>
+              <w:t xml:space="preserve">Determines whether or not the </w:t>
+            </w:r>
+            <w:proofErr w:type="spellStart"/>
+            <w:r>
+              <w:rPr>
+                <w:rFonts w:asciiTheme="minorHAnsi" w:eastAsiaTheme="minorHAnsi" w:hAnsiTheme="minorHAnsi" w:cstheme="minorBidi"/>
+              </w:rPr>
+              <w:t>TransactionFlowBindingElement</w:t>
+            </w:r>
+            <w:proofErr w:type="spellEnd"/>
+            <w:r>
+              <w:rPr>
+                <w:rFonts w:asciiTheme="minorHAnsi" w:eastAsiaTheme="minorHAnsi" w:hAnsiTheme="minorHAnsi" w:cstheme="minorBidi"/>
+              </w:rPr>
+              <w:t xml:space="preserve"> w</w:t>
             </w:r>
             <w:r>
               <w:rPr>
@@ -9116,6 +10119,7 @@
         </w:rPr>
       </w:pPr>
       <w:r>
+        <w:lastRenderedPageBreak/>
         <w:br w:type="page"/>
       </w:r>
     </w:p>
@@ -9123,7 +10127,8 @@
       <w:pPr>
         <w:pStyle w:val="Heading2"/>
       </w:pPr>
-      <w:bookmarkStart w:id="21" w:name="_Toc182825608"/>
+      <w:bookmarkStart w:id="22" w:name="_Toc182825608"/>
+      <w:proofErr w:type="spellStart"/>
       <w:r>
         <w:lastRenderedPageBreak/>
         <w:t>RabbitMQTransportBinding</w:t>
@@ -9131,7 +10136,8 @@
       <w:r>
         <w:t>Element</w:t>
       </w:r>
-      <w:bookmarkEnd w:id="21"/>
+      <w:bookmarkEnd w:id="22"/>
+      <w:proofErr w:type="spellEnd"/>
     </w:p>
     <w:p>
       <w:r>
@@ -9161,7 +10167,7 @@
           <w:bottom w:val="single" w:sz="8" w:space="0" w:color="4F81BD"/>
           <w:right w:val="single" w:sz="8" w:space="0" w:color="4F81BD"/>
         </w:tblBorders>
-        <w:tblLook w:val="04A0"/>
+        <w:tblLook w:val="04A0" w:firstRow="1" w:lastRow="0" w:firstColumn="1" w:lastColumn="0" w:noHBand="0" w:noVBand="1"/>
       </w:tblPr>
       <w:tblGrid>
         <w:gridCol w:w="4077"/>
@@ -9247,12 +10253,21 @@
                 <w:bCs/>
               </w:rPr>
             </w:pPr>
+            <w:proofErr w:type="spellStart"/>
             <w:r>
               <w:rPr>
                 <w:rFonts w:asciiTheme="minorHAnsi" w:eastAsiaTheme="minorHAnsi" w:hAnsiTheme="minorHAnsi" w:cstheme="minorBidi"/>
                 <w:bCs/>
               </w:rPr>
-              <w:t xml:space="preserve">RabbitMQTransportBindingElement() </w:t>
+              <w:t>RabbitMQTransportBindingElement</w:t>
+            </w:r>
+            <w:proofErr w:type="spellEnd"/>
+            <w:r>
+              <w:rPr>
+                <w:rFonts w:asciiTheme="minorHAnsi" w:eastAsiaTheme="minorHAnsi" w:hAnsiTheme="minorHAnsi" w:cstheme="minorBidi"/>
+                <w:bCs/>
+              </w:rPr>
+              <w:t xml:space="preserve">() </w:t>
             </w:r>
           </w:p>
         </w:tc>
@@ -9278,7 +10293,21 @@
               <w:rPr>
                 <w:rFonts w:asciiTheme="minorHAnsi" w:eastAsiaTheme="minorHAnsi" w:hAnsiTheme="minorHAnsi" w:cstheme="minorBidi"/>
               </w:rPr>
-              <w:t>Creates a new instance of the RabbitMQTransportBindingElement Class using the default protocol.</w:t>
+              <w:t xml:space="preserve">Creates a new instance of the </w:t>
+            </w:r>
+            <w:proofErr w:type="spellStart"/>
+            <w:r>
+              <w:rPr>
+                <w:rFonts w:asciiTheme="minorHAnsi" w:eastAsiaTheme="minorHAnsi" w:hAnsiTheme="minorHAnsi" w:cstheme="minorBidi"/>
+              </w:rPr>
+              <w:t>RabbitMQTransportBindingElement</w:t>
+            </w:r>
+            <w:proofErr w:type="spellEnd"/>
+            <w:r>
+              <w:rPr>
+                <w:rFonts w:asciiTheme="minorHAnsi" w:eastAsiaTheme="minorHAnsi" w:hAnsiTheme="minorHAnsi" w:cstheme="minorBidi"/>
+              </w:rPr>
+              <w:t xml:space="preserve"> Class using the default protocol.</w:t>
             </w:r>
           </w:p>
         </w:tc>
@@ -9327,7 +10356,7 @@
           <w:bottom w:val="single" w:sz="8" w:space="0" w:color="4F81BD"/>
           <w:right w:val="single" w:sz="8" w:space="0" w:color="4F81BD"/>
         </w:tblBorders>
-        <w:tblLook w:val="04A0"/>
+        <w:tblLook w:val="04A0" w:firstRow="1" w:lastRow="0" w:firstColumn="1" w:lastColumn="0" w:noHBand="0" w:noVBand="1"/>
       </w:tblPr>
       <w:tblGrid>
         <w:gridCol w:w="4077"/>
@@ -9420,6 +10449,7 @@
                 <w:bCs/>
               </w:rPr>
             </w:pPr>
+            <w:proofErr w:type="spellStart"/>
             <w:r>
               <w:rPr>
                 <w:rFonts w:asciiTheme="minorHAnsi" w:eastAsiaTheme="minorHAnsi" w:hAnsiTheme="minorHAnsi" w:cstheme="minorBidi"/>
@@ -9427,6 +10457,7 @@
               </w:rPr>
               <w:t>HostName</w:t>
             </w:r>
+            <w:proofErr w:type="spellEnd"/>
             <w:r>
               <w:rPr>
                 <w:rFonts w:asciiTheme="minorHAnsi" w:eastAsiaTheme="minorHAnsi" w:hAnsiTheme="minorHAnsi" w:cstheme="minorBidi"/>
@@ -9516,8 +10547,17 @@
                 <w:rFonts w:asciiTheme="minorHAnsi" w:eastAsiaTheme="minorHAnsi" w:hAnsiTheme="minorHAnsi" w:cstheme="minorBidi"/>
                 <w:bCs/>
               </w:rPr>
-              <w:t>Port : int</w:t>
-            </w:r>
+              <w:t xml:space="preserve">Port : </w:t>
+            </w:r>
+            <w:proofErr w:type="spellStart"/>
+            <w:r>
+              <w:rPr>
+                <w:rFonts w:asciiTheme="minorHAnsi" w:eastAsiaTheme="minorHAnsi" w:hAnsiTheme="minorHAnsi" w:cstheme="minorBidi"/>
+                <w:bCs/>
+              </w:rPr>
+              <w:t>int</w:t>
+            </w:r>
+            <w:proofErr w:type="spellEnd"/>
           </w:p>
         </w:tc>
         <w:tc>
@@ -9581,13 +10621,31 @@
                 <w:bCs/>
               </w:rPr>
             </w:pPr>
+            <w:proofErr w:type="spellStart"/>
             <w:r>
               <w:rPr>
                 <w:rFonts w:asciiTheme="minorHAnsi" w:eastAsiaTheme="minorHAnsi" w:hAnsiTheme="minorHAnsi" w:cstheme="minorBidi"/>
                 <w:bCs/>
               </w:rPr>
-              <w:t>BrokerProtocol : IProtocol</w:t>
-            </w:r>
+              <w:t>BrokerProtocol</w:t>
+            </w:r>
+            <w:proofErr w:type="spellEnd"/>
+            <w:r>
+              <w:rPr>
+                <w:rFonts w:asciiTheme="minorHAnsi" w:eastAsiaTheme="minorHAnsi" w:hAnsiTheme="minorHAnsi" w:cstheme="minorBidi"/>
+                <w:bCs/>
+              </w:rPr>
+              <w:t xml:space="preserve"> : </w:t>
+            </w:r>
+            <w:proofErr w:type="spellStart"/>
+            <w:r>
+              <w:rPr>
+                <w:rFonts w:asciiTheme="minorHAnsi" w:eastAsiaTheme="minorHAnsi" w:hAnsiTheme="minorHAnsi" w:cstheme="minorBidi"/>
+                <w:bCs/>
+              </w:rPr>
+              <w:t>IProtocol</w:t>
+            </w:r>
+            <w:proofErr w:type="spellEnd"/>
           </w:p>
         </w:tc>
         <w:tc>
@@ -9670,8 +10728,16 @@
               <w:rPr>
                 <w:rFonts w:asciiTheme="minorHAnsi" w:eastAsiaTheme="minorHAnsi" w:hAnsiTheme="minorHAnsi" w:cstheme="minorBidi"/>
               </w:rPr>
-              <w:t>Gets the scheme used by the binding, soap.amqp</w:t>
-            </w:r>
+              <w:t xml:space="preserve">Gets the scheme used by the binding, </w:t>
+            </w:r>
+            <w:proofErr w:type="spellStart"/>
+            <w:r>
+              <w:rPr>
+                <w:rFonts w:asciiTheme="minorHAnsi" w:eastAsiaTheme="minorHAnsi" w:hAnsiTheme="minorHAnsi" w:cstheme="minorBidi"/>
+              </w:rPr>
+              <w:t>soap.amqp</w:t>
+            </w:r>
+            <w:proofErr w:type="spellEnd"/>
           </w:p>
         </w:tc>
       </w:tr>
@@ -9685,18 +10751,41 @@
       <w:pPr>
         <w:pStyle w:val="Heading2"/>
       </w:pPr>
-      <w:bookmarkStart w:id="22" w:name="_Toc182825609"/>
+      <w:bookmarkStart w:id="23" w:name="_Toc182825609"/>
+      <w:proofErr w:type="spellStart"/>
       <w:r>
         <w:t>RabbitMQ</w:t>
       </w:r>
       <w:r>
         <w:t>BindingConfigurationElement</w:t>
       </w:r>
-      <w:bookmarkEnd w:id="22"/>
-    </w:p>
-    <w:p>
-      <w:r>
-        <w:t>Represents the configuration for a RabbitMQBinding. The configuration element should be imported into the client and server configuration files to provide declarative configuration of a AMQP bound service.</w:t>
+      <w:bookmarkEnd w:id="23"/>
+      <w:proofErr w:type="spellEnd"/>
+    </w:p>
+    <w:p>
+      <w:proofErr w:type="gramStart"/>
+      <w:r>
+        <w:t xml:space="preserve">Represents the configuration for a </w:t>
+      </w:r>
+      <w:proofErr w:type="spellStart"/>
+      <w:r>
+        <w:t>RabbitMQBinding</w:t>
+      </w:r>
+      <w:proofErr w:type="spellEnd"/>
+      <w:r>
+        <w:t>.</w:t>
+      </w:r>
+      <w:proofErr w:type="gramEnd"/>
+      <w:r>
+        <w:t xml:space="preserve"> The configuration element should be imported into the client and server configuration files to provide declarative configuration of </w:t>
+      </w:r>
+      <w:proofErr w:type="gramStart"/>
+      <w:r>
+        <w:t>a</w:t>
+      </w:r>
+      <w:proofErr w:type="gramEnd"/>
+      <w:r>
+        <w:t xml:space="preserve"> AMQP bound service.</w:t>
       </w:r>
     </w:p>
     <w:p>
@@ -9722,7 +10811,7 @@
           <w:bottom w:val="single" w:sz="8" w:space="0" w:color="4F81BD"/>
           <w:right w:val="single" w:sz="8" w:space="0" w:color="4F81BD"/>
         </w:tblBorders>
-        <w:tblLook w:val="04A0"/>
+        <w:tblLook w:val="04A0" w:firstRow="1" w:lastRow="0" w:firstColumn="1" w:lastColumn="0" w:noHBand="0" w:noVBand="1"/>
       </w:tblPr>
       <w:tblGrid>
         <w:gridCol w:w="4409"/>
@@ -9808,12 +10897,21 @@
                 <w:bCs/>
               </w:rPr>
             </w:pPr>
+            <w:proofErr w:type="spellStart"/>
             <w:r>
               <w:rPr>
                 <w:rFonts w:asciiTheme="minorHAnsi" w:eastAsiaTheme="minorHAnsi" w:hAnsiTheme="minorHAnsi" w:cstheme="minorBidi"/>
                 <w:bCs/>
               </w:rPr>
-              <w:t xml:space="preserve">RabbitMQBindingConfigurationElement() </w:t>
+              <w:t>RabbitMQBindingConfigurationElement</w:t>
+            </w:r>
+            <w:proofErr w:type="spellEnd"/>
+            <w:r>
+              <w:rPr>
+                <w:rFonts w:asciiTheme="minorHAnsi" w:eastAsiaTheme="minorHAnsi" w:hAnsiTheme="minorHAnsi" w:cstheme="minorBidi"/>
+                <w:bCs/>
+              </w:rPr>
+              <w:t xml:space="preserve">() </w:t>
             </w:r>
           </w:p>
         </w:tc>
@@ -9839,7 +10937,21 @@
               <w:rPr>
                 <w:rFonts w:asciiTheme="minorHAnsi" w:eastAsiaTheme="minorHAnsi" w:hAnsiTheme="minorHAnsi" w:cstheme="minorBidi"/>
               </w:rPr>
-              <w:t>Creates a new instance of the RabbitMQBindingConfigurationElement Class.</w:t>
+              <w:t xml:space="preserve">Creates a new instance of the </w:t>
+            </w:r>
+            <w:proofErr w:type="spellStart"/>
+            <w:r>
+              <w:rPr>
+                <w:rFonts w:asciiTheme="minorHAnsi" w:eastAsiaTheme="minorHAnsi" w:hAnsiTheme="minorHAnsi" w:cstheme="minorBidi"/>
+              </w:rPr>
+              <w:t>RabbitMQBindingConfigurationElement</w:t>
+            </w:r>
+            <w:proofErr w:type="spellEnd"/>
+            <w:r>
+              <w:rPr>
+                <w:rFonts w:asciiTheme="minorHAnsi" w:eastAsiaTheme="minorHAnsi" w:hAnsiTheme="minorHAnsi" w:cstheme="minorBidi"/>
+              </w:rPr>
+              <w:t xml:space="preserve"> Class.</w:t>
             </w:r>
           </w:p>
         </w:tc>
@@ -9861,12 +10973,21 @@
                 <w:bCs/>
               </w:rPr>
             </w:pPr>
+            <w:proofErr w:type="spellStart"/>
             <w:r>
               <w:rPr>
                 <w:rFonts w:asciiTheme="minorHAnsi" w:eastAsiaTheme="minorHAnsi" w:hAnsiTheme="minorHAnsi" w:cstheme="minorBidi"/>
                 <w:bCs/>
               </w:rPr>
-              <w:t>RabbitMQBindingConfigurationElement(</w:t>
+              <w:t>RabbitMQBindingConfigurationElement</w:t>
+            </w:r>
+            <w:proofErr w:type="spellEnd"/>
+            <w:r>
+              <w:rPr>
+                <w:rFonts w:asciiTheme="minorHAnsi" w:eastAsiaTheme="minorHAnsi" w:hAnsiTheme="minorHAnsi" w:cstheme="minorBidi"/>
+                <w:bCs/>
+              </w:rPr>
+              <w:t>(</w:t>
             </w:r>
             <w:r>
               <w:rPr>
@@ -9903,7 +11024,21 @@
               <w:rPr>
                 <w:rFonts w:asciiTheme="minorHAnsi" w:eastAsiaTheme="minorHAnsi" w:hAnsiTheme="minorHAnsi" w:cstheme="minorBidi"/>
               </w:rPr>
-              <w:t>Creates a new instance of the RabbitMQBindingConfigurationElement Class initialized with values from the specified configuration.</w:t>
+              <w:t xml:space="preserve">Creates a new instance of the </w:t>
+            </w:r>
+            <w:proofErr w:type="spellStart"/>
+            <w:r>
+              <w:rPr>
+                <w:rFonts w:asciiTheme="minorHAnsi" w:eastAsiaTheme="minorHAnsi" w:hAnsiTheme="minorHAnsi" w:cstheme="minorBidi"/>
+              </w:rPr>
+              <w:t>RabbitMQBindingConfigurationElement</w:t>
+            </w:r>
+            <w:proofErr w:type="spellEnd"/>
+            <w:r>
+              <w:rPr>
+                <w:rFonts w:asciiTheme="minorHAnsi" w:eastAsiaTheme="minorHAnsi" w:hAnsiTheme="minorHAnsi" w:cstheme="minorBidi"/>
+              </w:rPr>
+              <w:t xml:space="preserve"> Class initialized with values from the specified configuration.</w:t>
             </w:r>
           </w:p>
         </w:tc>
@@ -9952,7 +11087,7 @@
           <w:bottom w:val="single" w:sz="8" w:space="0" w:color="4F81BD"/>
           <w:right w:val="single" w:sz="8" w:space="0" w:color="4F81BD"/>
         </w:tblBorders>
-        <w:tblLook w:val="04A0"/>
+        <w:tblLook w:val="04A0" w:firstRow="1" w:lastRow="0" w:firstColumn="1" w:lastColumn="0" w:noHBand="0" w:noVBand="1"/>
       </w:tblPr>
       <w:tblGrid>
         <w:gridCol w:w="4077"/>
@@ -10044,6 +11179,7 @@
                 <w:bCs/>
               </w:rPr>
             </w:pPr>
+            <w:proofErr w:type="spellStart"/>
             <w:r>
               <w:rPr>
                 <w:rFonts w:asciiTheme="minorHAnsi" w:eastAsiaTheme="minorHAnsi" w:hAnsiTheme="minorHAnsi" w:cstheme="minorBidi"/>
@@ -10051,6 +11187,7 @@
               </w:rPr>
               <w:t>HostName</w:t>
             </w:r>
+            <w:proofErr w:type="spellEnd"/>
             <w:r>
               <w:rPr>
                 <w:rFonts w:asciiTheme="minorHAnsi" w:eastAsiaTheme="minorHAnsi" w:hAnsiTheme="minorHAnsi" w:cstheme="minorBidi"/>
@@ -10131,8 +11268,17 @@
                 <w:rFonts w:asciiTheme="minorHAnsi" w:eastAsiaTheme="minorHAnsi" w:hAnsiTheme="minorHAnsi" w:cstheme="minorBidi"/>
                 <w:bCs/>
               </w:rPr>
-              <w:t>Port : int</w:t>
-            </w:r>
+              <w:t xml:space="preserve">Port : </w:t>
+            </w:r>
+            <w:proofErr w:type="spellStart"/>
+            <w:r>
+              <w:rPr>
+                <w:rFonts w:asciiTheme="minorHAnsi" w:eastAsiaTheme="minorHAnsi" w:hAnsiTheme="minorHAnsi" w:cstheme="minorBidi"/>
+                <w:bCs/>
+              </w:rPr>
+              <w:t>int</w:t>
+            </w:r>
+            <w:proofErr w:type="spellEnd"/>
           </w:p>
         </w:tc>
         <w:tc>
@@ -10196,12 +11342,21 @@
                 <w:bCs/>
               </w:rPr>
             </w:pPr>
+            <w:proofErr w:type="spellStart"/>
             <w:r>
               <w:rPr>
                 <w:rFonts w:asciiTheme="minorHAnsi" w:eastAsiaTheme="minorHAnsi" w:hAnsiTheme="minorHAnsi" w:cstheme="minorBidi"/>
                 <w:bCs/>
               </w:rPr>
-              <w:t>OneWayOnly : bool</w:t>
+              <w:t>OneWayOnly</w:t>
+            </w:r>
+            <w:proofErr w:type="spellEnd"/>
+            <w:r>
+              <w:rPr>
+                <w:rFonts w:asciiTheme="minorHAnsi" w:eastAsiaTheme="minorHAnsi" w:hAnsiTheme="minorHAnsi" w:cstheme="minorBidi"/>
+                <w:bCs/>
+              </w:rPr>
+              <w:t xml:space="preserve"> : bool</w:t>
             </w:r>
           </w:p>
         </w:tc>
@@ -10227,7 +11382,35 @@
               <w:rPr>
                 <w:rFonts w:asciiTheme="minorHAnsi" w:eastAsiaTheme="minorHAnsi" w:hAnsiTheme="minorHAnsi" w:cstheme="minorBidi"/>
               </w:rPr>
-              <w:t>Specifies whether or not the CompositeDuplex and ReliableSession binding elements are added to the channel stack.</w:t>
+              <w:t xml:space="preserve">Specifies whether or not the </w:t>
+            </w:r>
+            <w:proofErr w:type="spellStart"/>
+            <w:r>
+              <w:rPr>
+                <w:rFonts w:asciiTheme="minorHAnsi" w:eastAsiaTheme="minorHAnsi" w:hAnsiTheme="minorHAnsi" w:cstheme="minorBidi"/>
+              </w:rPr>
+              <w:t>CompositeDuplex</w:t>
+            </w:r>
+            <w:proofErr w:type="spellEnd"/>
+            <w:r>
+              <w:rPr>
+                <w:rFonts w:asciiTheme="minorHAnsi" w:eastAsiaTheme="minorHAnsi" w:hAnsiTheme="minorHAnsi" w:cstheme="minorBidi"/>
+              </w:rPr>
+              <w:t xml:space="preserve"> and </w:t>
+            </w:r>
+            <w:proofErr w:type="spellStart"/>
+            <w:r>
+              <w:rPr>
+                <w:rFonts w:asciiTheme="minorHAnsi" w:eastAsiaTheme="minorHAnsi" w:hAnsiTheme="minorHAnsi" w:cstheme="minorBidi"/>
+              </w:rPr>
+              <w:t>ReliableSession</w:t>
+            </w:r>
+            <w:proofErr w:type="spellEnd"/>
+            <w:r>
+              <w:rPr>
+                <w:rFonts w:asciiTheme="minorHAnsi" w:eastAsiaTheme="minorHAnsi" w:hAnsiTheme="minorHAnsi" w:cstheme="minorBidi"/>
+              </w:rPr>
+              <w:t xml:space="preserve"> binding elements are added to the channel stack.</w:t>
             </w:r>
           </w:p>
         </w:tc>
@@ -10317,8 +11500,17 @@
                 <w:rFonts w:asciiTheme="minorHAnsi" w:eastAsiaTheme="minorHAnsi" w:hAnsiTheme="minorHAnsi" w:cstheme="minorBidi"/>
                 <w:bCs/>
               </w:rPr>
-              <w:t>Protocol : IProtocol</w:t>
-            </w:r>
+              <w:t xml:space="preserve">Protocol : </w:t>
+            </w:r>
+            <w:proofErr w:type="spellStart"/>
+            <w:r>
+              <w:rPr>
+                <w:rFonts w:asciiTheme="minorHAnsi" w:eastAsiaTheme="minorHAnsi" w:hAnsiTheme="minorHAnsi" w:cstheme="minorBidi"/>
+                <w:bCs/>
+              </w:rPr>
+              <w:t>IProtocol</w:t>
+            </w:r>
+            <w:proofErr w:type="spellEnd"/>
           </w:p>
         </w:tc>
         <w:tc>
@@ -10370,12 +11562,21 @@
                 <w:bCs/>
               </w:rPr>
             </w:pPr>
+            <w:proofErr w:type="spellStart"/>
             <w:r>
               <w:rPr>
                 <w:rFonts w:asciiTheme="minorHAnsi" w:eastAsiaTheme="minorHAnsi" w:hAnsiTheme="minorHAnsi" w:cstheme="minorBidi"/>
                 <w:bCs/>
               </w:rPr>
-              <w:t>ProtocolVersion : string</w:t>
+              <w:t>ProtocolVersion</w:t>
+            </w:r>
+            <w:proofErr w:type="spellEnd"/>
+            <w:r>
+              <w:rPr>
+                <w:rFonts w:asciiTheme="minorHAnsi" w:eastAsiaTheme="minorHAnsi" w:hAnsiTheme="minorHAnsi" w:cstheme="minorBidi"/>
+                <w:bCs/>
+              </w:rPr>
+              <w:t xml:space="preserve"> : string</w:t>
             </w:r>
           </w:p>
         </w:tc>
@@ -10428,13 +11629,22 @@
                 <w:bCs/>
               </w:rPr>
             </w:pPr>
+            <w:proofErr w:type="spellStart"/>
             <w:r>
               <w:rPr>
                 <w:rFonts w:asciiTheme="minorHAnsi" w:eastAsiaTheme="minorHAnsi" w:hAnsiTheme="minorHAnsi" w:cstheme="minorBidi"/>
                 <w:bCs/>
               </w:rPr>
               <w:lastRenderedPageBreak/>
-              <w:t>TransactionFlowEnabled : bool</w:t>
+              <w:t>TransactionFlowEnabled</w:t>
+            </w:r>
+            <w:proofErr w:type="spellEnd"/>
+            <w:r>
+              <w:rPr>
+                <w:rFonts w:asciiTheme="minorHAnsi" w:eastAsiaTheme="minorHAnsi" w:hAnsiTheme="minorHAnsi" w:cstheme="minorBidi"/>
+                <w:bCs/>
+              </w:rPr>
+              <w:t xml:space="preserve"> : bool</w:t>
             </w:r>
           </w:p>
         </w:tc>
@@ -10460,7 +11670,21 @@
               <w:rPr>
                 <w:rFonts w:asciiTheme="minorHAnsi" w:eastAsiaTheme="minorHAnsi" w:hAnsiTheme="minorHAnsi" w:cstheme="minorBidi"/>
               </w:rPr>
-              <w:t>Specifies whether or not WS-AtomicTransactions are supported by the binding</w:t>
+              <w:t>Specifies whether or not WS-</w:t>
+            </w:r>
+            <w:proofErr w:type="spellStart"/>
+            <w:r>
+              <w:rPr>
+                <w:rFonts w:asciiTheme="minorHAnsi" w:eastAsiaTheme="minorHAnsi" w:hAnsiTheme="minorHAnsi" w:cstheme="minorBidi"/>
+              </w:rPr>
+              <w:t>AtomicTransactions</w:t>
+            </w:r>
+            <w:proofErr w:type="spellEnd"/>
+            <w:r>
+              <w:rPr>
+                <w:rFonts w:asciiTheme="minorHAnsi" w:eastAsiaTheme="minorHAnsi" w:hAnsiTheme="minorHAnsi" w:cstheme="minorBidi"/>
+              </w:rPr>
+              <w:t xml:space="preserve"> are supported by the binding</w:t>
             </w:r>
           </w:p>
         </w:tc>
@@ -10545,12 +11769,21 @@
                 <w:bCs/>
               </w:rPr>
             </w:pPr>
+            <w:proofErr w:type="spellStart"/>
             <w:r>
               <w:rPr>
                 <w:rFonts w:asciiTheme="minorHAnsi" w:eastAsiaTheme="minorHAnsi" w:hAnsiTheme="minorHAnsi" w:cstheme="minorBidi"/>
                 <w:bCs/>
               </w:rPr>
-              <w:t>VirtualHost : string</w:t>
+              <w:t>VirtualHost</w:t>
+            </w:r>
+            <w:proofErr w:type="spellEnd"/>
+            <w:r>
+              <w:rPr>
+                <w:rFonts w:asciiTheme="minorHAnsi" w:eastAsiaTheme="minorHAnsi" w:hAnsiTheme="minorHAnsi" w:cstheme="minorBidi"/>
+                <w:bCs/>
+              </w:rPr>
+              <w:t xml:space="preserve"> : string</w:t>
             </w:r>
           </w:p>
         </w:tc>
@@ -10594,7 +11827,7 @@
 </file>
 
 <file path=word/endnotes.xml><?xml version="1.0" encoding="utf-8"?>
-<w:endnotes xmlns:ve="http://schemas.openxmlformats.org/markup-compatibility/2006" xmlns:o="urn:schemas-microsoft-com:office:office" xmlns:r="http://schemas.openxmlformats.org/officeDocument/2006/relationships" xmlns:m="http://schemas.openxmlformats.org/officeDocument/2006/math" xmlns:v="urn:schemas-microsoft-com:vml" xmlns:wp="http://schemas.openxmlformats.org/drawingml/2006/wordprocessingDrawing" xmlns:w10="urn:schemas-microsoft-com:office:word" xmlns:w="http://schemas.openxmlformats.org/wordprocessingml/2006/main" xmlns:wne="http://schemas.microsoft.com/office/word/2006/wordml">
+<w:endnotes xmlns:wpc="http://schemas.microsoft.com/office/word/2010/wordprocessingCanvas" xmlns:mc="http://schemas.openxmlformats.org/markup-compatibility/2006" xmlns:o="urn:schemas-microsoft-com:office:office" xmlns:r="http://schemas.openxmlformats.org/officeDocument/2006/relationships" xmlns:m="http://schemas.openxmlformats.org/officeDocument/2006/math" xmlns:v="urn:schemas-microsoft-com:vml" xmlns:wp14="http://schemas.microsoft.com/office/word/2010/wordprocessingDrawing" xmlns:wp="http://schemas.openxmlformats.org/drawingml/2006/wordprocessingDrawing" xmlns:w10="urn:schemas-microsoft-com:office:word" xmlns:w="http://schemas.openxmlformats.org/wordprocessingml/2006/main" xmlns:w14="http://schemas.microsoft.com/office/word/2010/wordml" xmlns:wpg="http://schemas.microsoft.com/office/word/2010/wordprocessingGroup" xmlns:wpi="http://schemas.microsoft.com/office/word/2010/wordprocessingInk" xmlns:wne="http://schemas.microsoft.com/office/word/2006/wordml" xmlns:wps="http://schemas.microsoft.com/office/word/2010/wordprocessingShape" mc:Ignorable="w14 wp14">
   <w:endnote w:type="separator" w:id="-1">
     <w:p>
       <w:r>
@@ -10613,7 +11846,7 @@
 </file>
 
 <file path=word/footnotes.xml><?xml version="1.0" encoding="utf-8"?>
-<w:footnotes xmlns:ve="http://schemas.openxmlformats.org/markup-compatibility/2006" xmlns:o="urn:schemas-microsoft-com:office:office" xmlns:r="http://schemas.openxmlformats.org/officeDocument/2006/relationships" xmlns:m="http://schemas.openxmlformats.org/officeDocument/2006/math" xmlns:v="urn:schemas-microsoft-com:vml" xmlns:wp="http://schemas.openxmlformats.org/drawingml/2006/wordprocessingDrawing" xmlns:w10="urn:schemas-microsoft-com:office:word" xmlns:w="http://schemas.openxmlformats.org/wordprocessingml/2006/main" xmlns:wne="http://schemas.microsoft.com/office/word/2006/wordml">
+<w:footnotes xmlns:wpc="http://schemas.microsoft.com/office/word/2010/wordprocessingCanvas" xmlns:mc="http://schemas.openxmlformats.org/markup-compatibility/2006" xmlns:o="urn:schemas-microsoft-com:office:office" xmlns:r="http://schemas.openxmlformats.org/officeDocument/2006/relationships" xmlns:m="http://schemas.openxmlformats.org/officeDocument/2006/math" xmlns:v="urn:schemas-microsoft-com:vml" xmlns:wp14="http://schemas.microsoft.com/office/word/2010/wordprocessingDrawing" xmlns:wp="http://schemas.openxmlformats.org/drawingml/2006/wordprocessingDrawing" xmlns:w10="urn:schemas-microsoft-com:office:word" xmlns:w="http://schemas.openxmlformats.org/wordprocessingml/2006/main" xmlns:w14="http://schemas.microsoft.com/office/word/2010/wordml" xmlns:wpg="http://schemas.microsoft.com/office/word/2010/wordprocessingGroup" xmlns:wpi="http://schemas.microsoft.com/office/word/2010/wordprocessingInk" xmlns:wne="http://schemas.microsoft.com/office/word/2006/wordml" xmlns:wps="http://schemas.microsoft.com/office/word/2010/wordprocessingShape" mc:Ignorable="w14 wp14">
   <w:footnote w:type="separator" w:id="-1">
     <w:p>
       <w:r>
@@ -10754,7 +11987,15 @@
         <w:footnoteRef/>
       </w:r>
       <w:r>
-        <w:t xml:space="preserve"> Note that in Visual Studio, IntelliSense® will incorrectly report that the rabbitMQBinding is an invalid child of the bindings Node.</w:t>
+        <w:t xml:space="preserve"> Note that in Visual Studio, IntelliSense® will incorrectly report that the </w:t>
+      </w:r>
+      <w:proofErr w:type="spellStart"/>
+      <w:r>
+        <w:t>rabbitMQBinding</w:t>
+      </w:r>
+      <w:proofErr w:type="spellEnd"/>
+      <w:r>
+        <w:t xml:space="preserve"> is an invalid child of the bindings Node.</w:t>
       </w:r>
     </w:p>
   </w:footnote>
@@ -10770,7 +12011,15 @@
         <w:footnoteRef/>
       </w:r>
       <w:r>
-        <w:t xml:space="preserve"> This is installed as part of the Windows SDK to %ProgramFiles%</w:t>
+        <w:t xml:space="preserve"> This is installed as part of the Windows SDK to %</w:t>
+      </w:r>
+      <w:proofErr w:type="spellStart"/>
+      <w:r>
+        <w:t>ProgramFiles</w:t>
+      </w:r>
+      <w:proofErr w:type="spellEnd"/>
+      <w:r>
+        <w:t>%</w:t>
       </w:r>
       <w:r>
         <w:t>\Microsoft SDKs\Windows\v6.0A\bin</w:t>
@@ -10781,7 +12030,7 @@
 </file>
 
 <file path=word/numbering.xml><?xml version="1.0" encoding="utf-8"?>
-<w:numbering xmlns:ve="http://schemas.openxmlformats.org/markup-compatibility/2006" xmlns:o="urn:schemas-microsoft-com:office:office" xmlns:r="http://schemas.openxmlformats.org/officeDocument/2006/relationships" xmlns:m="http://schemas.openxmlformats.org/officeDocument/2006/math" xmlns:v="urn:schemas-microsoft-com:vml" xmlns:wp="http://schemas.openxmlformats.org/drawingml/2006/wordprocessingDrawing" xmlns:w10="urn:schemas-microsoft-com:office:word" xmlns:w="http://schemas.openxmlformats.org/wordprocessingml/2006/main" xmlns:wne="http://schemas.microsoft.com/office/word/2006/wordml">
+<w:numbering xmlns:wpc="http://schemas.microsoft.com/office/word/2010/wordprocessingCanvas" xmlns:mc="http://schemas.openxmlformats.org/markup-compatibility/2006" xmlns:o="urn:schemas-microsoft-com:office:office" xmlns:r="http://schemas.openxmlformats.org/officeDocument/2006/relationships" xmlns:m="http://schemas.openxmlformats.org/officeDocument/2006/math" xmlns:v="urn:schemas-microsoft-com:vml" xmlns:wp14="http://schemas.microsoft.com/office/word/2010/wordprocessingDrawing" xmlns:wp="http://schemas.openxmlformats.org/drawingml/2006/wordprocessingDrawing" xmlns:w10="urn:schemas-microsoft-com:office:word" xmlns:w="http://schemas.openxmlformats.org/wordprocessingml/2006/main" xmlns:w14="http://schemas.microsoft.com/office/word/2010/wordml" xmlns:wpg="http://schemas.microsoft.com/office/word/2010/wordprocessingGroup" xmlns:wpi="http://schemas.microsoft.com/office/word/2010/wordprocessingInk" xmlns:wne="http://schemas.microsoft.com/office/word/2006/wordml" xmlns:wps="http://schemas.microsoft.com/office/word/2010/wordprocessingShape" mc:Ignorable="w14 wp14">
   <w:abstractNum w:abstractNumId="0">
     <w:nsid w:val="3DAC3EB0"/>
     <w:multiLevelType w:val="hybridMultilevel"/>
@@ -10991,7 +12240,7 @@
 </file>
 
 <file path=word/styles.xml><?xml version="1.0" encoding="utf-8"?>
-<w:styles xmlns:r="http://schemas.openxmlformats.org/officeDocument/2006/relationships" xmlns:w="http://schemas.openxmlformats.org/wordprocessingml/2006/main">
+<w:styles xmlns:mc="http://schemas.openxmlformats.org/markup-compatibility/2006" xmlns:r="http://schemas.openxmlformats.org/officeDocument/2006/relationships" xmlns:w="http://schemas.openxmlformats.org/wordprocessingml/2006/main" xmlns:w14="http://schemas.microsoft.com/office/word/2010/wordml" mc:Ignorable="w14">
   <w:docDefaults>
     <w:rPrDefault>
       <w:rPr>
@@ -11234,7 +12483,6 @@
     <w:uiPriority w:val="99"/>
     <w:semiHidden/>
     <w:unhideWhenUsed/>
-    <w:qFormat/>
     <w:tblPr>
       <w:tblInd w:w="0" w:type="dxa"/>
       <w:tblCellMar>
@@ -11687,6 +12935,196 @@
 </w:styles>
 </file>
 
+<file path=word/stylesWithEffects.xml><?xml version="1.0" encoding="utf-8"?>
+<w:styles xmlns:wpc="http://schemas.microsoft.com/office/word/2010/wordprocessingCanvas" xmlns:mc="http://schemas.openxmlformats.org/markup-compatibility/2006" xmlns:o="urn:schemas-microsoft-com:office:office" xmlns:r="http://schemas.openxmlformats.org/officeDocument/2006/relationships" xmlns:m="http://schemas.openxmlformats.org/officeDocument/2006/math" xmlns:v="urn:schemas-microsoft-com:vml" xmlns:wp14="http://schemas.microsoft.com/office/word/2010/wordprocessingDrawing" xmlns:wp="http://schemas.openxmlformats.org/drawingml/2006/wordprocessingDrawing" xmlns:w10="urn:schemas-microsoft-com:office:word" xmlns:w="http://schemas.openxmlformats.org/wordprocessingml/2006/main" xmlns:w14="http://schemas.microsoft.com/office/word/2010/wordml" xmlns:wpg="http://schemas.microsoft.com/office/word/2010/wordprocessingGroup" xmlns:wpi="http://schemas.microsoft.com/office/word/2010/wordprocessingInk" xmlns:wne="http://schemas.microsoft.com/office/word/2006/wordml" xmlns:wps="http://schemas.microsoft.com/office/word/2010/wordprocessingShape" mc:Ignorable="w14 wp14">
+  <w:docDefaults>
+    <w:rPrDefault>
+      <w:rPr>
+        <w:rFonts w:asciiTheme="minorHAnsi" w:eastAsiaTheme="minorEastAsia" w:hAnsiTheme="minorHAnsi" w:cstheme="minorBidi"/>
+        <w:sz w:val="22"/>
+        <w:szCs w:val="22"/>
+        <w:lang w:val="en-US" w:eastAsia="en-US" w:bidi="ar-SA"/>
+      </w:rPr>
+    </w:rPrDefault>
+    <w:pPrDefault>
+      <w:pPr>
+        <w:spacing w:after="200" w:line="276" w:lineRule="auto"/>
+      </w:pPr>
+    </w:pPrDefault>
+  </w:docDefaults>
+  <w:latentStyles w:defLockedState="0" w:defUIPriority="99" w:defSemiHidden="1" w:defUnhideWhenUsed="1" w:defQFormat="0" w:count="267">
+    <w:lsdException w:name="Normal" w:semiHidden="0" w:uiPriority="0" w:unhideWhenUsed="0" w:qFormat="1"/>
+    <w:lsdException w:name="heading 1" w:semiHidden="0" w:uiPriority="9" w:unhideWhenUsed="0" w:qFormat="1"/>
+    <w:lsdException w:name="heading 2" w:uiPriority="9" w:qFormat="1"/>
+    <w:lsdException w:name="heading 3" w:uiPriority="9" w:qFormat="1"/>
+    <w:lsdException w:name="heading 4" w:uiPriority="9" w:qFormat="1"/>
+    <w:lsdException w:name="heading 5" w:uiPriority="9" w:qFormat="1"/>
+    <w:lsdException w:name="heading 6" w:uiPriority="9" w:qFormat="1"/>
+    <w:lsdException w:name="heading 7" w:uiPriority="9" w:qFormat="1"/>
+    <w:lsdException w:name="heading 8" w:uiPriority="9" w:qFormat="1"/>
+    <w:lsdException w:name="heading 9" w:uiPriority="9" w:qFormat="1"/>
+    <w:lsdException w:name="toc 1" w:uiPriority="39"/>
+    <w:lsdException w:name="toc 2" w:uiPriority="39"/>
+    <w:lsdException w:name="toc 3" w:uiPriority="39"/>
+    <w:lsdException w:name="toc 4" w:uiPriority="39"/>
+    <w:lsdException w:name="toc 5" w:uiPriority="39"/>
+    <w:lsdException w:name="toc 6" w:uiPriority="39"/>
+    <w:lsdException w:name="toc 7" w:uiPriority="39"/>
+    <w:lsdException w:name="toc 8" w:uiPriority="39"/>
+    <w:lsdException w:name="toc 9" w:uiPriority="39"/>
+    <w:lsdException w:name="caption" w:uiPriority="35" w:qFormat="1"/>
+    <w:lsdException w:name="Title" w:semiHidden="0" w:uiPriority="10" w:unhideWhenUsed="0" w:qFormat="1"/>
+    <w:lsdException w:name="Default Paragraph Font" w:uiPriority="1"/>
+    <w:lsdException w:name="Subtitle" w:semiHidden="0" w:uiPriority="11" w:unhideWhenUsed="0" w:qFormat="1"/>
+    <w:lsdException w:name="Strong" w:semiHidden="0" w:uiPriority="22" w:unhideWhenUsed="0" w:qFormat="1"/>
+    <w:lsdException w:name="Emphasis" w:semiHidden="0" w:uiPriority="20" w:unhideWhenUsed="0" w:qFormat="1"/>
+    <w:lsdException w:name="Table Grid" w:semiHidden="0" w:uiPriority="59" w:unhideWhenUsed="0"/>
+    <w:lsdException w:name="Placeholder Text" w:unhideWhenUsed="0"/>
+    <w:lsdException w:name="No Spacing" w:semiHidden="0" w:uiPriority="1" w:unhideWhenUsed="0" w:qFormat="1"/>
+    <w:lsdException w:name="Light Shading" w:semiHidden="0" w:uiPriority="60" w:unhideWhenUsed="0"/>
+    <w:lsdException w:name="Light List" w:semiHidden="0" w:uiPriority="61" w:unhideWhenUsed="0"/>
+    <w:lsdException w:name="Light Grid" w:semiHidden="0" w:uiPriority="62" w:unhideWhenUsed="0"/>
+    <w:lsdException w:name="Medium Shading 1" w:semiHidden="0" w:uiPriority="63" w:unhideWhenUsed="0"/>
+    <w:lsdException w:name="Medium Shading 2" w:semiHidden="0" w:uiPriority="64" w:unhideWhenUsed="0"/>
+    <w:lsdException w:name="Medium List 1" w:semiHidden="0" w:uiPriority="65" w:unhideWhenUsed="0"/>
+    <w:lsdException w:name="Medium List 2" w:semiHidden="0" w:uiPriority="66" w:unhideWhenUsed="0"/>
+    <w:lsdException w:name="Medium Grid 1" w:semiHidden="0" w:uiPriority="67" w:unhideWhenUsed="0"/>
+    <w:lsdException w:name="Medium Grid 2" w:semiHidden="0" w:uiPriority="68" w:unhideWhenUsed="0"/>
+    <w:lsdException w:name="Medium Grid 3" w:semiHidden="0" w:uiPriority="69" w:unhideWhenUsed="0"/>
+    <w:lsdException w:name="Dark List" w:semiHidden="0" w:uiPriority="70" w:unhideWhenUsed="0"/>
+    <w:lsdException w:name="Colorful Shading" w:semiHidden="0" w:uiPriority="71" w:unhideWhenUsed="0"/>
+    <w:lsdException w:name="Colorful List" w:semiHidden="0" w:uiPriority="72" w:unhideWhenUsed="0"/>
+    <w:lsdException w:name="Colorful Grid" w:semiHidden="0" w:uiPriority="73" w:unhideWhenUsed="0"/>
+    <w:lsdException w:name="Light Shading Accent 1" w:semiHidden="0" w:uiPriority="60" w:unhideWhenUsed="0"/>
+    <w:lsdException w:name="Light List Accent 1" w:semiHidden="0" w:uiPriority="61" w:unhideWhenUsed="0"/>
+    <w:lsdException w:name="Light Grid Accent 1" w:semiHidden="0" w:uiPriority="62" w:unhideWhenUsed="0"/>
+    <w:lsdException w:name="Medium Shading 1 Accent 1" w:semiHidden="0" w:uiPriority="63" w:unhideWhenUsed="0"/>
+    <w:lsdException w:name="Medium Shading 2 Accent 1" w:semiHidden="0" w:uiPriority="64" w:unhideWhenUsed="0"/>
+    <w:lsdException w:name="Medium List 1 Accent 1" w:semiHidden="0" w:uiPriority="65" w:unhideWhenUsed="0"/>
+    <w:lsdException w:name="Revision" w:unhideWhenUsed="0"/>
+    <w:lsdException w:name="List Paragraph" w:semiHidden="0" w:uiPriority="34" w:unhideWhenUsed="0" w:qFormat="1"/>
+    <w:lsdException w:name="Quote" w:semiHidden="0" w:uiPriority="29" w:unhideWhenUsed="0" w:qFormat="1"/>
+    <w:lsdException w:name="Intense Quote" w:semiHidden="0" w:uiPriority="30" w:unhideWhenUsed="0" w:qFormat="1"/>
+    <w:lsdException w:name="Medium List 2 Accent 1" w:semiHidden="0" w:uiPriority="66" w:unhideWhenUsed="0"/>
+    <w:lsdException w:name="Medium Grid 1 Accent 1" w:semiHidden="0" w:uiPriority="67" w:unhideWhenUsed="0"/>
+    <w:lsdException w:name="Medium Grid 2 Accent 1" w:semiHidden="0" w:uiPriority="68" w:unhideWhenUsed="0"/>
+    <w:lsdException w:name="Medium Grid 3 Accent 1" w:semiHidden="0" w:uiPriority="69" w:unhideWhenUsed="0"/>
+    <w:lsdException w:name="Dark List Accent 1" w:semiHidden="0" w:uiPriority="70" w:unhideWhenUsed="0"/>
+    <w:lsdException w:name="Colorful Shading Accent 1" w:semiHidden="0" w:uiPriority="71" w:unhideWhenUsed="0"/>
+    <w:lsdException w:name="Colorful List Accent 1" w:semiHidden="0" w:uiPriority="72" w:unhideWhenUsed="0"/>
+    <w:lsdException w:name="Colorful Grid Accent 1" w:semiHidden="0" w:uiPriority="73" w:unhideWhenUsed="0"/>
+    <w:lsdException w:name="Light Shading Accent 2" w:semiHidden="0" w:uiPriority="60" w:unhideWhenUsed="0"/>
+    <w:lsdException w:name="Light List Accent 2" w:semiHidden="0" w:uiPriority="61" w:unhideWhenUsed="0"/>
+    <w:lsdException w:name="Light Grid Accent 2" w:semiHidden="0" w:uiPriority="62" w:unhideWhenUsed="0"/>
+    <w:lsdException w:name="Medium Shading 1 Accent 2" w:semiHidden="0" w:uiPriority="63" w:unhideWhenUsed="0"/>
+    <w:lsdException w:name="Medium Shading 2 Accent 2" w:semiHidden="0" w:uiPriority="64" w:unhideWhenUsed="0"/>
+    <w:lsdException w:name="Medium List 1 Accent 2" w:semiHidden="0" w:uiPriority="65" w:unhideWhenUsed="0"/>
+    <w:lsdException w:name="Medium List 2 Accent 2" w:semiHidden="0" w:uiPriority="66" w:unhideWhenUsed="0"/>
+    <w:lsdException w:name="Medium Grid 1 Accent 2" w:semiHidden="0" w:uiPriority="67" w:unhideWhenUsed="0"/>
+    <w:lsdException w:name="Medium Grid 2 Accent 2" w:semiHidden="0" w:uiPriority="68" w:unhideWhenUsed="0"/>
+    <w:lsdException w:name="Medium Grid 3 Accent 2" w:semiHidden="0" w:uiPriority="69" w:unhideWhenUsed="0"/>
+    <w:lsdException w:name="Dark List Accent 2" w:semiHidden="0" w:uiPriority="70" w:unhideWhenUsed="0"/>
+    <w:lsdException w:name="Colorful Shading Accent 2" w:semiHidden="0" w:uiPriority="71" w:unhideWhenUsed="0"/>
+    <w:lsdException w:name="Colorful List Accent 2" w:semiHidden="0" w:uiPriority="72" w:unhideWhenUsed="0"/>
+    <w:lsdException w:name="Colorful Grid Accent 2" w:semiHidden="0" w:uiPriority="73" w:unhideWhenUsed="0"/>
+    <w:lsdException w:name="Light Shading Accent 3" w:semiHidden="0" w:uiPriority="60" w:unhideWhenUsed="0"/>
+    <w:lsdException w:name="Light List Accent 3" w:semiHidden="0" w:uiPriority="61" w:unhideWhenUsed="0"/>
+    <w:lsdException w:name="Light Grid Accent 3" w:semiHidden="0" w:uiPriority="62" w:unhideWhenUsed="0"/>
+    <w:lsdException w:name="Medium Shading 1 Accent 3" w:semiHidden="0" w:uiPriority="63" w:unhideWhenUsed="0"/>
+    <w:lsdException w:name="Medium Shading 2 Accent 3" w:semiHidden="0" w:uiPriority="64" w:unhideWhenUsed="0"/>
+    <w:lsdException w:name="Medium List 1 Accent 3" w:semiHidden="0" w:uiPriority="65" w:unhideWhenUsed="0"/>
+    <w:lsdException w:name="Medium List 2 Accent 3" w:semiHidden="0" w:uiPriority="66" w:unhideWhenUsed="0"/>
+    <w:lsdException w:name="Medium Grid 1 Accent 3" w:semiHidden="0" w:uiPriority="67" w:unhideWhenUsed="0"/>
+    <w:lsdException w:name="Medium Grid 2 Accent 3" w:semiHidden="0" w:uiPriority="68" w:unhideWhenUsed="0"/>
+    <w:lsdException w:name="Medium Grid 3 Accent 3" w:semiHidden="0" w:uiPriority="69" w:unhideWhenUsed="0"/>
+    <w:lsdException w:name="Dark List Accent 3" w:semiHidden="0" w:uiPriority="70" w:unhideWhenUsed="0"/>
+    <w:lsdException w:name="Colorful Shading Accent 3" w:semiHidden="0" w:uiPriority="71" w:unhideWhenUsed="0"/>
+    <w:lsdException w:name="Colorful List Accent 3" w:semiHidden="0" w:uiPriority="72" w:unhideWhenUsed="0"/>
+    <w:lsdException w:name="Colorful Grid Accent 3" w:semiHidden="0" w:uiPriority="73" w:unhideWhenUsed="0"/>
+    <w:lsdException w:name="Light Shading Accent 4" w:semiHidden="0" w:uiPriority="60" w:unhideWhenUsed="0"/>
+    <w:lsdException w:name="Light List Accent 4" w:semiHidden="0" w:uiPriority="61" w:unhideWhenUsed="0"/>
+    <w:lsdException w:name="Light Grid Accent 4" w:semiHidden="0" w:uiPriority="62" w:unhideWhenUsed="0"/>
+    <w:lsdException w:name="Medium Shading 1 Accent 4" w:semiHidden="0" w:uiPriority="63" w:unhideWhenUsed="0"/>
+    <w:lsdException w:name="Medium Shading 2 Accent 4" w:semiHidden="0" w:uiPriority="64" w:unhideWhenUsed="0"/>
+    <w:lsdException w:name="Medium List 1 Accent 4" w:semiHidden="0" w:uiPriority="65" w:unhideWhenUsed="0"/>
+    <w:lsdException w:name="Medium List 2 Accent 4" w:semiHidden="0" w:uiPriority="66" w:unhideWhenUsed="0"/>
+    <w:lsdException w:name="Medium Grid 1 Accent 4" w:semiHidden="0" w:uiPriority="67" w:unhideWhenUsed="0"/>
+    <w:lsdException w:name="Medium Grid 2 Accent 4" w:semiHidden="0" w:uiPriority="68" w:unhideWhenUsed="0"/>
+    <w:lsdException w:name="Medium Grid 3 Accent 4" w:semiHidden="0" w:uiPriority="69" w:unhideWhenUsed="0"/>
+    <w:lsdException w:name="Dark List Accent 4" w:semiHidden="0" w:uiPriority="70" w:unhideWhenUsed="0"/>
+    <w:lsdException w:name="Colorful Shading Accent 4" w:semiHidden="0" w:uiPriority="71" w:unhideWhenUsed="0"/>
+    <w:lsdException w:name="Colorful List Accent 4" w:semiHidden="0" w:uiPriority="72" w:unhideWhenUsed="0"/>
+    <w:lsdException w:name="Colorful Grid Accent 4" w:semiHidden="0" w:uiPriority="73" w:unhideWhenUsed="0"/>
+    <w:lsdException w:name="Light Shading Accent 5" w:semiHidden="0" w:uiPriority="60" w:unhideWhenUsed="0"/>
+    <w:lsdException w:name="Light List Accent 5" w:semiHidden="0" w:uiPriority="61" w:unhideWhenUsed="0"/>
+    <w:lsdException w:name="Light Grid Accent 5" w:semiHidden="0" w:uiPriority="62" w:unhideWhenUsed="0"/>
+    <w:lsdException w:name="Medium Shading 1 Accent 5" w:semiHidden="0" w:uiPriority="63" w:unhideWhenUsed="0"/>
+    <w:lsdException w:name="Medium Shading 2 Accent 5" w:semiHidden="0" w:uiPriority="64" w:unhideWhenUsed="0"/>
+    <w:lsdException w:name="Medium List 1 Accent 5" w:semiHidden="0" w:uiPriority="65" w:unhideWhenUsed="0"/>
+    <w:lsdException w:name="Medium List 2 Accent 5" w:semiHidden="0" w:uiPriority="66" w:unhideWhenUsed="0"/>
+    <w:lsdException w:name="Medium Grid 1 Accent 5" w:semiHidden="0" w:uiPriority="67" w:unhideWhenUsed="0"/>
+    <w:lsdException w:name="Medium Grid 2 Accent 5" w:semiHidden="0" w:uiPriority="68" w:unhideWhenUsed="0"/>
+    <w:lsdException w:name="Medium Grid 3 Accent 5" w:semiHidden="0" w:uiPriority="69" w:unhideWhenUsed="0"/>
+    <w:lsdException w:name="Dark List Accent 5" w:semiHidden="0" w:uiPriority="70" w:unhideWhenUsed="0"/>
+    <w:lsdException w:name="Colorful Shading Accent 5" w:semiHidden="0" w:uiPriority="71" w:unhideWhenUsed="0"/>
+    <w:lsdException w:name="Colorful List Accent 5" w:semiHidden="0" w:uiPriority="72" w:unhideWhenUsed="0"/>
+    <w:lsdException w:name="Colorful Grid Accent 5" w:semiHidden="0" w:uiPriority="73" w:unhideWhenUsed="0"/>
+    <w:lsdException w:name="Light Shading Accent 6" w:semiHidden="0" w:uiPriority="60" w:unhideWhenUsed="0"/>
+    <w:lsdException w:name="Light List Accent 6" w:semiHidden="0" w:uiPriority="61" w:unhideWhenUsed="0"/>
+    <w:lsdException w:name="Light Grid Accent 6" w:semiHidden="0" w:uiPriority="62" w:unhideWhenUsed="0"/>
+    <w:lsdException w:name="Medium Shading 1 Accent 6" w:semiHidden="0" w:uiPriority="63" w:unhideWhenUsed="0"/>
+    <w:lsdException w:name="Medium Shading 2 Accent 6" w:semiHidden="0" w:uiPriority="64" w:unhideWhenUsed="0"/>
+    <w:lsdException w:name="Medium List 1 Accent 6" w:semiHidden="0" w:uiPriority="65" w:unhideWhenUsed="0"/>
+    <w:lsdException w:name="Medium List 2 Accent 6" w:semiHidden="0" w:uiPriority="66" w:unhideWhenUsed="0"/>
+    <w:lsdException w:name="Medium Grid 1 Accent 6" w:semiHidden="0" w:uiPriority="67" w:unhideWhenUsed="0"/>
+    <w:lsdException w:name="Medium Grid 2 Accent 6" w:semiHidden="0" w:uiPriority="68" w:unhideWhenUsed="0"/>
+    <w:lsdException w:name="Medium Grid 3 Accent 6" w:semiHidden="0" w:uiPriority="69" w:unhideWhenUsed="0"/>
+    <w:lsdException w:name="Dark List Accent 6" w:semiHidden="0" w:uiPriority="70" w:unhideWhenUsed="0"/>
+    <w:lsdException w:name="Colorful Shading Accent 6" w:semiHidden="0" w:uiPriority="71" w:unhideWhenUsed="0"/>
+    <w:lsdException w:name="Colorful List Accent 6" w:semiHidden="0" w:uiPriority="72" w:unhideWhenUsed="0"/>
+    <w:lsdException w:name="Colorful Grid Accent 6" w:semiHidden="0" w:uiPriority="73" w:unhideWhenUsed="0"/>
+    <w:lsdException w:name="Subtle Emphasis" w:semiHidden="0" w:uiPriority="19" w:unhideWhenUsed="0" w:qFormat="1"/>
+    <w:lsdException w:name="Intense Emphasis" w:semiHidden="0" w:uiPriority="21" w:unhideWhenUsed="0" w:qFormat="1"/>
+    <w:lsdException w:name="Subtle Reference" w:semiHidden="0" w:uiPriority="31" w:unhideWhenUsed="0" w:qFormat="1"/>
+    <w:lsdException w:name="Intense Reference" w:semiHidden="0" w:uiPriority="32" w:unhideWhenUsed="0" w:qFormat="1"/>
+    <w:lsdException w:name="Book Title" w:semiHidden="0" w:uiPriority="33" w:unhideWhenUsed="0" w:qFormat="1"/>
+    <w:lsdException w:name="Bibliography" w:uiPriority="37"/>
+    <w:lsdException w:name="TOC Heading" w:uiPriority="39" w:qFormat="1"/>
+  </w:latentStyles>
+  <w:style w:type="paragraph" w:default="1" w:styleId="Normal">
+    <w:name w:val="Normal"/>
+    <w:qFormat/>
+  </w:style>
+  <w:style w:type="character" w:default="1" w:styleId="DefaultParagraphFont">
+    <w:name w:val="Default Paragraph Font"/>
+    <w:uiPriority w:val="1"/>
+    <w:semiHidden/>
+    <w:unhideWhenUsed/>
+  </w:style>
+  <w:style w:type="table" w:default="1" w:styleId="TableNormal">
+    <w:name w:val="Normal Table"/>
+    <w:uiPriority w:val="99"/>
+    <w:semiHidden/>
+    <w:unhideWhenUsed/>
+    <w:tblPr>
+      <w:tblInd w:w="0" w:type="dxa"/>
+      <w:tblCellMar>
+        <w:top w:w="0" w:type="dxa"/>
+        <w:left w:w="108" w:type="dxa"/>
+        <w:bottom w:w="0" w:type="dxa"/>
+        <w:right w:w="108" w:type="dxa"/>
+      </w:tblCellMar>
+    </w:tblPr>
+  </w:style>
+  <w:style w:type="numbering" w:default="1" w:styleId="NoList">
+    <w:name w:val="No List"/>
+    <w:uiPriority w:val="99"/>
+    <w:semiHidden/>
+    <w:unhideWhenUsed/>
+  </w:style>
+</w:styles>
+</file>
+
 <file path=word/theme/theme1.xml><?xml version="1.0" encoding="utf-8"?>
 <a:theme xmlns:a="http://schemas.openxmlformats.org/drawingml/2006/main" name="Office Theme">
   <a:themeElements>
@@ -11975,7 +13413,7 @@
 </file>
 
 <file path=customXml/itemProps1.xml><?xml version="1.0" encoding="utf-8"?>
-<ds:datastoreItem xmlns:ds="http://schemas.openxmlformats.org/officeDocument/2006/customXml" ds:itemID="{C1C41C81-0D70-4D15-977A-B9BE633AC595}">
+<ds:datastoreItem xmlns:ds="http://schemas.openxmlformats.org/officeDocument/2006/customXml" ds:itemID="{7DE381F9-65E7-4548-8C3A-5AF7DE0E4053}">
   <ds:schemaRefs>
     <ds:schemaRef ds:uri="http://schemas.openxmlformats.org/officeDocument/2006/bibliography"/>
   </ds:schemaRefs>

</xml_diff>